<commit_message>
update docx and xlsx templates
</commit_message>
<xml_diff>
--- a/libs/templates/hyh56/ied_cover_arrangement.docx
+++ b/libs/templates/hyh56/ied_cover_arrangement.docx
@@ -1,18 +1,17 @@
 
 <file path=word/document.xml><?xml version="1.0" encoding="utf-8"?>
-<w:document xmlns:ve="http://schemas.openxmlformats.org/markup-compatibility/2006" xmlns:o="urn:schemas-microsoft-com:office:office" xmlns:r="http://schemas.openxmlformats.org/officeDocument/2006/relationships" xmlns:m="http://schemas.openxmlformats.org/officeDocument/2006/math" xmlns:v="urn:schemas-microsoft-com:vml" xmlns:wp="http://schemas.openxmlformats.org/drawingml/2006/wordprocessingDrawing" xmlns:w10="urn:schemas-microsoft-com:office:word" xmlns:w="http://schemas.openxmlformats.org/wordprocessingml/2006/main" xmlns:wne="http://schemas.microsoft.com/office/word/2006/wordml">
+<w:document xmlns:wpc="http://schemas.microsoft.com/office/word/2010/wordprocessingCanvas" xmlns:mc="http://schemas.openxmlformats.org/markup-compatibility/2006" xmlns:o="urn:schemas-microsoft-com:office:office" xmlns:r="http://schemas.openxmlformats.org/officeDocument/2006/relationships" xmlns:m="http://schemas.openxmlformats.org/officeDocument/2006/math" xmlns:v="urn:schemas-microsoft-com:vml" xmlns:wp14="http://schemas.microsoft.com/office/word/2010/wordprocessingDrawing" xmlns:wp="http://schemas.openxmlformats.org/drawingml/2006/wordprocessingDrawing" xmlns:w10="urn:schemas-microsoft-com:office:word" xmlns:w="http://schemas.openxmlformats.org/wordprocessingml/2006/main" xmlns:w14="http://schemas.microsoft.com/office/word/2010/wordml" xmlns:w15="http://schemas.microsoft.com/office/word/2012/wordml" xmlns:wpg="http://schemas.microsoft.com/office/word/2010/wordprocessingGroup" xmlns:wpi="http://schemas.microsoft.com/office/word/2010/wordprocessingInk" xmlns:wne="http://schemas.microsoft.com/office/word/2006/wordml" xmlns:wps="http://schemas.microsoft.com/office/word/2010/wordprocessingShape" mc:Ignorable="w14 w15 wp14">
   <w:body>
     <w:tbl>
       <w:tblPr>
         <w:tblpPr w:leftFromText="181" w:rightFromText="181" w:horzAnchor="margin" w:tblpXSpec="center" w:tblpY="114"/>
         <w:tblW w:w="10513" w:type="dxa"/>
-        <w:tblInd w:w="-10" w:type="dxa"/>
         <w:tblLayout w:type="fixed"/>
         <w:tblCellMar>
           <w:left w:w="18" w:type="dxa"/>
           <w:right w:w="18" w:type="dxa"/>
         </w:tblCellMar>
-        <w:tblLook w:val="0000"/>
+        <w:tblLook w:val="0000" w:firstRow="0" w:lastRow="0" w:firstColumn="0" w:lastColumn="0" w:noHBand="0" w:noVBand="0"/>
       </w:tblPr>
       <w:tblGrid>
         <w:gridCol w:w="572"/>
@@ -75,7 +74,7 @@
           <w:tcPr>
             <w:tcW w:w="572" w:type="dxa"/>
             <w:tcBorders>
-              <w:top w:val="single" w:sz="4" w:space="0" w:color="auto"/>
+              <w:top w:val="single" w:sz="18" w:space="0" w:color="auto"/>
               <w:left w:val="single" w:sz="18" w:space="0" w:color="auto"/>
               <w:bottom w:val="single" w:sz="6" w:space="0" w:color="auto"/>
               <w:right w:val="single" w:sz="4" w:space="0" w:color="auto"/>
@@ -99,7 +98,7 @@
             <w:tcW w:w="1266" w:type="dxa"/>
             <w:gridSpan w:val="5"/>
             <w:tcBorders>
-              <w:top w:val="single" w:sz="4" w:space="0" w:color="auto"/>
+              <w:top w:val="single" w:sz="18" w:space="0" w:color="auto"/>
               <w:left w:val="single" w:sz="4" w:space="0" w:color="auto"/>
               <w:bottom w:val="single" w:sz="6" w:space="0" w:color="auto"/>
               <w:right w:val="single" w:sz="4" w:space="0" w:color="auto"/>
@@ -123,7 +122,7 @@
             <w:tcW w:w="710" w:type="dxa"/>
             <w:gridSpan w:val="5"/>
             <w:tcBorders>
-              <w:top w:val="single" w:sz="4" w:space="0" w:color="auto"/>
+              <w:top w:val="single" w:sz="18" w:space="0" w:color="auto"/>
               <w:left w:val="single" w:sz="4" w:space="0" w:color="auto"/>
               <w:bottom w:val="single" w:sz="6" w:space="0" w:color="auto"/>
               <w:right w:val="single" w:sz="4" w:space="0" w:color="auto"/>
@@ -147,7 +146,7 @@
             <w:tcW w:w="1320" w:type="dxa"/>
             <w:gridSpan w:val="7"/>
             <w:tcBorders>
-              <w:top w:val="single" w:sz="4" w:space="0" w:color="auto"/>
+              <w:top w:val="single" w:sz="18" w:space="0" w:color="auto"/>
               <w:left w:val="single" w:sz="4" w:space="0" w:color="auto"/>
               <w:bottom w:val="single" w:sz="6" w:space="0" w:color="auto"/>
               <w:right w:val="single" w:sz="4" w:space="0" w:color="auto"/>
@@ -170,7 +169,7 @@
             <w:tcW w:w="1320" w:type="dxa"/>
             <w:gridSpan w:val="7"/>
             <w:tcBorders>
-              <w:top w:val="single" w:sz="4" w:space="0" w:color="auto"/>
+              <w:top w:val="single" w:sz="18" w:space="0" w:color="auto"/>
               <w:left w:val="single" w:sz="4" w:space="0" w:color="auto"/>
               <w:bottom w:val="single" w:sz="6" w:space="0" w:color="auto"/>
               <w:right w:val="single" w:sz="4" w:space="0" w:color="auto"/>
@@ -194,7 +193,7 @@
             <w:tcW w:w="1320" w:type="dxa"/>
             <w:gridSpan w:val="7"/>
             <w:tcBorders>
-              <w:top w:val="single" w:sz="4" w:space="0" w:color="auto"/>
+              <w:top w:val="single" w:sz="18" w:space="0" w:color="auto"/>
               <w:left w:val="single" w:sz="4" w:space="0" w:color="auto"/>
               <w:bottom w:val="single" w:sz="6" w:space="0" w:color="auto"/>
               <w:right w:val="single" w:sz="4" w:space="0" w:color="auto"/>
@@ -217,7 +216,7 @@
             <w:tcW w:w="1320" w:type="dxa"/>
             <w:gridSpan w:val="7"/>
             <w:tcBorders>
-              <w:top w:val="single" w:sz="4" w:space="0" w:color="auto"/>
+              <w:top w:val="single" w:sz="18" w:space="0" w:color="auto"/>
               <w:left w:val="single" w:sz="4" w:space="0" w:color="auto"/>
               <w:bottom w:val="single" w:sz="6" w:space="0" w:color="auto"/>
               <w:right w:val="single" w:sz="4" w:space="0" w:color="auto"/>
@@ -240,7 +239,7 @@
             <w:tcW w:w="2685" w:type="dxa"/>
             <w:gridSpan w:val="11"/>
             <w:tcBorders>
-              <w:top w:val="single" w:sz="4" w:space="0" w:color="auto"/>
+              <w:top w:val="single" w:sz="18" w:space="0" w:color="auto"/>
               <w:left w:val="single" w:sz="4" w:space="0" w:color="auto"/>
               <w:bottom w:val="single" w:sz="6" w:space="0" w:color="auto"/>
               <w:right w:val="single" w:sz="18" w:space="0" w:color="auto"/>
@@ -381,7 +380,6 @@
               </w:rPr>
               <w:t>{</w:t>
             </w:r>
-            <w:proofErr w:type="spellStart"/>
             <w:r>
               <w:rPr>
                 <w:rFonts w:ascii="Times New Roman" w:hAnsi="Times New Roman"/>
@@ -389,7 +387,6 @@
               </w:rPr>
               <w:t>d_b</w:t>
             </w:r>
-            <w:proofErr w:type="spellEnd"/>
             <w:r>
               <w:rPr>
                 <w:rFonts w:ascii="Times New Roman" w:hAnsi="Times New Roman" w:hint="eastAsia"/>
@@ -425,7 +422,6 @@
               </w:rPr>
               <w:t>{</w:t>
             </w:r>
-            <w:proofErr w:type="spellStart"/>
             <w:r>
               <w:rPr>
                 <w:rFonts w:ascii="Times New Roman" w:hAnsi="Times New Roman"/>
@@ -433,7 +429,6 @@
               </w:rPr>
               <w:t>c_b</w:t>
             </w:r>
-            <w:proofErr w:type="spellEnd"/>
             <w:r>
               <w:rPr>
                 <w:rFonts w:ascii="Times New Roman" w:hAnsi="Times New Roman" w:hint="eastAsia"/>
@@ -469,7 +464,6 @@
               </w:rPr>
               <w:t>{</w:t>
             </w:r>
-            <w:proofErr w:type="spellStart"/>
             <w:r>
               <w:rPr>
                 <w:rFonts w:ascii="Times New Roman" w:hAnsi="Times New Roman"/>
@@ -477,7 +471,6 @@
               </w:rPr>
               <w:t>r_b</w:t>
             </w:r>
-            <w:proofErr w:type="spellEnd"/>
             <w:r>
               <w:rPr>
                 <w:rFonts w:ascii="Times New Roman" w:hAnsi="Times New Roman" w:hint="eastAsia"/>
@@ -513,7 +506,6 @@
               </w:rPr>
               <w:t>{</w:t>
             </w:r>
-            <w:proofErr w:type="spellStart"/>
             <w:r>
               <w:rPr>
                 <w:rFonts w:ascii="Times New Roman" w:hAnsi="Times New Roman"/>
@@ -521,7 +513,6 @@
               </w:rPr>
               <w:t>a_b</w:t>
             </w:r>
-            <w:proofErr w:type="spellEnd"/>
             <w:r>
               <w:rPr>
                 <w:rFonts w:ascii="Times New Roman" w:hAnsi="Times New Roman" w:hint="eastAsia"/>
@@ -878,46 +869,6 @@
           </w:p>
           <w:p>
             <w:pPr>
-              <w:spacing w:line="240" w:lineRule="auto"/>
-              <w:jc w:val="center"/>
-              <w:rPr>
-                <w:rFonts w:ascii="Times New Roman" w:hAnsi="Times New Roman"/>
-                <w:b/>
-                <w:spacing w:val="-20"/>
-                <w:sz w:val="44"/>
-                <w:szCs w:val="44"/>
-                <w:lang w:val="en-GB" w:eastAsia="zh-CN"/>
-              </w:rPr>
-            </w:pPr>
-            <w:smartTag w:uri="urn:schemas-microsoft-com:office:smarttags" w:element="place">
-              <w:smartTag w:uri="urn:schemas-microsoft-com:office:smarttags" w:element="State">
-                <w:r>
-                  <w:rPr>
-                    <w:rFonts w:ascii="Times New Roman" w:hAnsi="Times New Roman"/>
-                    <w:b/>
-                    <w:spacing w:val="-20"/>
-                    <w:sz w:val="44"/>
-                    <w:szCs w:val="44"/>
-                    <w:lang w:val="en-GB" w:eastAsia="zh-CN"/>
-                  </w:rPr>
-                  <w:t>GUANGDONG</w:t>
-                </w:r>
-              </w:smartTag>
-            </w:smartTag>
-            <w:r>
-              <w:rPr>
-                <w:rFonts w:ascii="Times New Roman" w:hAnsi="Times New Roman"/>
-                <w:b/>
-                <w:spacing w:val="-20"/>
-                <w:sz w:val="44"/>
-                <w:szCs w:val="44"/>
-                <w:lang w:val="en-GB" w:eastAsia="zh-CN"/>
-              </w:rPr>
-              <w:t xml:space="preserve"> YANGJIANG</w:t>
-            </w:r>
-          </w:p>
-          <w:p>
-            <w:pPr>
               <w:jc w:val="center"/>
               <w:rPr>
                 <w:rFonts w:ascii="Times New Roman" w:hAnsi="Times New Roman"/>
@@ -926,24 +877,52 @@
                 <w:spacing w:val="-20"/>
                 <w:sz w:val="44"/>
                 <w:szCs w:val="44"/>
-                <w:lang w:val="en-GB" w:eastAsia="zh-CN"/>
-              </w:rPr>
-            </w:pPr>
-            <w:r>
-              <w:rPr>
-                <w:rFonts w:ascii="Times New Roman" w:hAnsi="Times New Roman"/>
-                <w:b/>
+                <w:lang w:val="en-GB"/>
+              </w:rPr>
+            </w:pPr>
+            <w:r>
+              <w:rPr>
+                <w:rFonts w:ascii="Times New Roman" w:hAnsi="Times New Roman"/>
+                <w:b/>
+                <w:bCs/>
                 <w:spacing w:val="-20"/>
                 <w:sz w:val="44"/>
                 <w:szCs w:val="44"/>
-                <w:lang w:val="en-GB" w:eastAsia="zh-CN"/>
+                <w:lang w:val="en-GB"/>
+              </w:rPr>
+              <w:t>LIAONING HONGYANHE</w:t>
+            </w:r>
+          </w:p>
+          <w:p>
+            <w:pPr>
+              <w:jc w:val="center"/>
+              <w:rPr>
+                <w:rFonts w:ascii="Times New Roman" w:hAnsi="Times New Roman"/>
+                <w:b/>
+                <w:bCs/>
+                <w:spacing w:val="-20"/>
+                <w:sz w:val="44"/>
+                <w:szCs w:val="44"/>
+                <w:lang w:val="en-GB"/>
+              </w:rPr>
+            </w:pPr>
+            <w:r>
+              <w:rPr>
+                <w:rFonts w:ascii="Times New Roman" w:hAnsi="Times New Roman"/>
+                <w:b/>
+                <w:bCs/>
+                <w:spacing w:val="-20"/>
+                <w:sz w:val="44"/>
+                <w:szCs w:val="44"/>
+                <w:lang w:val="en-GB"/>
               </w:rPr>
               <w:t>N</w:t>
             </w:r>
             <w:r>
               <w:rPr>
-                <w:rFonts w:ascii="Times New Roman" w:eastAsia="MS Mincho" w:hAnsi="Times New Roman"/>
-                <w:b/>
+                <w:rFonts w:ascii="Times New Roman" w:hAnsi="Times New Roman"/>
+                <w:b/>
+                <w:bCs/>
                 <w:spacing w:val="-20"/>
                 <w:sz w:val="44"/>
                 <w:szCs w:val="44"/>
@@ -955,17 +934,19 @@
               <w:rPr>
                 <w:rFonts w:ascii="Times New Roman" w:hAnsi="Times New Roman"/>
                 <w:b/>
+                <w:bCs/>
                 <w:spacing w:val="-20"/>
                 <w:sz w:val="44"/>
                 <w:szCs w:val="44"/>
-                <w:lang w:val="en-GB" w:eastAsia="zh-CN"/>
+                <w:lang w:val="en-GB"/>
               </w:rPr>
               <w:t xml:space="preserve"> </w:t>
             </w:r>
             <w:r>
               <w:rPr>
-                <w:rFonts w:ascii="Times New Roman" w:eastAsia="MS Mincho" w:hAnsi="Times New Roman"/>
-                <w:b/>
+                <w:rFonts w:ascii="Times New Roman" w:hAnsi="Times New Roman"/>
+                <w:b/>
+                <w:bCs/>
                 <w:spacing w:val="-20"/>
                 <w:sz w:val="44"/>
                 <w:szCs w:val="44"/>
@@ -975,8 +956,9 @@
             </w:r>
             <w:r>
               <w:rPr>
-                <w:rFonts w:ascii="Times New Roman" w:eastAsia="MS Mincho" w:hAnsi="Times New Roman"/>
-                <w:b/>
+                <w:rFonts w:ascii="Times New Roman" w:hAnsi="Times New Roman"/>
+                <w:b/>
+                <w:bCs/>
                 <w:sz w:val="44"/>
                 <w:szCs w:val="44"/>
                 <w:lang w:val="en-GB" w:eastAsia="ja-JP"/>
@@ -990,118 +972,64 @@
                 <w:bCs/>
                 <w:sz w:val="44"/>
                 <w:szCs w:val="44"/>
-                <w:lang w:val="en-GB" w:eastAsia="zh-CN"/>
-              </w:rPr>
-              <w:t xml:space="preserve">UNIT </w:t>
-            </w:r>
-            <w:r>
-              <w:rPr>
-                <w:rFonts w:ascii="Times New Roman" w:hAnsi="Times New Roman" w:hint="eastAsia"/>
+                <w:lang w:val="en-GB"/>
+              </w:rPr>
+              <w:t>UNIT 5&amp;6</w:t>
+            </w:r>
+          </w:p>
+          <w:p>
+            <w:pPr>
+              <w:pStyle w:val="ac"/>
+              <w:ind w:left="360" w:firstLine="0"/>
+              <w:jc w:val="center"/>
+              <w:rPr>
                 <w:b/>
                 <w:bCs/>
                 <w:sz w:val="44"/>
                 <w:szCs w:val="44"/>
-                <w:lang w:val="en-GB" w:eastAsia="zh-CN"/>
-              </w:rPr>
-              <w:t>5</w:t>
-            </w:r>
-            <w:r>
-              <w:rPr>
-                <w:rFonts w:ascii="Times New Roman" w:hAnsi="Times New Roman"/>
+              </w:rPr>
+            </w:pPr>
+            <w:r>
+              <w:rPr>
+                <w:rFonts w:ascii="宋体" w:hAnsi="宋体" w:hint="eastAsia"/>
                 <w:b/>
                 <w:bCs/>
                 <w:sz w:val="44"/>
                 <w:szCs w:val="44"/>
-                <w:lang w:val="en-GB" w:eastAsia="zh-CN"/>
-              </w:rPr>
-              <w:t>&amp;</w:t>
-            </w:r>
-            <w:r>
-              <w:rPr>
-                <w:rFonts w:ascii="Times New Roman" w:hAnsi="Times New Roman" w:hint="eastAsia"/>
+              </w:rPr>
+              <w:t>辽宁红沿河核电站</w:t>
+            </w:r>
+            <w:r>
+              <w:rPr>
                 <w:b/>
                 <w:bCs/>
                 <w:sz w:val="44"/>
                 <w:szCs w:val="44"/>
-                <w:lang w:val="en-GB" w:eastAsia="zh-CN"/>
-              </w:rPr>
-              <w:t>6</w:t>
-            </w:r>
-          </w:p>
-          <w:p>
-            <w:pPr>
-              <w:spacing w:line="240" w:lineRule="auto"/>
-              <w:jc w:val="center"/>
-              <w:rPr>
-                <w:b/>
-                <w:sz w:val="36"/>
-                <w:szCs w:val="36"/>
-                <w:lang w:val="en-GB" w:eastAsia="zh-CN"/>
-              </w:rPr>
-            </w:pPr>
-            <w:r>
-              <w:rPr>
-                <w:rFonts w:hint="eastAsia"/>
-                <w:b/>
-                <w:sz w:val="44"/>
-                <w:szCs w:val="40"/>
-                <w:lang w:val="en-GB" w:eastAsia="zh-CN"/>
-              </w:rPr>
-              <w:t>广东阳江</w:t>
-            </w:r>
-            <w:r>
-              <w:rPr>
-                <w:rFonts w:hint="eastAsia"/>
-                <w:b/>
-                <w:sz w:val="44"/>
-                <w:szCs w:val="40"/>
-                <w:lang w:eastAsia="zh-CN"/>
-              </w:rPr>
-              <w:t>核电站</w:t>
-            </w:r>
-            <w:r>
-              <w:rPr>
-                <w:rFonts w:hint="eastAsia"/>
+              </w:rPr>
+              <w:t>5,6</w:t>
+            </w:r>
+            <w:r>
+              <w:rPr>
+                <w:rFonts w:ascii="宋体" w:hAnsi="宋体" w:hint="eastAsia"/>
                 <w:b/>
                 <w:bCs/>
                 <w:sz w:val="44"/>
                 <w:szCs w:val="44"/>
-                <w:lang w:eastAsia="zh-CN"/>
-              </w:rPr>
-              <w:t>5</w:t>
-            </w:r>
-            <w:r>
-              <w:rPr>
-                <w:b/>
-                <w:bCs/>
-                <w:sz w:val="44"/>
-                <w:szCs w:val="44"/>
-                <w:lang w:eastAsia="zh-CN"/>
-              </w:rPr>
-              <w:t>,</w:t>
-            </w:r>
-            <w:r>
-              <w:rPr>
-                <w:rFonts w:hint="eastAsia"/>
-                <w:b/>
-                <w:bCs/>
-                <w:sz w:val="44"/>
-                <w:szCs w:val="44"/>
-                <w:lang w:eastAsia="zh-CN"/>
-              </w:rPr>
-              <w:t>6</w:t>
-            </w:r>
-            <w:r>
-              <w:rPr>
-                <w:rFonts w:cs="宋体" w:hint="eastAsia"/>
-                <w:b/>
-                <w:bCs/>
-                <w:sz w:val="44"/>
-                <w:szCs w:val="44"/>
-                <w:lang w:eastAsia="zh-CN"/>
               </w:rPr>
               <w:t>号机组</w:t>
             </w:r>
+          </w:p>
+          <w:p>
+            <w:pPr>
+              <w:spacing w:line="240" w:lineRule="auto"/>
+              <w:jc w:val="center"/>
+              <w:rPr>
+                <w:b/>
+                <w:sz w:val="36"/>
+                <w:szCs w:val="36"/>
+                <w:lang w:val="en-US" w:eastAsia="zh-CN"/>
+              </w:rPr>
+            </w:pPr>
           </w:p>
         </w:tc>
       </w:tr>
@@ -2378,11 +2306,39 @@
               <w:spacing w:line="240" w:lineRule="auto"/>
               <w:jc w:val="center"/>
               <w:rPr>
-                <w:rFonts w:ascii="Times New Roman" w:eastAsia="MS Mincho" w:hAnsi="Times New Roman"/>
-                <w:szCs w:val="21"/>
-                <w:lang w:eastAsia="ja-JP"/>
-              </w:rPr>
-            </w:pPr>
+                <w:rFonts w:ascii="Times New Roman" w:hAnsi="Times New Roman"/>
+                <w:b/>
+                <w:sz w:val="24"/>
+                <w:lang w:eastAsia="zh-CN"/>
+              </w:rPr>
+            </w:pPr>
+            <w:r>
+              <w:rPr>
+                <w:rFonts w:ascii="Times New Roman" w:hAnsi="Times New Roman" w:hint="eastAsia"/>
+                <w:b/>
+                <w:sz w:val="24"/>
+                <w:lang w:eastAsia="zh-CN"/>
+              </w:rPr>
+              <w:t>{</w:t>
+            </w:r>
+            <w:r>
+              <w:rPr>
+                <w:rFonts w:ascii="Times New Roman" w:hAnsi="Times New Roman"/>
+                <w:b/>
+                <w:sz w:val="24"/>
+                <w:lang w:eastAsia="zh-CN"/>
+              </w:rPr>
+              <w:t>ir0</w:t>
+            </w:r>
+            <w:r>
+              <w:rPr>
+                <w:rFonts w:ascii="Times New Roman" w:hAnsi="Times New Roman" w:hint="eastAsia"/>
+                <w:b/>
+                <w:sz w:val="24"/>
+                <w:lang w:eastAsia="zh-CN"/>
+              </w:rPr>
+              <w:t>}</w:t>
+            </w:r>
           </w:p>
         </w:tc>
         <w:tc>
@@ -2401,11 +2357,39 @@
               <w:spacing w:line="240" w:lineRule="auto"/>
               <w:jc w:val="center"/>
               <w:rPr>
-                <w:rFonts w:ascii="Times New Roman" w:eastAsia="MS Mincho" w:hAnsi="Times New Roman"/>
-                <w:szCs w:val="21"/>
-                <w:lang w:eastAsia="ja-JP"/>
-              </w:rPr>
-            </w:pPr>
+                <w:rFonts w:ascii="Times New Roman" w:hAnsi="Times New Roman"/>
+                <w:b/>
+                <w:sz w:val="24"/>
+                <w:lang w:eastAsia="zh-CN"/>
+              </w:rPr>
+            </w:pPr>
+            <w:r>
+              <w:rPr>
+                <w:rFonts w:ascii="Times New Roman" w:hAnsi="Times New Roman" w:hint="eastAsia"/>
+                <w:b/>
+                <w:sz w:val="24"/>
+                <w:lang w:eastAsia="zh-CN"/>
+              </w:rPr>
+              <w:t>{</w:t>
+            </w:r>
+            <w:r>
+              <w:rPr>
+                <w:rFonts w:ascii="Times New Roman" w:hAnsi="Times New Roman"/>
+                <w:b/>
+                <w:sz w:val="24"/>
+                <w:lang w:eastAsia="zh-CN"/>
+              </w:rPr>
+              <w:t>ir1</w:t>
+            </w:r>
+            <w:r>
+              <w:rPr>
+                <w:rFonts w:ascii="Times New Roman" w:hAnsi="Times New Roman" w:hint="eastAsia"/>
+                <w:b/>
+                <w:sz w:val="24"/>
+                <w:lang w:eastAsia="zh-CN"/>
+              </w:rPr>
+              <w:t>}</w:t>
+            </w:r>
           </w:p>
         </w:tc>
         <w:tc>
@@ -2425,11 +2409,39 @@
               <w:spacing w:line="240" w:lineRule="auto"/>
               <w:jc w:val="center"/>
               <w:rPr>
-                <w:rFonts w:ascii="Times New Roman" w:eastAsia="MS Mincho" w:hAnsi="Times New Roman"/>
-                <w:szCs w:val="21"/>
-                <w:lang w:eastAsia="ja-JP"/>
-              </w:rPr>
-            </w:pPr>
+                <w:rFonts w:ascii="Times New Roman" w:hAnsi="Times New Roman"/>
+                <w:b/>
+                <w:sz w:val="24"/>
+                <w:lang w:eastAsia="zh-CN"/>
+              </w:rPr>
+            </w:pPr>
+            <w:r>
+              <w:rPr>
+                <w:rFonts w:ascii="Times New Roman" w:hAnsi="Times New Roman" w:hint="eastAsia"/>
+                <w:b/>
+                <w:sz w:val="24"/>
+                <w:lang w:eastAsia="zh-CN"/>
+              </w:rPr>
+              <w:t>{</w:t>
+            </w:r>
+            <w:r>
+              <w:rPr>
+                <w:rFonts w:ascii="Times New Roman" w:hAnsi="Times New Roman"/>
+                <w:b/>
+                <w:sz w:val="24"/>
+                <w:lang w:eastAsia="zh-CN"/>
+              </w:rPr>
+              <w:t>ir2</w:t>
+            </w:r>
+            <w:r>
+              <w:rPr>
+                <w:rFonts w:ascii="Times New Roman" w:hAnsi="Times New Roman" w:hint="eastAsia"/>
+                <w:b/>
+                <w:sz w:val="24"/>
+                <w:lang w:eastAsia="zh-CN"/>
+              </w:rPr>
+              <w:t>}</w:t>
+            </w:r>
           </w:p>
         </w:tc>
         <w:tc>
@@ -2450,10 +2462,38 @@
               <w:jc w:val="center"/>
               <w:rPr>
                 <w:rFonts w:ascii="Times New Roman" w:hAnsi="Times New Roman"/>
-                <w:szCs w:val="21"/>
-                <w:lang w:eastAsia="zh-CN"/>
-              </w:rPr>
-            </w:pPr>
+                <w:b/>
+                <w:sz w:val="24"/>
+                <w:lang w:eastAsia="zh-CN"/>
+              </w:rPr>
+            </w:pPr>
+            <w:r>
+              <w:rPr>
+                <w:rFonts w:ascii="Times New Roman" w:hAnsi="Times New Roman" w:hint="eastAsia"/>
+                <w:b/>
+                <w:sz w:val="24"/>
+                <w:lang w:eastAsia="zh-CN"/>
+              </w:rPr>
+              <w:t>{</w:t>
+            </w:r>
+            <w:r>
+              <w:rPr>
+                <w:rFonts w:ascii="Times New Roman" w:hAnsi="Times New Roman"/>
+                <w:b/>
+                <w:sz w:val="24"/>
+                <w:lang w:eastAsia="zh-CN"/>
+              </w:rPr>
+              <w:t>ir3</w:t>
+            </w:r>
+            <w:r>
+              <w:rPr>
+                <w:rFonts w:ascii="Times New Roman" w:hAnsi="Times New Roman" w:hint="eastAsia"/>
+                <w:b/>
+                <w:sz w:val="24"/>
+                <w:lang w:eastAsia="zh-CN"/>
+              </w:rPr>
+              <w:t>}</w:t>
+            </w:r>
           </w:p>
         </w:tc>
         <w:tc>
@@ -2474,10 +2514,38 @@
               <w:jc w:val="center"/>
               <w:rPr>
                 <w:rFonts w:ascii="Times New Roman" w:hAnsi="Times New Roman"/>
-                <w:szCs w:val="21"/>
-                <w:lang w:eastAsia="zh-CN"/>
-              </w:rPr>
-            </w:pPr>
+                <w:b/>
+                <w:sz w:val="24"/>
+                <w:lang w:eastAsia="zh-CN"/>
+              </w:rPr>
+            </w:pPr>
+            <w:r>
+              <w:rPr>
+                <w:rFonts w:ascii="Times New Roman" w:hAnsi="Times New Roman" w:hint="eastAsia"/>
+                <w:b/>
+                <w:sz w:val="24"/>
+                <w:lang w:eastAsia="zh-CN"/>
+              </w:rPr>
+              <w:t>{</w:t>
+            </w:r>
+            <w:r>
+              <w:rPr>
+                <w:rFonts w:ascii="Times New Roman" w:hAnsi="Times New Roman"/>
+                <w:b/>
+                <w:sz w:val="24"/>
+                <w:lang w:eastAsia="zh-CN"/>
+              </w:rPr>
+              <w:t>ir4</w:t>
+            </w:r>
+            <w:r>
+              <w:rPr>
+                <w:rFonts w:ascii="Times New Roman" w:hAnsi="Times New Roman" w:hint="eastAsia"/>
+                <w:b/>
+                <w:sz w:val="24"/>
+                <w:lang w:eastAsia="zh-CN"/>
+              </w:rPr>
+              <w:t>}</w:t>
+            </w:r>
           </w:p>
         </w:tc>
         <w:tc>
@@ -2497,10 +2565,38 @@
               <w:jc w:val="center"/>
               <w:rPr>
                 <w:rFonts w:ascii="Times New Roman" w:hAnsi="Times New Roman"/>
-                <w:szCs w:val="21"/>
-                <w:lang w:eastAsia="zh-CN"/>
-              </w:rPr>
-            </w:pPr>
+                <w:b/>
+                <w:sz w:val="24"/>
+                <w:lang w:eastAsia="zh-CN"/>
+              </w:rPr>
+            </w:pPr>
+            <w:r>
+              <w:rPr>
+                <w:rFonts w:ascii="Times New Roman" w:hAnsi="Times New Roman" w:hint="eastAsia"/>
+                <w:b/>
+                <w:sz w:val="24"/>
+                <w:lang w:eastAsia="zh-CN"/>
+              </w:rPr>
+              <w:t>{</w:t>
+            </w:r>
+            <w:r>
+              <w:rPr>
+                <w:rFonts w:ascii="Times New Roman" w:hAnsi="Times New Roman"/>
+                <w:b/>
+                <w:sz w:val="24"/>
+                <w:lang w:eastAsia="zh-CN"/>
+              </w:rPr>
+              <w:t>ir5</w:t>
+            </w:r>
+            <w:r>
+              <w:rPr>
+                <w:rFonts w:ascii="Times New Roman" w:hAnsi="Times New Roman" w:hint="eastAsia"/>
+                <w:b/>
+                <w:sz w:val="24"/>
+                <w:lang w:eastAsia="zh-CN"/>
+              </w:rPr>
+              <w:t>}</w:t>
+            </w:r>
           </w:p>
         </w:tc>
         <w:tc>
@@ -2521,9 +2617,38 @@
               <w:jc w:val="center"/>
               <w:rPr>
                 <w:rFonts w:ascii="Times New Roman" w:hAnsi="Times New Roman"/>
-                <w:szCs w:val="21"/>
-              </w:rPr>
-            </w:pPr>
+                <w:b/>
+                <w:sz w:val="24"/>
+                <w:lang w:eastAsia="zh-CN"/>
+              </w:rPr>
+            </w:pPr>
+            <w:r>
+              <w:rPr>
+                <w:rFonts w:ascii="Times New Roman" w:hAnsi="Times New Roman" w:hint="eastAsia"/>
+                <w:b/>
+                <w:sz w:val="24"/>
+                <w:lang w:eastAsia="zh-CN"/>
+              </w:rPr>
+              <w:t>{</w:t>
+            </w:r>
+            <w:r>
+              <w:rPr>
+                <w:rFonts w:ascii="Times New Roman" w:hAnsi="Times New Roman"/>
+                <w:b/>
+                <w:sz w:val="24"/>
+                <w:lang w:eastAsia="zh-CN"/>
+              </w:rPr>
+              <w:t>ir6</w:t>
+            </w:r>
+            <w:r>
+              <w:rPr>
+                <w:rFonts w:ascii="Times New Roman" w:hAnsi="Times New Roman" w:hint="eastAsia"/>
+                <w:b/>
+                <w:sz w:val="24"/>
+                <w:lang w:eastAsia="zh-CN"/>
+              </w:rPr>
+              <w:t>}</w:t>
+            </w:r>
           </w:p>
         </w:tc>
         <w:tc>
@@ -2544,10 +2669,38 @@
               <w:jc w:val="center"/>
               <w:rPr>
                 <w:rFonts w:ascii="Times New Roman" w:hAnsi="Times New Roman"/>
-                <w:szCs w:val="21"/>
-                <w:lang w:eastAsia="zh-CN"/>
-              </w:rPr>
-            </w:pPr>
+                <w:b/>
+                <w:sz w:val="24"/>
+                <w:lang w:eastAsia="zh-CN"/>
+              </w:rPr>
+            </w:pPr>
+            <w:r>
+              <w:rPr>
+                <w:rFonts w:ascii="Times New Roman" w:hAnsi="Times New Roman" w:hint="eastAsia"/>
+                <w:b/>
+                <w:sz w:val="24"/>
+                <w:lang w:eastAsia="zh-CN"/>
+              </w:rPr>
+              <w:t>{</w:t>
+            </w:r>
+            <w:r>
+              <w:rPr>
+                <w:rFonts w:ascii="Times New Roman" w:hAnsi="Times New Roman"/>
+                <w:b/>
+                <w:sz w:val="24"/>
+                <w:lang w:eastAsia="zh-CN"/>
+              </w:rPr>
+              <w:t>ir7</w:t>
+            </w:r>
+            <w:r>
+              <w:rPr>
+                <w:rFonts w:ascii="Times New Roman" w:hAnsi="Times New Roman" w:hint="eastAsia"/>
+                <w:b/>
+                <w:sz w:val="24"/>
+                <w:lang w:eastAsia="zh-CN"/>
+              </w:rPr>
+              <w:t>}</w:t>
+            </w:r>
           </w:p>
         </w:tc>
         <w:tc>
@@ -2568,10 +2721,38 @@
               <w:jc w:val="center"/>
               <w:rPr>
                 <w:rFonts w:ascii="Times New Roman" w:hAnsi="Times New Roman"/>
-                <w:szCs w:val="21"/>
-                <w:lang w:eastAsia="zh-CN"/>
-              </w:rPr>
-            </w:pPr>
+                <w:b/>
+                <w:sz w:val="24"/>
+                <w:lang w:eastAsia="zh-CN"/>
+              </w:rPr>
+            </w:pPr>
+            <w:r>
+              <w:rPr>
+                <w:rFonts w:ascii="Times New Roman" w:hAnsi="Times New Roman" w:hint="eastAsia"/>
+                <w:b/>
+                <w:sz w:val="24"/>
+                <w:lang w:eastAsia="zh-CN"/>
+              </w:rPr>
+              <w:t>{</w:t>
+            </w:r>
+            <w:r>
+              <w:rPr>
+                <w:rFonts w:ascii="Times New Roman" w:hAnsi="Times New Roman"/>
+                <w:b/>
+                <w:sz w:val="24"/>
+                <w:lang w:eastAsia="zh-CN"/>
+              </w:rPr>
+              <w:t>ir8</w:t>
+            </w:r>
+            <w:r>
+              <w:rPr>
+                <w:rFonts w:ascii="Times New Roman" w:hAnsi="Times New Roman" w:hint="eastAsia"/>
+                <w:b/>
+                <w:sz w:val="24"/>
+                <w:lang w:eastAsia="zh-CN"/>
+              </w:rPr>
+              <w:t>}</w:t>
+            </w:r>
           </w:p>
         </w:tc>
         <w:tc>
@@ -2591,10 +2772,38 @@
               <w:jc w:val="center"/>
               <w:rPr>
                 <w:rFonts w:ascii="Times New Roman" w:hAnsi="Times New Roman"/>
-                <w:szCs w:val="21"/>
-                <w:lang w:eastAsia="zh-CN"/>
-              </w:rPr>
-            </w:pPr>
+                <w:b/>
+                <w:sz w:val="24"/>
+                <w:lang w:eastAsia="zh-CN"/>
+              </w:rPr>
+            </w:pPr>
+            <w:r>
+              <w:rPr>
+                <w:rFonts w:ascii="Times New Roman" w:hAnsi="Times New Roman" w:hint="eastAsia"/>
+                <w:b/>
+                <w:sz w:val="24"/>
+                <w:lang w:eastAsia="zh-CN"/>
+              </w:rPr>
+              <w:t>{</w:t>
+            </w:r>
+            <w:r>
+              <w:rPr>
+                <w:rFonts w:ascii="Times New Roman" w:hAnsi="Times New Roman"/>
+                <w:b/>
+                <w:sz w:val="24"/>
+                <w:lang w:eastAsia="zh-CN"/>
+              </w:rPr>
+              <w:t>ir9</w:t>
+            </w:r>
+            <w:r>
+              <w:rPr>
+                <w:rFonts w:ascii="Times New Roman" w:hAnsi="Times New Roman" w:hint="eastAsia"/>
+                <w:b/>
+                <w:sz w:val="24"/>
+                <w:lang w:eastAsia="zh-CN"/>
+              </w:rPr>
+              <w:t>}</w:t>
+            </w:r>
           </w:p>
         </w:tc>
         <w:tc>
@@ -2615,10 +2824,38 @@
               <w:jc w:val="center"/>
               <w:rPr>
                 <w:rFonts w:ascii="Times New Roman" w:hAnsi="Times New Roman"/>
-                <w:szCs w:val="21"/>
-                <w:lang w:eastAsia="zh-CN"/>
-              </w:rPr>
-            </w:pPr>
+                <w:b/>
+                <w:sz w:val="24"/>
+                <w:lang w:eastAsia="zh-CN"/>
+              </w:rPr>
+            </w:pPr>
+            <w:r>
+              <w:rPr>
+                <w:rFonts w:ascii="Times New Roman" w:hAnsi="Times New Roman" w:hint="eastAsia"/>
+                <w:b/>
+                <w:sz w:val="24"/>
+                <w:lang w:eastAsia="zh-CN"/>
+              </w:rPr>
+              <w:t>{</w:t>
+            </w:r>
+            <w:r>
+              <w:rPr>
+                <w:rFonts w:ascii="Times New Roman" w:hAnsi="Times New Roman"/>
+                <w:b/>
+                <w:sz w:val="24"/>
+                <w:lang w:eastAsia="zh-CN"/>
+              </w:rPr>
+              <w:t>ir10</w:t>
+            </w:r>
+            <w:r>
+              <w:rPr>
+                <w:rFonts w:ascii="Times New Roman" w:hAnsi="Times New Roman" w:hint="eastAsia"/>
+                <w:b/>
+                <w:sz w:val="24"/>
+                <w:lang w:eastAsia="zh-CN"/>
+              </w:rPr>
+              <w:t>}</w:t>
+            </w:r>
           </w:p>
         </w:tc>
         <w:tc>
@@ -2639,10 +2876,38 @@
               <w:jc w:val="center"/>
               <w:rPr>
                 <w:rFonts w:ascii="Times New Roman" w:hAnsi="Times New Roman"/>
-                <w:szCs w:val="21"/>
-                <w:lang w:eastAsia="zh-CN"/>
-              </w:rPr>
-            </w:pPr>
+                <w:b/>
+                <w:sz w:val="24"/>
+                <w:lang w:eastAsia="zh-CN"/>
+              </w:rPr>
+            </w:pPr>
+            <w:r>
+              <w:rPr>
+                <w:rFonts w:ascii="Times New Roman" w:hAnsi="Times New Roman" w:hint="eastAsia"/>
+                <w:b/>
+                <w:sz w:val="24"/>
+                <w:lang w:eastAsia="zh-CN"/>
+              </w:rPr>
+              <w:t>{</w:t>
+            </w:r>
+            <w:r>
+              <w:rPr>
+                <w:rFonts w:ascii="Times New Roman" w:hAnsi="Times New Roman"/>
+                <w:b/>
+                <w:sz w:val="24"/>
+                <w:lang w:eastAsia="zh-CN"/>
+              </w:rPr>
+              <w:t>ir11</w:t>
+            </w:r>
+            <w:r>
+              <w:rPr>
+                <w:rFonts w:ascii="Times New Roman" w:hAnsi="Times New Roman" w:hint="eastAsia"/>
+                <w:b/>
+                <w:sz w:val="24"/>
+                <w:lang w:eastAsia="zh-CN"/>
+              </w:rPr>
+              <w:t>}</w:t>
+            </w:r>
           </w:p>
         </w:tc>
         <w:tc>
@@ -2663,10 +2928,38 @@
               <w:jc w:val="center"/>
               <w:rPr>
                 <w:rFonts w:ascii="Times New Roman" w:hAnsi="Times New Roman"/>
-                <w:szCs w:val="21"/>
-                <w:lang w:eastAsia="zh-CN"/>
-              </w:rPr>
-            </w:pPr>
+                <w:b/>
+                <w:sz w:val="24"/>
+                <w:lang w:eastAsia="zh-CN"/>
+              </w:rPr>
+            </w:pPr>
+            <w:r>
+              <w:rPr>
+                <w:rFonts w:ascii="Times New Roman" w:hAnsi="Times New Roman" w:hint="eastAsia"/>
+                <w:b/>
+                <w:sz w:val="24"/>
+                <w:lang w:eastAsia="zh-CN"/>
+              </w:rPr>
+              <w:t>{</w:t>
+            </w:r>
+            <w:r>
+              <w:rPr>
+                <w:rFonts w:ascii="Times New Roman" w:hAnsi="Times New Roman"/>
+                <w:b/>
+                <w:sz w:val="24"/>
+                <w:lang w:eastAsia="zh-CN"/>
+              </w:rPr>
+              <w:t>ir12</w:t>
+            </w:r>
+            <w:r>
+              <w:rPr>
+                <w:rFonts w:ascii="Times New Roman" w:hAnsi="Times New Roman" w:hint="eastAsia"/>
+                <w:b/>
+                <w:sz w:val="24"/>
+                <w:lang w:eastAsia="zh-CN"/>
+              </w:rPr>
+              <w:t>}</w:t>
+            </w:r>
           </w:p>
         </w:tc>
         <w:tc>
@@ -2686,9 +2979,38 @@
               <w:jc w:val="center"/>
               <w:rPr>
                 <w:rFonts w:ascii="Times New Roman" w:hAnsi="Times New Roman"/>
-                <w:szCs w:val="21"/>
-              </w:rPr>
-            </w:pPr>
+                <w:b/>
+                <w:sz w:val="24"/>
+                <w:lang w:eastAsia="zh-CN"/>
+              </w:rPr>
+            </w:pPr>
+            <w:r>
+              <w:rPr>
+                <w:rFonts w:ascii="Times New Roman" w:hAnsi="Times New Roman" w:hint="eastAsia"/>
+                <w:b/>
+                <w:sz w:val="24"/>
+                <w:lang w:eastAsia="zh-CN"/>
+              </w:rPr>
+              <w:t>{</w:t>
+            </w:r>
+            <w:r>
+              <w:rPr>
+                <w:rFonts w:ascii="Times New Roman" w:hAnsi="Times New Roman"/>
+                <w:b/>
+                <w:sz w:val="24"/>
+                <w:lang w:eastAsia="zh-CN"/>
+              </w:rPr>
+              <w:t>ir13</w:t>
+            </w:r>
+            <w:r>
+              <w:rPr>
+                <w:rFonts w:ascii="Times New Roman" w:hAnsi="Times New Roman" w:hint="eastAsia"/>
+                <w:b/>
+                <w:sz w:val="24"/>
+                <w:lang w:eastAsia="zh-CN"/>
+              </w:rPr>
+              <w:t>}</w:t>
+            </w:r>
           </w:p>
         </w:tc>
         <w:tc>
@@ -2709,10 +3031,38 @@
               <w:jc w:val="center"/>
               <w:rPr>
                 <w:rFonts w:ascii="Times New Roman" w:hAnsi="Times New Roman"/>
-                <w:szCs w:val="21"/>
-                <w:lang w:eastAsia="zh-CN"/>
-              </w:rPr>
-            </w:pPr>
+                <w:b/>
+                <w:sz w:val="24"/>
+                <w:lang w:eastAsia="zh-CN"/>
+              </w:rPr>
+            </w:pPr>
+            <w:r>
+              <w:rPr>
+                <w:rFonts w:ascii="Times New Roman" w:hAnsi="Times New Roman" w:hint="eastAsia"/>
+                <w:b/>
+                <w:sz w:val="24"/>
+                <w:lang w:eastAsia="zh-CN"/>
+              </w:rPr>
+              <w:t>{</w:t>
+            </w:r>
+            <w:r>
+              <w:rPr>
+                <w:rFonts w:ascii="Times New Roman" w:hAnsi="Times New Roman"/>
+                <w:b/>
+                <w:sz w:val="24"/>
+                <w:lang w:eastAsia="zh-CN"/>
+              </w:rPr>
+              <w:t>ir14</w:t>
+            </w:r>
+            <w:r>
+              <w:rPr>
+                <w:rFonts w:ascii="Times New Roman" w:hAnsi="Times New Roman" w:hint="eastAsia"/>
+                <w:b/>
+                <w:sz w:val="24"/>
+                <w:lang w:eastAsia="zh-CN"/>
+              </w:rPr>
+              <w:t>}</w:t>
+            </w:r>
           </w:p>
         </w:tc>
         <w:tc>
@@ -2733,10 +3083,38 @@
               <w:jc w:val="center"/>
               <w:rPr>
                 <w:rFonts w:ascii="Times New Roman" w:hAnsi="Times New Roman"/>
-                <w:szCs w:val="21"/>
-                <w:lang w:eastAsia="zh-CN"/>
-              </w:rPr>
-            </w:pPr>
+                <w:b/>
+                <w:sz w:val="24"/>
+                <w:lang w:eastAsia="zh-CN"/>
+              </w:rPr>
+            </w:pPr>
+            <w:r>
+              <w:rPr>
+                <w:rFonts w:ascii="Times New Roman" w:hAnsi="Times New Roman" w:hint="eastAsia"/>
+                <w:b/>
+                <w:sz w:val="24"/>
+                <w:lang w:eastAsia="zh-CN"/>
+              </w:rPr>
+              <w:t>{</w:t>
+            </w:r>
+            <w:r>
+              <w:rPr>
+                <w:rFonts w:ascii="Times New Roman" w:hAnsi="Times New Roman"/>
+                <w:b/>
+                <w:sz w:val="24"/>
+                <w:lang w:eastAsia="zh-CN"/>
+              </w:rPr>
+              <w:t>ir15</w:t>
+            </w:r>
+            <w:r>
+              <w:rPr>
+                <w:rFonts w:ascii="Times New Roman" w:hAnsi="Times New Roman" w:hint="eastAsia"/>
+                <w:b/>
+                <w:sz w:val="24"/>
+                <w:lang w:eastAsia="zh-CN"/>
+              </w:rPr>
+              <w:t>}</w:t>
+            </w:r>
           </w:p>
         </w:tc>
         <w:tc>
@@ -2757,10 +3135,38 @@
               <w:jc w:val="center"/>
               <w:rPr>
                 <w:rFonts w:ascii="Times New Roman" w:hAnsi="Times New Roman"/>
-                <w:szCs w:val="21"/>
-                <w:lang w:eastAsia="zh-CN"/>
-              </w:rPr>
-            </w:pPr>
+                <w:b/>
+                <w:sz w:val="24"/>
+                <w:lang w:eastAsia="zh-CN"/>
+              </w:rPr>
+            </w:pPr>
+            <w:r>
+              <w:rPr>
+                <w:rFonts w:ascii="Times New Roman" w:hAnsi="Times New Roman" w:hint="eastAsia"/>
+                <w:b/>
+                <w:sz w:val="24"/>
+                <w:lang w:eastAsia="zh-CN"/>
+              </w:rPr>
+              <w:t>{</w:t>
+            </w:r>
+            <w:r>
+              <w:rPr>
+                <w:rFonts w:ascii="Times New Roman" w:hAnsi="Times New Roman"/>
+                <w:b/>
+                <w:sz w:val="24"/>
+                <w:lang w:eastAsia="zh-CN"/>
+              </w:rPr>
+              <w:t>ir16</w:t>
+            </w:r>
+            <w:r>
+              <w:rPr>
+                <w:rFonts w:ascii="Times New Roman" w:hAnsi="Times New Roman" w:hint="eastAsia"/>
+                <w:b/>
+                <w:sz w:val="24"/>
+                <w:lang w:eastAsia="zh-CN"/>
+              </w:rPr>
+              <w:t>}</w:t>
+            </w:r>
           </w:p>
         </w:tc>
         <w:tc>
@@ -2780,10 +3186,38 @@
               <w:jc w:val="center"/>
               <w:rPr>
                 <w:rFonts w:ascii="Times New Roman" w:hAnsi="Times New Roman"/>
-                <w:szCs w:val="21"/>
-                <w:lang w:eastAsia="zh-CN"/>
-              </w:rPr>
-            </w:pPr>
+                <w:b/>
+                <w:sz w:val="24"/>
+                <w:lang w:eastAsia="zh-CN"/>
+              </w:rPr>
+            </w:pPr>
+            <w:r>
+              <w:rPr>
+                <w:rFonts w:ascii="Times New Roman" w:hAnsi="Times New Roman" w:hint="eastAsia"/>
+                <w:b/>
+                <w:sz w:val="24"/>
+                <w:lang w:eastAsia="zh-CN"/>
+              </w:rPr>
+              <w:t>{</w:t>
+            </w:r>
+            <w:r>
+              <w:rPr>
+                <w:rFonts w:ascii="Times New Roman" w:hAnsi="Times New Roman"/>
+                <w:b/>
+                <w:sz w:val="24"/>
+                <w:lang w:eastAsia="zh-CN"/>
+              </w:rPr>
+              <w:t>ir17</w:t>
+            </w:r>
+            <w:r>
+              <w:rPr>
+                <w:rFonts w:ascii="Times New Roman" w:hAnsi="Times New Roman" w:hint="eastAsia"/>
+                <w:b/>
+                <w:sz w:val="24"/>
+                <w:lang w:eastAsia="zh-CN"/>
+              </w:rPr>
+              <w:t>}</w:t>
+            </w:r>
           </w:p>
         </w:tc>
         <w:tc>
@@ -2804,10 +3238,38 @@
               <w:jc w:val="center"/>
               <w:rPr>
                 <w:rFonts w:ascii="Times New Roman" w:hAnsi="Times New Roman"/>
-                <w:szCs w:val="21"/>
-                <w:lang w:eastAsia="zh-CN"/>
-              </w:rPr>
-            </w:pPr>
+                <w:b/>
+                <w:sz w:val="24"/>
+                <w:lang w:eastAsia="zh-CN"/>
+              </w:rPr>
+            </w:pPr>
+            <w:r>
+              <w:rPr>
+                <w:rFonts w:ascii="Times New Roman" w:hAnsi="Times New Roman" w:hint="eastAsia"/>
+                <w:b/>
+                <w:sz w:val="24"/>
+                <w:lang w:eastAsia="zh-CN"/>
+              </w:rPr>
+              <w:t>{</w:t>
+            </w:r>
+            <w:r>
+              <w:rPr>
+                <w:rFonts w:ascii="Times New Roman" w:hAnsi="Times New Roman"/>
+                <w:b/>
+                <w:sz w:val="24"/>
+                <w:lang w:eastAsia="zh-CN"/>
+              </w:rPr>
+              <w:t>ir18</w:t>
+            </w:r>
+            <w:r>
+              <w:rPr>
+                <w:rFonts w:ascii="Times New Roman" w:hAnsi="Times New Roman" w:hint="eastAsia"/>
+                <w:b/>
+                <w:sz w:val="24"/>
+                <w:lang w:eastAsia="zh-CN"/>
+              </w:rPr>
+              <w:t>}</w:t>
+            </w:r>
           </w:p>
         </w:tc>
         <w:tc>
@@ -2861,8 +3323,18 @@
               <w:rPr>
                 <w:rFonts w:ascii="Times New Roman" w:hAnsi="Times New Roman"/>
                 <w:szCs w:val="22"/>
-              </w:rPr>
-            </w:pPr>
+                <w:lang w:eastAsia="zh-CN"/>
+              </w:rPr>
+            </w:pPr>
+            <w:r>
+              <w:rPr>
+                <w:rFonts w:ascii="Times New Roman" w:hAnsi="Times New Roman"/>
+                <w:b/>
+                <w:sz w:val="24"/>
+                <w:lang w:eastAsia="zh-CN"/>
+              </w:rPr>
+              <w:t>{ir_r}</w:t>
+            </w:r>
           </w:p>
         </w:tc>
         <w:tc>
@@ -3001,15 +3473,42 @@
               <w:left w:val="single" w:sz="12" w:space="0" w:color="auto"/>
               <w:right w:val="single" w:sz="12" w:space="0" w:color="auto"/>
             </w:tcBorders>
-          </w:tcPr>
-          <w:p>
-            <w:pPr>
+            <w:vAlign w:val="center"/>
+          </w:tcPr>
+          <w:p>
+            <w:pPr>
+              <w:spacing w:line="240" w:lineRule="auto"/>
+              <w:jc w:val="center"/>
               <w:rPr>
                 <w:rFonts w:ascii="Times New Roman" w:hAnsi="Times New Roman"/>
                 <w:sz w:val="16"/>
                 <w:lang w:val="en-US"/>
               </w:rPr>
             </w:pPr>
+            <w:r>
+              <w:rPr>
+                <w:rFonts w:ascii="Times New Roman" w:hAnsi="Times New Roman" w:hint="eastAsia"/>
+                <w:sz w:val="20"/>
+                <w:lang w:eastAsia="zh-CN"/>
+              </w:rPr>
+              <w:t>{</w:t>
+            </w:r>
+            <w:r>
+              <w:rPr>
+                <w:rFonts w:ascii="Times New Roman" w:hAnsi="Times New Roman"/>
+                <w:sz w:val="20"/>
+                <w:lang w:eastAsia="zh-CN"/>
+              </w:rPr>
+              <w:t>title_ref</w:t>
+            </w:r>
+            <w:r>
+              <w:rPr>
+                <w:rFonts w:ascii="Times New Roman" w:hAnsi="Times New Roman" w:hint="eastAsia"/>
+                <w:sz w:val="20"/>
+                <w:lang w:eastAsia="zh-CN"/>
+              </w:rPr>
+              <w:t>}</w:t>
+            </w:r>
           </w:p>
         </w:tc>
         <w:tc>
@@ -3200,6 +3699,20 @@
                 <w:lang w:val="en-US" w:eastAsia="zh-CN"/>
               </w:rPr>
             </w:pPr>
+            <w:r>
+              <w:rPr>
+                <w:rFonts w:ascii="Times New Roman" w:hAnsi="Times New Roman" w:hint="eastAsia"/>
+                <w:lang w:val="en-US" w:eastAsia="zh-CN"/>
+              </w:rPr>
+              <w:t>{</w:t>
+            </w:r>
+            <w:r>
+              <w:rPr>
+                <w:rFonts w:ascii="Times New Roman" w:hAnsi="Times New Roman"/>
+                <w:lang w:val="en-US" w:eastAsia="zh-CN"/>
+              </w:rPr>
+              <w:t>modified}</w:t>
+            </w:r>
           </w:p>
         </w:tc>
       </w:tr>
@@ -3336,10 +3849,9 @@
             <w:r>
               <w:rPr>
                 <w:rFonts w:ascii="Times New Roman" w:hAnsi="Times New Roman"/>
-                <w:sz w:val="18"/>
-                <w:szCs w:val="18"/>
-              </w:rPr>
-              <w:t>X</w:t>
+                <w:lang w:val="en-US" w:eastAsia="zh-CN"/>
+              </w:rPr>
+              <w:t>{new}</w:t>
             </w:r>
           </w:p>
         </w:tc>
@@ -3372,7 +3884,7 @@
                 <w:lang w:val="en-US" w:eastAsia="zh-CN"/>
               </w:rPr>
               <w:drawing>
-                <wp:anchor distT="0" distB="0" distL="0" distR="0" simplePos="0" relativeHeight="251657728" behindDoc="0" locked="0" layoutInCell="1" allowOverlap="1">
+                <wp:anchor distT="0" distB="0" distL="0" distR="0" simplePos="0" relativeHeight="251661824" behindDoc="0" locked="0" layoutInCell="1" allowOverlap="1">
                   <wp:simplePos x="0" y="0"/>
                   <wp:positionH relativeFrom="column">
                     <wp:posOffset>93980</wp:posOffset>
@@ -3383,7 +3895,7 @@
                   <wp:extent cx="1979930" cy="323850"/>
                   <wp:effectExtent l="19050" t="0" r="1270" b="0"/>
                   <wp:wrapNone/>
-                  <wp:docPr id="66" name="图片 66" descr="logo"/>
+                  <wp:docPr id="2" name="图片 66" descr="logo"/>
                   <wp:cNvGraphicFramePr>
                     <a:graphicFrameLocks xmlns:a="http://schemas.openxmlformats.org/drawingml/2006/main"/>
                   </wp:cNvGraphicFramePr>
@@ -3564,25 +4076,7 @@
                 <w:sz w:val="24"/>
                 <w:lang w:val="en-US" w:eastAsia="zh-CN"/>
               </w:rPr>
-              <w:t>{</w:t>
-            </w:r>
-            <w:proofErr w:type="spellStart"/>
-            <w:r>
-              <w:rPr>
-                <w:rFonts w:ascii="Times New Roman" w:hAnsi="Times New Roman"/>
-                <w:sz w:val="24"/>
-                <w:lang w:val="en-US" w:eastAsia="zh-CN"/>
-              </w:rPr>
-              <w:t>i_s</w:t>
-            </w:r>
-            <w:proofErr w:type="spellEnd"/>
-            <w:r>
-              <w:rPr>
-                <w:rFonts w:ascii="Times New Roman" w:hAnsi="Times New Roman"/>
-                <w:sz w:val="24"/>
-                <w:lang w:val="en-US" w:eastAsia="zh-CN"/>
-              </w:rPr>
-              <w:t>}</w:t>
+              <w:t>{i_s}</w:t>
             </w:r>
           </w:p>
         </w:tc>
@@ -3657,7 +4151,7 @@
                 <w:sz w:val="20"/>
                 <w:lang w:val="en-US" w:eastAsia="zh-CN"/>
               </w:rPr>
-              <w:t>YJ Project Unit 5&amp;6</w:t>
+              <w:t>HYH Project Unit 5&amp;6</w:t>
             </w:r>
             <w:r>
               <w:rPr>
@@ -3697,7 +4191,7 @@
                 <w:sz w:val="20"/>
                 <w:lang w:val="en-US" w:eastAsia="zh-CN"/>
               </w:rPr>
-              <w:t>在阳江</w:t>
+              <w:t>在红沿河</w:t>
             </w:r>
             <w:r>
               <w:rPr>
@@ -3770,7 +4264,7 @@
     <w:tbl>
       <w:tblPr>
         <w:tblpPr w:leftFromText="180" w:rightFromText="180" w:horzAnchor="margin" w:tblpXSpec="center" w:tblpY="-465"/>
-        <w:tblW w:w="9946" w:type="dxa"/>
+        <w:tblW w:w="10314" w:type="dxa"/>
         <w:tblBorders>
           <w:top w:val="double" w:sz="4" w:space="0" w:color="auto"/>
           <w:left w:val="double" w:sz="4" w:space="0" w:color="auto"/>
@@ -3780,22 +4274,22 @@
           <w:insideV w:val="single" w:sz="6" w:space="0" w:color="auto"/>
         </w:tblBorders>
         <w:tblLayout w:type="fixed"/>
-        <w:tblLook w:val="0000"/>
+        <w:tblLook w:val="0000" w:firstRow="0" w:lastRow="0" w:firstColumn="0" w:lastColumn="0" w:noHBand="0" w:noVBand="0"/>
       </w:tblPr>
       <w:tblGrid>
         <w:gridCol w:w="442"/>
         <w:gridCol w:w="542"/>
-        <w:gridCol w:w="258"/>
-        <w:gridCol w:w="657"/>
-        <w:gridCol w:w="1186"/>
-        <w:gridCol w:w="434"/>
-        <w:gridCol w:w="1267"/>
-        <w:gridCol w:w="353"/>
-        <w:gridCol w:w="1490"/>
-        <w:gridCol w:w="130"/>
-        <w:gridCol w:w="1571"/>
-        <w:gridCol w:w="49"/>
-        <w:gridCol w:w="1567"/>
+        <w:gridCol w:w="542"/>
+        <w:gridCol w:w="373"/>
+        <w:gridCol w:w="1470"/>
+        <w:gridCol w:w="150"/>
+        <w:gridCol w:w="1551"/>
+        <w:gridCol w:w="69"/>
+        <w:gridCol w:w="1620"/>
+        <w:gridCol w:w="153"/>
+        <w:gridCol w:w="1467"/>
+        <w:gridCol w:w="234"/>
+        <w:gridCol w:w="1701"/>
       </w:tblGrid>
       <w:tr>
         <w:trPr>
@@ -3804,7 +4298,7 @@
         </w:trPr>
         <w:tc>
           <w:tcPr>
-            <w:tcW w:w="9946" w:type="dxa"/>
+            <w:tcW w:w="10314" w:type="dxa"/>
             <w:gridSpan w:val="13"/>
           </w:tcPr>
           <w:p>
@@ -3912,13 +4406,13 @@
         </w:trPr>
         <w:tc>
           <w:tcPr>
-            <w:tcW w:w="9946" w:type="dxa"/>
+            <w:tcW w:w="10314" w:type="dxa"/>
             <w:gridSpan w:val="13"/>
             <w:vAlign w:val="center"/>
           </w:tcPr>
           <w:p>
             <w:pPr>
-              <w:spacing w:beforeLines="50" w:line="420" w:lineRule="auto"/>
+              <w:spacing w:beforeLines="50" w:before="120" w:line="420" w:lineRule="auto"/>
               <w:ind w:left="851"/>
             </w:pPr>
             <w:r>
@@ -3934,12 +4428,6 @@
                 <w:rFonts w:hint="eastAsia"/>
               </w:rPr>
               <w:t>：</w:t>
-            </w:r>
-            <w:r>
-              <w:rPr>
-                <w:rFonts w:hint="eastAsia"/>
-              </w:rPr>
-              <w:t xml:space="preserve"> </w:t>
             </w:r>
             <w:r>
               <w:t>{t}</w:t>
@@ -3968,9 +4456,6 @@
               <w:t>：</w:t>
             </w:r>
             <w:r>
-              <w:t xml:space="preserve"> </w:t>
-            </w:r>
-            <w:r>
               <w:rPr>
                 <w:lang w:eastAsia="zh-CN"/>
               </w:rPr>
@@ -3981,9 +4466,6 @@
             <w:pPr>
               <w:spacing w:line="420" w:lineRule="auto"/>
               <w:ind w:left="851"/>
-              <w:rPr>
-                <w:lang w:eastAsia="zh-CN"/>
-              </w:rPr>
             </w:pPr>
             <w:r>
               <w:rPr>
@@ -4001,50 +4483,25 @@
             </w:r>
             <w:r>
               <w:rPr>
-                <w:rFonts w:hint="eastAsia"/>
-                <w:lang w:eastAsia="zh-CN"/>
-              </w:rPr>
-              <w:t xml:space="preserve"> </w:t>
-            </w:r>
-            <w:r>
-              <w:rPr>
-                <w:rFonts w:hint="eastAsia"/>
-              </w:rPr>
-              <w:t>阳江</w:t>
-            </w:r>
-            <w:r>
-              <w:rPr>
-                <w:rFonts w:hint="eastAsia"/>
-              </w:rPr>
+                <w:rFonts w:ascii="宋体" w:hAnsi="宋体" w:hint="eastAsia"/>
+              </w:rPr>
+              <w:t>红沿河</w:t>
+            </w:r>
+            <w:r>
               <w:t>5&amp;6</w:t>
             </w:r>
             <w:r>
               <w:rPr>
-                <w:rFonts w:hint="eastAsia"/>
-              </w:rPr>
-              <w:t>号机组</w:t>
-            </w:r>
-            <w:r>
-              <w:rPr>
-                <w:rFonts w:hint="eastAsia"/>
-              </w:rPr>
+                <w:rFonts w:ascii="宋体" w:hAnsi="宋体" w:hint="eastAsia"/>
+              </w:rPr>
+              <w:t>号机组安全级</w:t>
+            </w:r>
+            <w:r>
               <w:t>DCS</w:t>
             </w:r>
             <w:r>
               <w:rPr>
-                <w:rFonts w:hint="eastAsia"/>
-              </w:rPr>
-              <w:t>项目的安全级</w:t>
-            </w:r>
-            <w:r>
-              <w:rPr>
-                <w:rFonts w:hint="eastAsia"/>
-              </w:rPr>
-              <w:t>DCS</w:t>
-            </w:r>
-            <w:r>
-              <w:rPr>
-                <w:rFonts w:hint="eastAsia"/>
+                <w:rFonts w:ascii="宋体" w:hAnsi="宋体" w:hint="eastAsia"/>
               </w:rPr>
               <w:t>项目</w:t>
             </w:r>
@@ -4072,10 +4529,7 @@
               <w:t>：</w:t>
             </w:r>
             <w:r>
-              <w:rPr>
-                <w:rFonts w:hint="eastAsia"/>
-              </w:rPr>
-              <w:t xml:space="preserve"> NPD1309002-1</w:t>
+              <w:t>NPD1504001-1</w:t>
             </w:r>
           </w:p>
           <w:p>
@@ -4105,6 +4559,7 @@
               <w:rPr>
                 <w:b/>
                 <w:color w:val="0000FF"/>
+                <w:lang w:eastAsia="zh-CN"/>
               </w:rPr>
             </w:pPr>
             <w:r>
@@ -4126,9 +4581,6 @@
             <w:r>
               <w:rPr>
                 <w:rFonts w:hint="eastAsia"/>
-                <w:b/>
-                <w:color w:val="0000FF"/>
-                <w:lang w:eastAsia="zh-CN"/>
               </w:rPr>
               <w:t>受控</w:t>
             </w:r>
@@ -4145,10 +4597,9 @@
           <w:p>
             <w:pPr>
               <w:spacing w:before="240" w:line="320" w:lineRule="atLeast"/>
-              <w:ind w:firstLineChars="3850" w:firstLine="8117"/>
+              <w:ind w:left="8290"/>
               <w:rPr>
                 <w:color w:val="0000FF"/>
-                <w:lang w:eastAsia="zh-CN"/>
               </w:rPr>
             </w:pPr>
             <w:r>
@@ -4172,57 +4623,55 @@
                 <w:color w:val="0000FF"/>
                 <w:lang w:eastAsia="zh-CN"/>
               </w:rPr>
-              <w:t>1</w:t>
+              <w:t xml:space="preserve"> 1   </w:t>
+            </w:r>
+            <w:r>
+              <w:rPr>
+                <w:rFonts w:hint="eastAsia"/>
+                <w:b/>
+                <w:color w:val="0000FF"/>
+              </w:rPr>
+              <w:t>册</w:t>
+            </w:r>
+          </w:p>
+          <w:p>
+            <w:pPr>
+              <w:spacing w:line="320" w:lineRule="atLeast"/>
+              <w:ind w:left="8291"/>
+              <w:rPr>
+                <w:b/>
+                <w:color w:val="0000FF"/>
+              </w:rPr>
+            </w:pPr>
+            <w:r>
+              <w:rPr>
+                <w:rFonts w:hint="eastAsia"/>
+                <w:b/>
+                <w:color w:val="0000FF"/>
+              </w:rPr>
+              <w:t>共</w:t>
             </w:r>
             <w:r>
               <w:rPr>
                 <w:rFonts w:hint="eastAsia"/>
                 <w:color w:val="0000FF"/>
-                <w:lang w:eastAsia="zh-CN"/>
-              </w:rPr>
-              <w:t xml:space="preserve">  </w:t>
-            </w:r>
-            <w:r>
-              <w:rPr>
-                <w:rFonts w:hint="eastAsia"/>
-                <w:b/>
-                <w:color w:val="0000FF"/>
-              </w:rPr>
-              <w:t>册</w:t>
-            </w:r>
-            <w:r>
-              <w:rPr>
-                <w:rFonts w:hint="eastAsia"/>
-                <w:b/>
-                <w:color w:val="0000FF"/>
-                <w:lang w:eastAsia="zh-CN"/>
-              </w:rPr>
-              <w:t xml:space="preserve">                    </w:t>
-            </w:r>
-          </w:p>
-          <w:p>
-            <w:pPr>
-              <w:spacing w:line="320" w:lineRule="atLeast"/>
-              <w:ind w:firstLineChars="3850" w:firstLine="8117"/>
-              <w:rPr>
-                <w:b/>
-                <w:color w:val="0000FF"/>
-              </w:rPr>
-            </w:pPr>
-            <w:r>
-              <w:rPr>
-                <w:rFonts w:hint="eastAsia"/>
-                <w:b/>
-                <w:color w:val="0000FF"/>
-              </w:rPr>
-              <w:t>共</w:t>
+              </w:rPr>
+              <w:t xml:space="preserve"> </w:t>
             </w:r>
             <w:r>
               <w:rPr>
                 <w:rFonts w:hint="eastAsia"/>
                 <w:color w:val="0000FF"/>
-              </w:rPr>
-              <w:t xml:space="preserve"> </w:t>
+                <w:lang w:eastAsia="zh-CN"/>
+              </w:rPr>
+              <w:t xml:space="preserve"> {</w:t>
+            </w:r>
+            <w:r>
+              <w:rPr>
+                <w:color w:val="0000FF"/>
+                <w:lang w:eastAsia="zh-CN"/>
+              </w:rPr>
+              <w:t>pages</w:t>
             </w:r>
             <w:r>
               <w:rPr>
@@ -4230,22 +4679,14 @@
                 <w:color w:val="0000FF"/>
                 <w:lang w:eastAsia="zh-CN"/>
               </w:rPr>
-              <w:t xml:space="preserve"> </w:t>
+              <w:t>}</w:t>
             </w:r>
             <w:r>
               <w:rPr>
                 <w:rFonts w:hint="eastAsia"/>
                 <w:color w:val="0000FF"/>
-                <w:lang w:eastAsia="zh-CN"/>
-              </w:rPr>
-              <w:t>{</w:t>
-            </w:r>
-            <w:r>
-              <w:rPr>
-                <w:color w:val="0000FF"/>
-                <w:lang w:eastAsia="zh-CN"/>
-              </w:rPr>
-              <w:t>pages</w:t>
+              </w:rPr>
+              <w:t xml:space="preserve"> </w:t>
             </w:r>
             <w:r>
               <w:rPr>
@@ -4253,7 +4694,40 @@
                 <w:color w:val="0000FF"/>
                 <w:lang w:eastAsia="zh-CN"/>
               </w:rPr>
-              <w:t>}</w:t>
+              <w:t xml:space="preserve"> </w:t>
+            </w:r>
+            <w:r>
+              <w:rPr>
+                <w:rFonts w:hint="eastAsia"/>
+                <w:b/>
+                <w:color w:val="0000FF"/>
+              </w:rPr>
+              <w:t>页</w:t>
+            </w:r>
+          </w:p>
+          <w:p>
+            <w:pPr>
+              <w:spacing w:afterLines="50" w:after="120" w:line="320" w:lineRule="atLeast"/>
+              <w:ind w:left="8290"/>
+              <w:rPr>
+                <w:color w:val="0000FF"/>
+              </w:rPr>
+            </w:pPr>
+            <w:r>
+              <w:rPr>
+                <w:rFonts w:hint="eastAsia"/>
+                <w:b/>
+                <w:color w:val="0000FF"/>
+              </w:rPr>
+              <w:t>共</w:t>
+            </w:r>
+            <w:r>
+              <w:rPr>
+                <w:rFonts w:hint="eastAsia"/>
+                <w:b/>
+                <w:color w:val="0000FF"/>
+              </w:rPr>
+              <w:t xml:space="preserve">  </w:t>
             </w:r>
             <w:r>
               <w:rPr>
@@ -4261,55 +4735,14 @@
                 <w:color w:val="0000FF"/>
                 <w:lang w:eastAsia="zh-CN"/>
               </w:rPr>
-              <w:t xml:space="preserve">  </w:t>
-            </w:r>
-            <w:r>
-              <w:rPr>
-                <w:rFonts w:hint="eastAsia"/>
-                <w:b/>
-                <w:color w:val="0000FF"/>
-              </w:rPr>
-              <w:t>页</w:t>
-            </w:r>
-          </w:p>
-          <w:p>
-            <w:pPr>
-              <w:spacing w:afterLines="50" w:line="320" w:lineRule="atLeast"/>
-              <w:ind w:firstLineChars="3850" w:firstLine="8117"/>
-              <w:rPr>
-                <w:color w:val="0000FF"/>
-              </w:rPr>
-            </w:pPr>
-            <w:r>
-              <w:rPr>
-                <w:rFonts w:hint="eastAsia"/>
-                <w:b/>
-                <w:color w:val="0000FF"/>
-              </w:rPr>
-              <w:t>共</w:t>
-            </w:r>
-            <w:r>
-              <w:rPr>
-                <w:rFonts w:hint="eastAsia"/>
-                <w:b/>
-                <w:color w:val="0000FF"/>
-              </w:rPr>
-              <w:t xml:space="preserve">  </w:t>
+              <w:t xml:space="preserve"> 1</w:t>
             </w:r>
             <w:r>
               <w:rPr>
                 <w:rFonts w:hint="eastAsia"/>
                 <w:color w:val="0000FF"/>
-                <w:lang w:eastAsia="zh-CN"/>
-              </w:rPr>
-              <w:t>1</w:t>
-            </w:r>
-            <w:r>
-              <w:rPr>
-                <w:rFonts w:hint="eastAsia"/>
-                <w:color w:val="0000FF"/>
-              </w:rPr>
-              <w:t xml:space="preserve"> </w:t>
+              </w:rPr>
+              <w:t xml:space="preserve">  </w:t>
             </w:r>
             <w:r>
               <w:rPr>
@@ -4434,7 +4867,6 @@
         <w:tc>
           <w:tcPr>
             <w:tcW w:w="1620" w:type="dxa"/>
-            <w:gridSpan w:val="2"/>
             <w:vAlign w:val="center"/>
           </w:tcPr>
           <w:p>
@@ -4481,7 +4913,8 @@
         </w:tc>
         <w:tc>
           <w:tcPr>
-            <w:tcW w:w="1567" w:type="dxa"/>
+            <w:tcW w:w="1935" w:type="dxa"/>
+            <w:gridSpan w:val="2"/>
             <w:vAlign w:val="center"/>
           </w:tcPr>
           <w:p>
@@ -4519,16 +4952,12 @@
               <w:jc w:val="center"/>
               <w:rPr>
                 <w:rFonts w:ascii="Times New Roman" w:hAnsi="Times New Roman"/>
-                <w:b/>
-                <w:color w:val="0000FF"/>
-                <w:lang w:eastAsia="zh-CN"/>
-              </w:rPr>
-            </w:pPr>
-            <w:r>
-              <w:rPr>
-                <w:rFonts w:ascii="Times New Roman" w:hAnsi="Times New Roman"/>
-                <w:b/>
-                <w:color w:val="0000FF"/>
+                <w:lang w:eastAsia="zh-CN"/>
+              </w:rPr>
+            </w:pPr>
+            <w:r>
+              <w:rPr>
+                <w:rFonts w:ascii="Times New Roman" w:hAnsi="Times New Roman"/>
                 <w:lang w:eastAsia="zh-CN"/>
               </w:rPr>
               <w:t>{#r_r_3}</w:t>
@@ -4536,8 +4965,6 @@
             <w:r>
               <w:rPr>
                 <w:rFonts w:ascii="Times New Roman" w:hAnsi="Times New Roman" w:hint="eastAsia"/>
-                <w:b/>
-                <w:color w:val="0000FF"/>
                 <w:lang w:eastAsia="zh-CN"/>
               </w:rPr>
               <w:t>{</w:t>
@@ -4545,8 +4972,6 @@
             <w:r>
               <w:rPr>
                 <w:rFonts w:ascii="Times New Roman" w:hAnsi="Times New Roman"/>
-                <w:b/>
-                <w:color w:val="0000FF"/>
                 <w:lang w:eastAsia="zh-CN"/>
               </w:rPr>
               <w:t>r</w:t>
@@ -4554,8 +4979,6 @@
             <w:r>
               <w:rPr>
                 <w:rFonts w:ascii="Times New Roman" w:hAnsi="Times New Roman" w:hint="eastAsia"/>
-                <w:b/>
-                <w:color w:val="0000FF"/>
                 <w:lang w:eastAsia="zh-CN"/>
               </w:rPr>
               <w:t>}</w:t>
@@ -4573,16 +4996,12 @@
               <w:jc w:val="center"/>
               <w:rPr>
                 <w:rFonts w:ascii="Times New Roman" w:hAnsi="Times New Roman"/>
-                <w:b/>
-                <w:color w:val="0000FF"/>
                 <w:lang w:eastAsia="zh-CN"/>
               </w:rPr>
             </w:pPr>
             <w:r>
               <w:rPr>
                 <w:rFonts w:ascii="Times New Roman" w:hAnsi="Times New Roman" w:hint="eastAsia"/>
-                <w:b/>
-                <w:color w:val="0000FF"/>
                 <w:lang w:eastAsia="zh-CN"/>
               </w:rPr>
               <w:t>{</w:t>
@@ -4590,8 +5009,6 @@
             <w:r>
               <w:rPr>
                 <w:rFonts w:ascii="Times New Roman" w:hAnsi="Times New Roman"/>
-                <w:b/>
-                <w:color w:val="0000FF"/>
                 <w:lang w:eastAsia="zh-CN"/>
               </w:rPr>
               <w:t>st</w:t>
@@ -4599,8 +5016,6 @@
             <w:r>
               <w:rPr>
                 <w:rFonts w:ascii="Times New Roman" w:hAnsi="Times New Roman" w:hint="eastAsia"/>
-                <w:b/>
-                <w:color w:val="0000FF"/>
                 <w:lang w:eastAsia="zh-CN"/>
               </w:rPr>
               <w:t>}</w:t>
@@ -4619,16 +5034,12 @@
               <w:jc w:val="center"/>
               <w:rPr>
                 <w:rFonts w:ascii="Times New Roman" w:hAnsi="Times New Roman"/>
-                <w:b/>
-                <w:color w:val="0000FF"/>
                 <w:lang w:eastAsia="zh-CN"/>
               </w:rPr>
             </w:pPr>
             <w:r>
               <w:rPr>
                 <w:rFonts w:ascii="Times New Roman" w:hAnsi="Times New Roman" w:hint="eastAsia"/>
-                <w:b/>
-                <w:color w:val="0000FF"/>
                 <w:lang w:eastAsia="zh-CN"/>
               </w:rPr>
               <w:t>{</w:t>
@@ -4636,8 +5047,6 @@
             <w:r>
               <w:rPr>
                 <w:rFonts w:ascii="Times New Roman" w:hAnsi="Times New Roman"/>
-                <w:b/>
-                <w:color w:val="0000FF"/>
                 <w:lang w:eastAsia="zh-CN"/>
               </w:rPr>
               <w:t>d_b</w:t>
@@ -4645,8 +5054,6 @@
             <w:r>
               <w:rPr>
                 <w:rFonts w:ascii="Times New Roman" w:hAnsi="Times New Roman" w:hint="eastAsia"/>
-                <w:b/>
-                <w:color w:val="0000FF"/>
                 <w:lang w:eastAsia="zh-CN"/>
               </w:rPr>
               <w:t>}</w:t>
@@ -4665,16 +5072,12 @@
               <w:jc w:val="center"/>
               <w:rPr>
                 <w:rFonts w:ascii="Times New Roman" w:hAnsi="Times New Roman"/>
-                <w:b/>
-                <w:color w:val="0000FF"/>
                 <w:lang w:eastAsia="zh-CN"/>
               </w:rPr>
             </w:pPr>
             <w:r>
               <w:rPr>
                 <w:rFonts w:ascii="Times New Roman" w:hAnsi="Times New Roman" w:hint="eastAsia"/>
-                <w:b/>
-                <w:color w:val="0000FF"/>
                 <w:lang w:eastAsia="zh-CN"/>
               </w:rPr>
               <w:t>{</w:t>
@@ -4682,8 +5085,6 @@
             <w:r>
               <w:rPr>
                 <w:rFonts w:ascii="Times New Roman" w:hAnsi="Times New Roman"/>
-                <w:b/>
-                <w:color w:val="0000FF"/>
                 <w:lang w:eastAsia="zh-CN"/>
               </w:rPr>
               <w:t>c_b</w:t>
@@ -4691,8 +5092,43 @@
             <w:r>
               <w:rPr>
                 <w:rFonts w:ascii="Times New Roman" w:hAnsi="Times New Roman" w:hint="eastAsia"/>
-                <w:b/>
-                <w:color w:val="0000FF"/>
+                <w:lang w:eastAsia="zh-CN"/>
+              </w:rPr>
+              <w:t>}</w:t>
+            </w:r>
+          </w:p>
+        </w:tc>
+        <w:tc>
+          <w:tcPr>
+            <w:tcW w:w="1620" w:type="dxa"/>
+            <w:vAlign w:val="center"/>
+          </w:tcPr>
+          <w:p>
+            <w:pPr>
+              <w:ind w:hanging="20"/>
+              <w:jc w:val="center"/>
+              <w:rPr>
+                <w:rFonts w:ascii="Times New Roman" w:hAnsi="Times New Roman"/>
+                <w:lang w:eastAsia="zh-CN"/>
+              </w:rPr>
+            </w:pPr>
+            <w:r>
+              <w:rPr>
+                <w:rFonts w:ascii="Times New Roman" w:hAnsi="Times New Roman" w:hint="eastAsia"/>
+                <w:lang w:eastAsia="zh-CN"/>
+              </w:rPr>
+              <w:t>{</w:t>
+            </w:r>
+            <w:r>
+              <w:rPr>
+                <w:rFonts w:ascii="Times New Roman" w:hAnsi="Times New Roman"/>
+                <w:lang w:eastAsia="zh-CN"/>
+              </w:rPr>
+              <w:t>r_b</w:t>
+            </w:r>
+            <w:r>
+              <w:rPr>
+                <w:rFonts w:ascii="Times New Roman" w:hAnsi="Times New Roman" w:hint="eastAsia"/>
                 <w:lang w:eastAsia="zh-CN"/>
               </w:rPr>
               <w:t>}</w:t>
@@ -4707,20 +5143,15 @@
           </w:tcPr>
           <w:p>
             <w:pPr>
-              <w:ind w:hanging="20"/>
-              <w:jc w:val="center"/>
-              <w:rPr>
-                <w:rFonts w:ascii="Times New Roman" w:hAnsi="Times New Roman"/>
-                <w:b/>
-                <w:color w:val="0000FF"/>
+              <w:jc w:val="center"/>
+              <w:rPr>
+                <w:rFonts w:ascii="Times New Roman" w:hAnsi="Times New Roman"/>
                 <w:lang w:eastAsia="zh-CN"/>
               </w:rPr>
             </w:pPr>
             <w:r>
               <w:rPr>
                 <w:rFonts w:ascii="Times New Roman" w:hAnsi="Times New Roman" w:hint="eastAsia"/>
-                <w:b/>
-                <w:color w:val="0000FF"/>
                 <w:lang w:eastAsia="zh-CN"/>
               </w:rPr>
               <w:t>{</w:t>
@@ -4728,17 +5159,13 @@
             <w:r>
               <w:rPr>
                 <w:rFonts w:ascii="Times New Roman" w:hAnsi="Times New Roman"/>
-                <w:b/>
-                <w:color w:val="0000FF"/>
-                <w:lang w:eastAsia="zh-CN"/>
-              </w:rPr>
-              <w:t>r_b</w:t>
+                <w:lang w:eastAsia="zh-CN"/>
+              </w:rPr>
+              <w:t>a_b</w:t>
             </w:r>
             <w:r>
               <w:rPr>
                 <w:rFonts w:ascii="Times New Roman" w:hAnsi="Times New Roman" w:hint="eastAsia"/>
-                <w:b/>
-                <w:color w:val="0000FF"/>
                 <w:lang w:eastAsia="zh-CN"/>
               </w:rPr>
               <w:t>}</w:t>
@@ -4747,7 +5174,7 @@
         </w:tc>
         <w:tc>
           <w:tcPr>
-            <w:tcW w:w="1620" w:type="dxa"/>
+            <w:tcW w:w="1935" w:type="dxa"/>
             <w:gridSpan w:val="2"/>
             <w:vAlign w:val="center"/>
           </w:tcPr>
@@ -4756,60 +5183,12 @@
               <w:jc w:val="center"/>
               <w:rPr>
                 <w:rFonts w:ascii="Times New Roman" w:hAnsi="Times New Roman"/>
-                <w:b/>
-                <w:color w:val="0000FF"/>
-                <w:lang w:eastAsia="zh-CN"/>
-              </w:rPr>
-            </w:pPr>
-            <w:r>
-              <w:rPr>
-                <w:rFonts w:ascii="Times New Roman" w:hAnsi="Times New Roman" w:hint="eastAsia"/>
-                <w:b/>
-                <w:color w:val="0000FF"/>
-                <w:lang w:eastAsia="zh-CN"/>
-              </w:rPr>
-              <w:t>{</w:t>
-            </w:r>
-            <w:r>
-              <w:rPr>
-                <w:rFonts w:ascii="Times New Roman" w:hAnsi="Times New Roman"/>
-                <w:b/>
-                <w:color w:val="0000FF"/>
-                <w:lang w:eastAsia="zh-CN"/>
-              </w:rPr>
-              <w:t>a_b</w:t>
-            </w:r>
-            <w:r>
-              <w:rPr>
-                <w:rFonts w:ascii="Times New Roman" w:hAnsi="Times New Roman" w:hint="eastAsia"/>
-                <w:b/>
-                <w:color w:val="0000FF"/>
-                <w:lang w:eastAsia="zh-CN"/>
-              </w:rPr>
-              <w:t>}</w:t>
-            </w:r>
-          </w:p>
-        </w:tc>
-        <w:tc>
-          <w:tcPr>
-            <w:tcW w:w="1567" w:type="dxa"/>
-            <w:vAlign w:val="center"/>
-          </w:tcPr>
-          <w:p>
-            <w:pPr>
-              <w:jc w:val="center"/>
-              <w:rPr>
-                <w:rFonts w:ascii="Times New Roman" w:hAnsi="Times New Roman"/>
-                <w:b/>
-                <w:color w:val="0000FF"/>
-                <w:lang w:eastAsia="zh-CN"/>
-              </w:rPr>
-            </w:pPr>
-            <w:r>
-              <w:rPr>
-                <w:rFonts w:ascii="Times New Roman" w:hAnsi="Times New Roman"/>
-                <w:b/>
-                <w:color w:val="0000FF"/>
+                <w:lang w:eastAsia="zh-CN"/>
+              </w:rPr>
+            </w:pPr>
+            <w:r>
+              <w:rPr>
+                <w:rFonts w:ascii="Times New Roman" w:hAnsi="Times New Roman"/>
                 <w:lang w:eastAsia="zh-CN"/>
               </w:rPr>
               <w:t>{/r_r_3}</w:t>
@@ -4899,7 +5278,6 @@
         <w:tc>
           <w:tcPr>
             <w:tcW w:w="1620" w:type="dxa"/>
-            <w:gridSpan w:val="2"/>
             <w:vAlign w:val="center"/>
           </w:tcPr>
           <w:p>
@@ -4935,7 +5313,8 @@
         </w:tc>
         <w:tc>
           <w:tcPr>
-            <w:tcW w:w="1567" w:type="dxa"/>
+            <w:tcW w:w="1935" w:type="dxa"/>
+            <w:gridSpan w:val="2"/>
             <w:vAlign w:val="center"/>
           </w:tcPr>
           <w:p>
@@ -4954,16 +5333,16 @@
       <w:tr>
         <w:trPr>
           <w:cantSplit/>
-          <w:trHeight w:hRule="exact" w:val="1304"/>
+          <w:trHeight w:hRule="exact" w:val="899"/>
         </w:trPr>
         <w:tc>
           <w:tcPr>
-            <w:tcW w:w="9946" w:type="dxa"/>
+            <w:tcW w:w="10314" w:type="dxa"/>
             <w:gridSpan w:val="13"/>
           </w:tcPr>
           <w:p>
             <w:pPr>
-              <w:spacing w:beforeLines="50"/>
+              <w:spacing w:beforeLines="50" w:before="120"/>
               <w:ind w:firstLine="422"/>
               <w:rPr>
                 <w:b/>
@@ -5107,7 +5486,7 @@
         </w:tc>
         <w:tc>
           <w:tcPr>
-            <w:tcW w:w="800" w:type="dxa"/>
+            <w:tcW w:w="1084" w:type="dxa"/>
             <w:gridSpan w:val="2"/>
             <w:tcBorders>
               <w:top w:val="single" w:sz="4" w:space="0" w:color="auto"/>
@@ -5127,6 +5506,22 @@
                 <w:lang w:eastAsia="zh-CN"/>
               </w:rPr>
             </w:pPr>
+            <w:r>
+              <w:rPr>
+                <w:rFonts w:cs="Arial" w:hint="eastAsia"/>
+                <w:szCs w:val="21"/>
+                <w:lang w:eastAsia="zh-CN"/>
+              </w:rPr>
+              <w:t>DCS</w:t>
+            </w:r>
+            <w:r>
+              <w:rPr>
+                <w:rFonts w:cs="Arial" w:hint="eastAsia"/>
+                <w:szCs w:val="21"/>
+                <w:lang w:eastAsia="zh-CN"/>
+              </w:rPr>
+              <w:t>项目</w:t>
+            </w:r>
           </w:p>
         </w:tc>
         <w:tc>
@@ -5201,10 +5596,10 @@
                   <v:path o:extrusionok="f" gradientshapeok="t" o:connecttype="rect"/>
                   <o:lock v:ext="edit" aspectratio="t"/>
                 </v:shapetype>
-                <v:shape id="_x0000_i1101" type="#_x0000_t75" style="width:39.75pt;height:18pt" o:ole="">
+                <v:shape id="_x0000_i1113" type="#_x0000_t75" style="width:40.1pt;height:18.35pt" o:ole="">
                   <v:imagedata r:id="rId10" o:title=""/>
                 </v:shape>
-                <w:control r:id="rId11" w:name="CheckBox1" w:shapeid="_x0000_i1101"/>
+                <w:control r:id="rId11" w:name="CheckBox1" w:shapeid="_x0000_i1113"/>
               </w:object>
             </w:r>
             <w:r>
@@ -5213,10 +5608,10 @@
                 <w:szCs w:val="21"/>
               </w:rPr>
               <w:object w:dxaOrig="225" w:dyaOrig="225">
-                <v:shape id="_x0000_i1103" type="#_x0000_t75" style="width:39pt;height:18pt" o:ole="">
+                <v:shape id="_x0000_i1115" type="#_x0000_t75" style="width:38.7pt;height:18.35pt" o:ole="">
                   <v:imagedata r:id="rId12" o:title=""/>
                 </v:shape>
-                <w:control r:id="rId13" w:name="CheckBox2" w:shapeid="_x0000_i1103"/>
+                <w:control r:id="rId13" w:name="CheckBox2" w:shapeid="_x0000_i1115"/>
               </w:object>
             </w:r>
           </w:p>
@@ -5268,10 +5663,10 @@
                 <w:szCs w:val="21"/>
               </w:rPr>
               <w:object w:dxaOrig="225" w:dyaOrig="225">
-                <v:shape id="_x0000_i1105" type="#_x0000_t75" style="width:41.25pt;height:18pt" o:ole="">
+                <v:shape id="_x0000_i1117" type="#_x0000_t75" style="width:41.45pt;height:18.35pt" o:ole="">
                   <v:imagedata r:id="rId14" o:title=""/>
                 </v:shape>
-                <w:control r:id="rId15" w:name="CheckBox3" w:shapeid="_x0000_i1105"/>
+                <w:control r:id="rId15" w:name="CheckBox3" w:shapeid="_x0000_i1117"/>
               </w:object>
             </w:r>
             <w:r>
@@ -5280,18 +5675,18 @@
                 <w:szCs w:val="21"/>
               </w:rPr>
               <w:object w:dxaOrig="225" w:dyaOrig="225">
-                <v:shape id="_x0000_i1107" type="#_x0000_t75" style="width:40.5pt;height:18pt" o:ole="">
+                <v:shape id="_x0000_i1119" type="#_x0000_t75" style="width:40.75pt;height:18.35pt" o:ole="">
                   <v:imagedata r:id="rId16" o:title=""/>
                 </v:shape>
-                <w:control r:id="rId17" w:name="CheckBox4" w:shapeid="_x0000_i1107"/>
+                <w:control r:id="rId17" w:name="CheckBox4" w:shapeid="_x0000_i1119"/>
               </w:object>
             </w:r>
           </w:p>
         </w:tc>
         <w:tc>
           <w:tcPr>
-            <w:tcW w:w="1843" w:type="dxa"/>
-            <w:gridSpan w:val="2"/>
+            <w:tcW w:w="1842" w:type="dxa"/>
+            <w:gridSpan w:val="3"/>
             <w:tcBorders>
               <w:top w:val="single" w:sz="4" w:space="0" w:color="auto"/>
               <w:left w:val="single" w:sz="4" w:space="0" w:color="auto"/>
@@ -5335,10 +5730,10 @@
                 <w:szCs w:val="21"/>
               </w:rPr>
               <w:object w:dxaOrig="225" w:dyaOrig="225">
-                <v:shape id="_x0000_i1109" type="#_x0000_t75" style="width:40.5pt;height:18pt" o:ole="">
+                <v:shape id="_x0000_i1121" type="#_x0000_t75" style="width:40.75pt;height:18.35pt" o:ole="">
                   <v:imagedata r:id="rId18" o:title=""/>
                 </v:shape>
-                <w:control r:id="rId19" w:name="CheckBox5" w:shapeid="_x0000_i1109"/>
+                <w:control r:id="rId19" w:name="CheckBox5" w:shapeid="_x0000_i1121"/>
               </w:object>
             </w:r>
             <w:r>
@@ -5347,18 +5742,18 @@
                 <w:szCs w:val="21"/>
               </w:rPr>
               <w:object w:dxaOrig="225" w:dyaOrig="225">
-                <v:shape id="_x0000_i1111" type="#_x0000_t75" style="width:39.75pt;height:18pt" o:ole="">
+                <v:shape id="_x0000_i1123" type="#_x0000_t75" style="width:40.1pt;height:18.35pt" o:ole="">
                   <v:imagedata r:id="rId20" o:title=""/>
                 </v:shape>
-                <w:control r:id="rId21" w:name="CheckBox6" w:shapeid="_x0000_i1111"/>
+                <w:control r:id="rId21" w:name="CheckBox6" w:shapeid="_x0000_i1123"/>
               </w:object>
             </w:r>
           </w:p>
         </w:tc>
         <w:tc>
           <w:tcPr>
-            <w:tcW w:w="3317" w:type="dxa"/>
-            <w:gridSpan w:val="4"/>
+            <w:tcW w:w="3402" w:type="dxa"/>
+            <w:gridSpan w:val="3"/>
             <w:tcBorders>
               <w:top w:val="single" w:sz="4" w:space="0" w:color="auto"/>
               <w:left w:val="single" w:sz="4" w:space="0" w:color="auto"/>
@@ -5383,7 +5778,23 @@
                 <w:szCs w:val="21"/>
                 <w:lang w:eastAsia="zh-CN"/>
               </w:rPr>
-              <w:t>结构件专项工作组</w:t>
+              <w:t>结构件专项</w:t>
+            </w:r>
+            <w:r>
+              <w:rPr>
+                <w:rFonts w:cs="Arial" w:hint="eastAsia"/>
+                <w:szCs w:val="21"/>
+                <w:lang w:eastAsia="zh-CN"/>
+              </w:rPr>
+              <w:t>小</w:t>
+            </w:r>
+            <w:r>
+              <w:rPr>
+                <w:rFonts w:cs="Arial" w:hint="eastAsia"/>
+                <w:szCs w:val="21"/>
+                <w:lang w:eastAsia="zh-CN"/>
+              </w:rPr>
+              <w:t>组</w:t>
             </w:r>
           </w:p>
           <w:p>
@@ -5401,10 +5812,10 @@
                 <w:szCs w:val="21"/>
               </w:rPr>
               <w:object w:dxaOrig="225" w:dyaOrig="225">
-                <v:shape id="_x0000_i1113" type="#_x0000_t75" style="width:39pt;height:18pt" o:ole="">
+                <v:shape id="_x0000_i1125" type="#_x0000_t75" style="width:38.7pt;height:18.35pt" o:ole="">
                   <v:imagedata r:id="rId22" o:title=""/>
                 </v:shape>
-                <w:control r:id="rId23" w:name="CheckBox11" w:shapeid="_x0000_i1113"/>
+                <w:control r:id="rId23" w:name="CheckBox11" w:shapeid="_x0000_i1125"/>
               </w:object>
             </w:r>
             <w:r>
@@ -5413,10 +5824,10 @@
                 <w:szCs w:val="21"/>
               </w:rPr>
               <w:object w:dxaOrig="225" w:dyaOrig="225">
-                <v:shape id="_x0000_i1115" type="#_x0000_t75" style="width:39.75pt;height:18pt" o:ole="">
+                <v:shape id="_x0000_i1127" type="#_x0000_t75" style="width:40.1pt;height:18.35pt" o:ole="">
                   <v:imagedata r:id="rId24" o:title=""/>
                 </v:shape>
-                <w:control r:id="rId25" w:name="CheckBox12" w:shapeid="_x0000_i1115"/>
+                <w:control r:id="rId25" w:name="CheckBox12" w:shapeid="_x0000_i1127"/>
               </w:object>
             </w:r>
           </w:p>
@@ -5465,7 +5876,7 @@
         </w:tc>
         <w:tc>
           <w:tcPr>
-            <w:tcW w:w="800" w:type="dxa"/>
+            <w:tcW w:w="1084" w:type="dxa"/>
             <w:gridSpan w:val="2"/>
             <w:tcBorders>
               <w:top w:val="single" w:sz="4" w:space="0" w:color="auto"/>
@@ -5485,6 +5896,22 @@
                 <w:lang w:eastAsia="zh-CN"/>
               </w:rPr>
             </w:pPr>
+            <w:r>
+              <w:rPr>
+                <w:rFonts w:cs="Arial" w:hint="eastAsia"/>
+                <w:szCs w:val="21"/>
+                <w:lang w:eastAsia="zh-CN"/>
+              </w:rPr>
+              <w:t>DCS</w:t>
+            </w:r>
+            <w:r>
+              <w:rPr>
+                <w:rFonts w:cs="Arial" w:hint="eastAsia"/>
+                <w:szCs w:val="21"/>
+                <w:lang w:eastAsia="zh-CN"/>
+              </w:rPr>
+              <w:t>项目</w:t>
+            </w:r>
             <w:r>
               <w:rPr>
                 <w:rFonts w:cs="Arial" w:hint="eastAsia"/>
@@ -5556,10 +5983,10 @@
                 <w:szCs w:val="21"/>
               </w:rPr>
               <w:object w:dxaOrig="225" w:dyaOrig="225">
-                <v:shape id="_x0000_i1117" type="#_x0000_t75" style="width:39pt;height:18pt" o:ole="">
+                <v:shape id="_x0000_i1129" type="#_x0000_t75" style="width:38.7pt;height:18.35pt" o:ole="">
                   <v:imagedata r:id="rId26" o:title=""/>
                 </v:shape>
-                <w:control r:id="rId27" w:name="CheckBox13" w:shapeid="_x0000_i1117"/>
+                <w:control r:id="rId27" w:name="CheckBox13" w:shapeid="_x0000_i1129"/>
               </w:object>
             </w:r>
             <w:r>
@@ -5568,10 +5995,10 @@
                 <w:szCs w:val="21"/>
               </w:rPr>
               <w:object w:dxaOrig="225" w:dyaOrig="225">
-                <v:shape id="_x0000_i1119" type="#_x0000_t75" style="width:39pt;height:18pt" o:ole="">
+                <v:shape id="_x0000_i1131" type="#_x0000_t75" style="width:38.7pt;height:18.35pt" o:ole="">
                   <v:imagedata r:id="rId28" o:title=""/>
                 </v:shape>
-                <w:control r:id="rId29" w:name="CheckBox14" w:shapeid="_x0000_i1119"/>
+                <w:control r:id="rId29" w:name="CheckBox14" w:shapeid="_x0000_i1131"/>
               </w:object>
             </w:r>
           </w:p>
@@ -5623,10 +6050,10 @@
                 <w:szCs w:val="21"/>
               </w:rPr>
               <w:object w:dxaOrig="225" w:dyaOrig="225">
-                <v:shape id="_x0000_i1121" type="#_x0000_t75" style="width:39pt;height:18pt" o:ole="">
+                <v:shape id="_x0000_i1133" type="#_x0000_t75" style="width:38.7pt;height:18.35pt" o:ole="">
                   <v:imagedata r:id="rId30" o:title=""/>
                 </v:shape>
-                <w:control r:id="rId31" w:name="CheckBox15" w:shapeid="_x0000_i1121"/>
+                <w:control r:id="rId31" w:name="CheckBox15" w:shapeid="_x0000_i1133"/>
               </w:object>
             </w:r>
             <w:r>
@@ -5635,18 +6062,18 @@
                 <w:szCs w:val="21"/>
               </w:rPr>
               <w:object w:dxaOrig="225" w:dyaOrig="225">
-                <v:shape id="_x0000_i1123" type="#_x0000_t75" style="width:40.5pt;height:18pt" o:ole="">
+                <v:shape id="_x0000_i1135" type="#_x0000_t75" style="width:40.75pt;height:18.35pt" o:ole="">
                   <v:imagedata r:id="rId32" o:title=""/>
                 </v:shape>
-                <w:control r:id="rId33" w:name="CheckBox16" w:shapeid="_x0000_i1123"/>
+                <w:control r:id="rId33" w:name="CheckBox16" w:shapeid="_x0000_i1135"/>
               </w:object>
             </w:r>
           </w:p>
         </w:tc>
         <w:tc>
           <w:tcPr>
-            <w:tcW w:w="1843" w:type="dxa"/>
-            <w:gridSpan w:val="2"/>
+            <w:tcW w:w="1842" w:type="dxa"/>
+            <w:gridSpan w:val="3"/>
             <w:tcBorders>
               <w:top w:val="single" w:sz="4" w:space="0" w:color="auto"/>
               <w:left w:val="single" w:sz="4" w:space="0" w:color="auto"/>
@@ -5690,10 +6117,10 @@
                 <w:szCs w:val="21"/>
               </w:rPr>
               <w:object w:dxaOrig="225" w:dyaOrig="225">
-                <v:shape id="_x0000_i1125" type="#_x0000_t75" style="width:39pt;height:18pt" o:ole="">
+                <v:shape id="_x0000_i1137" type="#_x0000_t75" style="width:38.7pt;height:18.35pt" o:ole="">
                   <v:imagedata r:id="rId34" o:title=""/>
                 </v:shape>
-                <w:control r:id="rId35" w:name="CheckBox17" w:shapeid="_x0000_i1125"/>
+                <w:control r:id="rId35" w:name="CheckBox17" w:shapeid="_x0000_i1137"/>
               </w:object>
             </w:r>
             <w:r>
@@ -5702,10 +6129,10 @@
                 <w:szCs w:val="21"/>
               </w:rPr>
               <w:object w:dxaOrig="225" w:dyaOrig="225">
-                <v:shape id="_x0000_i1127" type="#_x0000_t75" style="width:39pt;height:18pt" o:ole="">
+                <v:shape id="_x0000_i1139" type="#_x0000_t75" style="width:38.7pt;height:18.35pt" o:ole="">
                   <v:imagedata r:id="rId36" o:title=""/>
                 </v:shape>
-                <w:control r:id="rId37" w:name="CheckBox18" w:shapeid="_x0000_i1127"/>
+                <w:control r:id="rId37" w:name="CheckBox18" w:shapeid="_x0000_i1139"/>
               </w:object>
             </w:r>
           </w:p>
@@ -5757,10 +6184,10 @@
                 <w:szCs w:val="21"/>
               </w:rPr>
               <w:object w:dxaOrig="225" w:dyaOrig="225">
-                <v:shape id="_x0000_i1129" type="#_x0000_t75" style="width:39pt;height:18pt" o:ole="">
+                <v:shape id="_x0000_i1141" type="#_x0000_t75" style="width:38.7pt;height:18.35pt" o:ole="">
                   <v:imagedata r:id="rId38" o:title=""/>
                 </v:shape>
-                <w:control r:id="rId39" w:name="CheckBox7" w:shapeid="_x0000_i1129"/>
+                <w:control r:id="rId39" w:name="CheckBox7" w:shapeid="_x0000_i1141"/>
               </w:object>
             </w:r>
             <w:r>
@@ -5769,18 +6196,17 @@
                 <w:szCs w:val="21"/>
               </w:rPr>
               <w:object w:dxaOrig="225" w:dyaOrig="225">
-                <v:shape id="_x0000_i1131" type="#_x0000_t75" style="width:40.5pt;height:18pt" o:ole="">
+                <v:shape id="_x0000_i1143" type="#_x0000_t75" style="width:40.75pt;height:18.35pt" o:ole="">
                   <v:imagedata r:id="rId40" o:title=""/>
                 </v:shape>
-                <w:control r:id="rId41" w:name="CheckBox8" w:shapeid="_x0000_i1131"/>
+                <w:control r:id="rId41" w:name="CheckBox8" w:shapeid="_x0000_i1143"/>
               </w:object>
             </w:r>
           </w:p>
         </w:tc>
         <w:tc>
           <w:tcPr>
-            <w:tcW w:w="1616" w:type="dxa"/>
-            <w:gridSpan w:val="2"/>
+            <w:tcW w:w="1701" w:type="dxa"/>
             <w:tcBorders>
               <w:top w:val="single" w:sz="4" w:space="0" w:color="auto"/>
               <w:left w:val="single" w:sz="4" w:space="0" w:color="auto"/>
@@ -5824,10 +6250,10 @@
                 <w:szCs w:val="21"/>
               </w:rPr>
               <w:object w:dxaOrig="225" w:dyaOrig="225">
-                <v:shape id="_x0000_i1133" type="#_x0000_t75" style="width:39pt;height:18pt" o:ole="">
+                <v:shape id="_x0000_i1145" type="#_x0000_t75" style="width:38.7pt;height:18.35pt" o:ole="">
                   <v:imagedata r:id="rId42" o:title=""/>
                 </v:shape>
-                <w:control r:id="rId43" w:name="CheckBox9" w:shapeid="_x0000_i1133"/>
+                <w:control r:id="rId43" w:name="CheckBox9" w:shapeid="_x0000_i1145"/>
               </w:object>
             </w:r>
             <w:r>
@@ -5836,10 +6262,10 @@
                 <w:szCs w:val="21"/>
               </w:rPr>
               <w:object w:dxaOrig="225" w:dyaOrig="225">
-                <v:shape id="_x0000_i1135" type="#_x0000_t75" style="width:39pt;height:18pt" o:ole="">
+                <v:shape id="_x0000_i1147" type="#_x0000_t75" style="width:38.7pt;height:18.35pt" o:ole="">
                   <v:imagedata r:id="rId44" o:title=""/>
                 </v:shape>
-                <w:control r:id="rId45" w:name="CheckBox10" w:shapeid="_x0000_i1135"/>
+                <w:control r:id="rId45" w:name="CheckBox10" w:shapeid="_x0000_i1147"/>
               </w:object>
             </w:r>
           </w:p>
@@ -5888,7 +6314,7 @@
         </w:tc>
         <w:tc>
           <w:tcPr>
-            <w:tcW w:w="800" w:type="dxa"/>
+            <w:tcW w:w="1084" w:type="dxa"/>
             <w:gridSpan w:val="2"/>
             <w:vMerge w:val="restart"/>
             <w:tcBorders>
@@ -5907,6 +6333,22 @@
                 <w:lang w:eastAsia="zh-CN"/>
               </w:rPr>
             </w:pPr>
+            <w:r>
+              <w:rPr>
+                <w:rFonts w:cs="Arial" w:hint="eastAsia"/>
+                <w:szCs w:val="21"/>
+                <w:lang w:eastAsia="zh-CN"/>
+              </w:rPr>
+              <w:t>DCS</w:t>
+            </w:r>
+            <w:r>
+              <w:rPr>
+                <w:rFonts w:cs="Arial" w:hint="eastAsia"/>
+                <w:szCs w:val="21"/>
+                <w:lang w:eastAsia="zh-CN"/>
+              </w:rPr>
+              <w:t>项目</w:t>
+            </w:r>
             <w:r>
               <w:rPr>
                 <w:rFonts w:cs="Arial" w:hint="eastAsia"/>
@@ -5978,10 +6420,10 @@
                 <w:szCs w:val="21"/>
               </w:rPr>
               <w:object w:dxaOrig="225" w:dyaOrig="225">
-                <v:shape id="_x0000_i1137" type="#_x0000_t75" style="width:39.75pt;height:18pt" o:ole="">
+                <v:shape id="_x0000_i1149" type="#_x0000_t75" style="width:40.1pt;height:18.35pt" o:ole="">
                   <v:imagedata r:id="rId46" o:title=""/>
                 </v:shape>
-                <w:control r:id="rId47" w:name="CheckBox19" w:shapeid="_x0000_i1137"/>
+                <w:control r:id="rId47" w:name="CheckBox19" w:shapeid="_x0000_i1149"/>
               </w:object>
             </w:r>
             <w:r>
@@ -5990,10 +6432,10 @@
                 <w:szCs w:val="21"/>
               </w:rPr>
               <w:object w:dxaOrig="225" w:dyaOrig="225">
-                <v:shape id="_x0000_i1139" type="#_x0000_t75" style="width:39pt;height:18pt" o:ole="">
+                <v:shape id="_x0000_i1151" type="#_x0000_t75" style="width:38.7pt;height:18.35pt" o:ole="">
                   <v:imagedata r:id="rId48" o:title=""/>
                 </v:shape>
-                <w:control r:id="rId49" w:name="CheckBox20" w:shapeid="_x0000_i1139"/>
+                <w:control r:id="rId49" w:name="CheckBox20" w:shapeid="_x0000_i1151"/>
               </w:object>
             </w:r>
           </w:p>
@@ -6045,10 +6487,10 @@
                 <w:szCs w:val="21"/>
               </w:rPr>
               <w:object w:dxaOrig="225" w:dyaOrig="225">
-                <v:shape id="_x0000_i1141" type="#_x0000_t75" style="width:39.75pt;height:18pt" o:ole="">
+                <v:shape id="_x0000_i1153" type="#_x0000_t75" style="width:40.1pt;height:18.35pt" o:ole="">
                   <v:imagedata r:id="rId50" o:title=""/>
                 </v:shape>
-                <w:control r:id="rId51" w:name="CheckBox21" w:shapeid="_x0000_i1141"/>
+                <w:control r:id="rId51" w:name="CheckBox21" w:shapeid="_x0000_i1153"/>
               </w:object>
             </w:r>
             <w:r>
@@ -6057,18 +6499,18 @@
                 <w:szCs w:val="21"/>
               </w:rPr>
               <w:object w:dxaOrig="225" w:dyaOrig="225">
-                <v:shape id="_x0000_i1143" type="#_x0000_t75" style="width:39pt;height:18pt" o:ole="">
+                <v:shape id="_x0000_i1155" type="#_x0000_t75" style="width:38.7pt;height:18.35pt" o:ole="">
                   <v:imagedata r:id="rId52" o:title=""/>
                 </v:shape>
-                <w:control r:id="rId53" w:name="CheckBox22" w:shapeid="_x0000_i1143"/>
+                <w:control r:id="rId53" w:name="CheckBox22" w:shapeid="_x0000_i1155"/>
               </w:object>
             </w:r>
           </w:p>
         </w:tc>
         <w:tc>
           <w:tcPr>
-            <w:tcW w:w="1843" w:type="dxa"/>
-            <w:gridSpan w:val="2"/>
+            <w:tcW w:w="1842" w:type="dxa"/>
+            <w:gridSpan w:val="3"/>
             <w:tcBorders>
               <w:top w:val="single" w:sz="4" w:space="0" w:color="auto"/>
               <w:left w:val="single" w:sz="4" w:space="0" w:color="auto"/>
@@ -6112,10 +6554,10 @@
                 <w:szCs w:val="21"/>
               </w:rPr>
               <w:object w:dxaOrig="225" w:dyaOrig="225">
-                <v:shape id="_x0000_i1145" type="#_x0000_t75" style="width:40.5pt;height:18pt" o:ole="">
+                <v:shape id="_x0000_i1157" type="#_x0000_t75" style="width:40.75pt;height:18.35pt" o:ole="">
                   <v:imagedata r:id="rId54" o:title=""/>
                 </v:shape>
-                <w:control r:id="rId55" w:name="CheckBox23" w:shapeid="_x0000_i1145"/>
+                <w:control r:id="rId55" w:name="CheckBox23" w:shapeid="_x0000_i1157"/>
               </w:object>
             </w:r>
             <w:r>
@@ -6124,10 +6566,10 @@
                 <w:szCs w:val="21"/>
               </w:rPr>
               <w:object w:dxaOrig="225" w:dyaOrig="225">
-                <v:shape id="_x0000_i1147" type="#_x0000_t75" style="width:40.5pt;height:18pt" o:ole="">
+                <v:shape id="_x0000_i1159" type="#_x0000_t75" style="width:40.75pt;height:18.35pt" o:ole="">
                   <v:imagedata r:id="rId56" o:title=""/>
                 </v:shape>
-                <w:control r:id="rId57" w:name="CheckBox24" w:shapeid="_x0000_i1147"/>
+                <w:control r:id="rId57" w:name="CheckBox24" w:shapeid="_x0000_i1159"/>
               </w:object>
             </w:r>
           </w:p>
@@ -6195,10 +6637,10 @@
                 <w:szCs w:val="21"/>
               </w:rPr>
               <w:object w:dxaOrig="225" w:dyaOrig="225">
-                <v:shape id="_x0000_i1149" type="#_x0000_t75" style="width:39pt;height:18pt" o:ole="">
+                <v:shape id="_x0000_i1161" type="#_x0000_t75" style="width:38.7pt;height:18.35pt" o:ole="">
                   <v:imagedata r:id="rId58" o:title=""/>
                 </v:shape>
-                <w:control r:id="rId59" w:name="CheckBox25" w:shapeid="_x0000_i1149"/>
+                <w:control r:id="rId59" w:name="CheckBox25" w:shapeid="_x0000_i1161"/>
               </w:object>
             </w:r>
             <w:r>
@@ -6207,18 +6649,17 @@
                 <w:szCs w:val="21"/>
               </w:rPr>
               <w:object w:dxaOrig="225" w:dyaOrig="225">
-                <v:shape id="_x0000_i1151" type="#_x0000_t75" style="width:39pt;height:18pt" o:ole="">
+                <v:shape id="_x0000_i1163" type="#_x0000_t75" style="width:38.7pt;height:18.35pt" o:ole="">
                   <v:imagedata r:id="rId60" o:title=""/>
                 </v:shape>
-                <w:control r:id="rId61" w:name="CheckBox26" w:shapeid="_x0000_i1151"/>
+                <w:control r:id="rId61" w:name="CheckBox26" w:shapeid="_x0000_i1163"/>
               </w:object>
             </w:r>
           </w:p>
         </w:tc>
         <w:tc>
           <w:tcPr>
-            <w:tcW w:w="1616" w:type="dxa"/>
-            <w:gridSpan w:val="2"/>
+            <w:tcW w:w="1701" w:type="dxa"/>
             <w:tcBorders>
               <w:top w:val="single" w:sz="4" w:space="0" w:color="auto"/>
               <w:left w:val="single" w:sz="4" w:space="0" w:color="auto"/>
@@ -6278,10 +6719,10 @@
                 <w:szCs w:val="21"/>
               </w:rPr>
               <w:object w:dxaOrig="225" w:dyaOrig="225">
-                <v:shape id="_x0000_i1153" type="#_x0000_t75" style="width:39.75pt;height:18pt" o:ole="">
+                <v:shape id="_x0000_i1165" type="#_x0000_t75" style="width:40.1pt;height:18.35pt" o:ole="">
                   <v:imagedata r:id="rId62" o:title=""/>
                 </v:shape>
-                <w:control r:id="rId63" w:name="CheckBox27" w:shapeid="_x0000_i1153"/>
+                <w:control r:id="rId63" w:name="CheckBox27" w:shapeid="_x0000_i1165"/>
               </w:object>
             </w:r>
             <w:r>
@@ -6290,10 +6731,10 @@
                 <w:szCs w:val="21"/>
               </w:rPr>
               <w:object w:dxaOrig="225" w:dyaOrig="225">
-                <v:shape id="_x0000_i1155" type="#_x0000_t75" style="width:39pt;height:18pt" o:ole="">
+                <v:shape id="_x0000_i1167" type="#_x0000_t75" style="width:38.7pt;height:18.35pt" o:ole="">
                   <v:imagedata r:id="rId64" o:title=""/>
                 </v:shape>
-                <w:control r:id="rId65" w:name="CheckBox28" w:shapeid="_x0000_i1155"/>
+                <w:control r:id="rId65" w:name="CheckBox28" w:shapeid="_x0000_i1167"/>
               </w:object>
             </w:r>
           </w:p>
@@ -6342,7 +6783,7 @@
         </w:tc>
         <w:tc>
           <w:tcPr>
-            <w:tcW w:w="800" w:type="dxa"/>
+            <w:tcW w:w="1084" w:type="dxa"/>
             <w:gridSpan w:val="2"/>
             <w:vMerge/>
             <w:tcBorders>
@@ -6387,6 +6828,7 @@
               <w:jc w:val="center"/>
               <w:rPr>
                 <w:rFonts w:cs="Arial"/>
+                <w:color w:val="000000"/>
                 <w:szCs w:val="21"/>
                 <w:lang w:eastAsia="zh-CN"/>
               </w:rPr>
@@ -6394,6 +6836,7 @@
             <w:r>
               <w:rPr>
                 <w:rFonts w:cs="Arial" w:hint="eastAsia"/>
+                <w:color w:val="000000"/>
                 <w:szCs w:val="21"/>
                 <w:lang w:eastAsia="zh-CN"/>
               </w:rPr>
@@ -6406,6 +6849,7 @@
               <w:jc w:val="center"/>
               <w:rPr>
                 <w:rFonts w:cs="Arial"/>
+                <w:color w:val="000000"/>
                 <w:szCs w:val="21"/>
                 <w:lang w:eastAsia="zh-CN"/>
               </w:rPr>
@@ -6413,25 +6857,27 @@
             <w:r>
               <w:rPr>
                 <w:rFonts w:cs="Arial"/>
+                <w:color w:val="000000"/>
                 <w:szCs w:val="21"/>
               </w:rPr>
               <w:object w:dxaOrig="225" w:dyaOrig="225">
-                <v:shape id="_x0000_i1157" type="#_x0000_t75" style="width:39.75pt;height:18pt" o:ole="">
+                <v:shape id="_x0000_i1169" type="#_x0000_t75" style="width:40.1pt;height:18.35pt" o:ole="">
                   <v:imagedata r:id="rId66" o:title=""/>
                 </v:shape>
-                <w:control r:id="rId67" w:name="CheckBox29" w:shapeid="_x0000_i1157"/>
+                <w:control r:id="rId67" w:name="CheckBox29" w:shapeid="_x0000_i1169"/>
               </w:object>
             </w:r>
             <w:r>
               <w:rPr>
                 <w:rFonts w:cs="Arial"/>
+                <w:color w:val="000000"/>
                 <w:szCs w:val="21"/>
               </w:rPr>
               <w:object w:dxaOrig="225" w:dyaOrig="225">
-                <v:shape id="_x0000_i1159" type="#_x0000_t75" style="width:39.75pt;height:18pt" o:ole="">
+                <v:shape id="_x0000_i1171" type="#_x0000_t75" style="width:40.1pt;height:18.35pt" o:ole="">
                   <v:imagedata r:id="rId68" o:title=""/>
                 </v:shape>
-                <w:control r:id="rId69" w:name="CheckBox30" w:shapeid="_x0000_i1159"/>
+                <w:control r:id="rId69" w:name="CheckBox30" w:shapeid="_x0000_i1171"/>
               </w:object>
             </w:r>
           </w:p>
@@ -6454,6 +6900,7 @@
               <w:jc w:val="center"/>
               <w:rPr>
                 <w:rFonts w:cs="Arial"/>
+                <w:color w:val="000000"/>
                 <w:szCs w:val="21"/>
                 <w:lang w:eastAsia="zh-CN"/>
               </w:rPr>
@@ -6461,6 +6908,7 @@
             <w:r>
               <w:rPr>
                 <w:rFonts w:cs="Arial" w:hint="eastAsia"/>
+                <w:color w:val="000000"/>
                 <w:szCs w:val="21"/>
                 <w:lang w:eastAsia="zh-CN"/>
               </w:rPr>
@@ -6473,6 +6921,7 @@
               <w:jc w:val="center"/>
               <w:rPr>
                 <w:rFonts w:cs="Arial"/>
+                <w:color w:val="000000"/>
                 <w:szCs w:val="21"/>
                 <w:lang w:eastAsia="zh-CN"/>
               </w:rPr>
@@ -6480,33 +6929,35 @@
             <w:r>
               <w:rPr>
                 <w:rFonts w:cs="Arial"/>
+                <w:color w:val="000000"/>
                 <w:szCs w:val="21"/>
               </w:rPr>
               <w:object w:dxaOrig="225" w:dyaOrig="225">
-                <v:shape id="_x0000_i1161" type="#_x0000_t75" style="width:39.75pt;height:18pt" o:ole="">
+                <v:shape id="_x0000_i1173" type="#_x0000_t75" style="width:40.1pt;height:18.35pt" o:ole="">
                   <v:imagedata r:id="rId70" o:title=""/>
                 </v:shape>
-                <w:control r:id="rId71" w:name="CheckBox31" w:shapeid="_x0000_i1161"/>
+                <w:control r:id="rId71" w:name="CheckBox31" w:shapeid="_x0000_i1173"/>
               </w:object>
             </w:r>
             <w:r>
               <w:rPr>
                 <w:rFonts w:cs="Arial"/>
+                <w:color w:val="000000"/>
                 <w:szCs w:val="21"/>
               </w:rPr>
               <w:object w:dxaOrig="225" w:dyaOrig="225">
-                <v:shape id="_x0000_i1163" type="#_x0000_t75" style="width:41.25pt;height:18pt" o:ole="">
+                <v:shape id="_x0000_i1175" type="#_x0000_t75" style="width:41.45pt;height:18.35pt" o:ole="">
                   <v:imagedata r:id="rId72" o:title=""/>
                 </v:shape>
-                <w:control r:id="rId73" w:name="CheckBox32" w:shapeid="_x0000_i1163"/>
+                <w:control r:id="rId73" w:name="CheckBox32" w:shapeid="_x0000_i1175"/>
               </w:object>
             </w:r>
           </w:p>
         </w:tc>
         <w:tc>
           <w:tcPr>
-            <w:tcW w:w="1843" w:type="dxa"/>
-            <w:gridSpan w:val="2"/>
+            <w:tcW w:w="1842" w:type="dxa"/>
+            <w:gridSpan w:val="3"/>
             <w:tcBorders>
               <w:top w:val="single" w:sz="4" w:space="0" w:color="auto"/>
               <w:left w:val="single" w:sz="4" w:space="0" w:color="auto"/>
@@ -6521,6 +6972,7 @@
               <w:jc w:val="center"/>
               <w:rPr>
                 <w:rFonts w:cs="Arial"/>
+                <w:color w:val="000000"/>
                 <w:szCs w:val="21"/>
                 <w:lang w:eastAsia="zh-CN"/>
               </w:rPr>
@@ -6528,6 +6980,7 @@
             <w:r>
               <w:rPr>
                 <w:rFonts w:cs="Arial" w:hint="eastAsia"/>
+                <w:color w:val="000000"/>
                 <w:szCs w:val="21"/>
                 <w:lang w:eastAsia="zh-CN"/>
               </w:rPr>
@@ -6540,6 +6993,7 @@
               <w:jc w:val="center"/>
               <w:rPr>
                 <w:rFonts w:cs="Arial"/>
+                <w:color w:val="000000"/>
                 <w:szCs w:val="21"/>
                 <w:lang w:eastAsia="zh-CN"/>
               </w:rPr>
@@ -6547,25 +7001,27 @@
             <w:r>
               <w:rPr>
                 <w:rFonts w:cs="Arial"/>
+                <w:color w:val="000000"/>
                 <w:szCs w:val="21"/>
               </w:rPr>
               <w:object w:dxaOrig="225" w:dyaOrig="225">
-                <v:shape id="_x0000_i1165" type="#_x0000_t75" style="width:40.5pt;height:18pt" o:ole="">
+                <v:shape id="_x0000_i1177" type="#_x0000_t75" style="width:40.75pt;height:18.35pt" o:ole="">
                   <v:imagedata r:id="rId74" o:title=""/>
                 </v:shape>
-                <w:control r:id="rId75" w:name="CheckBox33" w:shapeid="_x0000_i1165"/>
+                <w:control r:id="rId75" w:name="CheckBox33" w:shapeid="_x0000_i1177"/>
               </w:object>
             </w:r>
             <w:r>
               <w:rPr>
                 <w:rFonts w:cs="Arial"/>
+                <w:color w:val="000000"/>
                 <w:szCs w:val="21"/>
               </w:rPr>
               <w:object w:dxaOrig="225" w:dyaOrig="225">
-                <v:shape id="_x0000_i1167" type="#_x0000_t75" style="width:40.5pt;height:18pt" o:ole="">
+                <v:shape id="_x0000_i1179" type="#_x0000_t75" style="width:40.75pt;height:18.35pt" o:ole="">
                   <v:imagedata r:id="rId76" o:title=""/>
                 </v:shape>
-                <w:control r:id="rId77" w:name="CheckBox36" w:shapeid="_x0000_i1167"/>
+                <w:control r:id="rId77" w:name="CheckBox36" w:shapeid="_x0000_i1179"/>
               </w:object>
             </w:r>
           </w:p>
@@ -6617,10 +7073,10 @@
                 <w:szCs w:val="21"/>
               </w:rPr>
               <w:object w:dxaOrig="225" w:dyaOrig="225">
-                <v:shape id="_x0000_i1169" type="#_x0000_t75" style="width:39pt;height:18pt" o:ole="">
+                <v:shape id="_x0000_i1181" type="#_x0000_t75" style="width:38.7pt;height:18.35pt" o:ole="">
                   <v:imagedata r:id="rId78" o:title=""/>
                 </v:shape>
-                <w:control r:id="rId79" w:name="CheckBox37" w:shapeid="_x0000_i1169"/>
+                <w:control r:id="rId79" w:name="CheckBox37" w:shapeid="_x0000_i1181"/>
               </w:object>
             </w:r>
             <w:r>
@@ -6629,18 +7085,17 @@
                 <w:szCs w:val="21"/>
               </w:rPr>
               <w:object w:dxaOrig="225" w:dyaOrig="225">
-                <v:shape id="_x0000_i1171" type="#_x0000_t75" style="width:39pt;height:18pt" o:ole="">
+                <v:shape id="_x0000_i1183" type="#_x0000_t75" style="width:38.7pt;height:18.35pt" o:ole="">
                   <v:imagedata r:id="rId80" o:title=""/>
                 </v:shape>
-                <w:control r:id="rId81" w:name="CheckBox38" w:shapeid="_x0000_i1171"/>
+                <w:control r:id="rId81" w:name="CheckBox38" w:shapeid="_x0000_i1183"/>
               </w:object>
             </w:r>
           </w:p>
         </w:tc>
         <w:tc>
           <w:tcPr>
-            <w:tcW w:w="1616" w:type="dxa"/>
-            <w:gridSpan w:val="2"/>
+            <w:tcW w:w="1701" w:type="dxa"/>
             <w:tcBorders>
               <w:top w:val="single" w:sz="4" w:space="0" w:color="auto"/>
               <w:left w:val="single" w:sz="4" w:space="0" w:color="auto"/>
@@ -6681,10 +7136,10 @@
                 <w:szCs w:val="21"/>
               </w:rPr>
               <w:object w:dxaOrig="225" w:dyaOrig="225">
-                <v:shape id="_x0000_i1173" type="#_x0000_t75" style="width:41.25pt;height:18pt" o:ole="">
+                <v:shape id="_x0000_i1185" type="#_x0000_t75" style="width:41.45pt;height:18.35pt" o:ole="">
                   <v:imagedata r:id="rId82" o:title=""/>
                 </v:shape>
-                <w:control r:id="rId83" w:name="CheckBox39" w:shapeid="_x0000_i1173"/>
+                <w:control r:id="rId83" w:name="CheckBox39" w:shapeid="_x0000_i1185"/>
               </w:object>
             </w:r>
             <w:r>
@@ -6693,12 +7148,350 @@
                 <w:szCs w:val="21"/>
               </w:rPr>
               <w:object w:dxaOrig="225" w:dyaOrig="225">
-                <v:shape id="_x0000_i1175" type="#_x0000_t75" style="width:38.25pt;height:18pt" o:ole="">
+                <v:shape id="_x0000_i1187" type="#_x0000_t75" style="width:38.05pt;height:18.35pt" o:ole="">
                   <v:imagedata r:id="rId84" o:title=""/>
                 </v:shape>
-                <w:control r:id="rId85" w:name="CheckBox40" w:shapeid="_x0000_i1175"/>
+                <w:control r:id="rId85" w:name="CheckBox40" w:shapeid="_x0000_i1187"/>
               </w:object>
             </w:r>
+          </w:p>
+        </w:tc>
+      </w:tr>
+      <w:tr>
+        <w:tblPrEx>
+          <w:tblBorders>
+            <w:top w:val="none" w:sz="0" w:space="0" w:color="auto"/>
+            <w:left w:val="none" w:sz="0" w:space="0" w:color="auto"/>
+            <w:bottom w:val="none" w:sz="0" w:space="0" w:color="auto"/>
+            <w:right w:val="none" w:sz="0" w:space="0" w:color="auto"/>
+            <w:insideH w:val="none" w:sz="0" w:space="0" w:color="auto"/>
+            <w:insideV w:val="none" w:sz="0" w:space="0" w:color="auto"/>
+          </w:tblBorders>
+          <w:tblCellMar>
+            <w:left w:w="0" w:type="dxa"/>
+            <w:right w:w="0" w:type="dxa"/>
+          </w:tblCellMar>
+        </w:tblPrEx>
+        <w:trPr>
+          <w:cantSplit/>
+          <w:trHeight w:val="768"/>
+        </w:trPr>
+        <w:tc>
+          <w:tcPr>
+            <w:tcW w:w="442" w:type="dxa"/>
+            <w:vMerge/>
+            <w:tcBorders>
+              <w:top w:val="nil"/>
+              <w:left w:val="double" w:sz="4" w:space="0" w:color="auto"/>
+              <w:bottom w:val="double" w:sz="4" w:space="0" w:color="auto"/>
+              <w:right w:val="single" w:sz="4" w:space="0" w:color="auto"/>
+            </w:tcBorders>
+            <w:vAlign w:val="center"/>
+          </w:tcPr>
+          <w:p>
+            <w:pPr>
+              <w:widowControl/>
+              <w:rPr>
+                <w:rFonts w:cs="Arial"/>
+                <w:szCs w:val="21"/>
+              </w:rPr>
+            </w:pPr>
+          </w:p>
+        </w:tc>
+        <w:tc>
+          <w:tcPr>
+            <w:tcW w:w="1084" w:type="dxa"/>
+            <w:gridSpan w:val="2"/>
+            <w:tcBorders>
+              <w:left w:val="single" w:sz="4" w:space="0" w:color="auto"/>
+              <w:bottom w:val="single" w:sz="4" w:space="0" w:color="auto"/>
+              <w:right w:val="single" w:sz="8" w:space="0" w:color="auto"/>
+            </w:tcBorders>
+            <w:vAlign w:val="center"/>
+          </w:tcPr>
+          <w:p>
+            <w:pPr>
+              <w:widowControl/>
+              <w:jc w:val="center"/>
+              <w:rPr>
+                <w:rFonts w:cs="Arial"/>
+                <w:szCs w:val="21"/>
+                <w:lang w:eastAsia="zh-CN"/>
+              </w:rPr>
+            </w:pPr>
+            <w:r>
+              <w:rPr>
+                <w:rFonts w:cs="Arial" w:hint="eastAsia"/>
+                <w:szCs w:val="21"/>
+                <w:lang w:eastAsia="zh-CN"/>
+              </w:rPr>
+              <w:t>V&amp;V</w:t>
+            </w:r>
+            <w:r>
+              <w:rPr>
+                <w:rFonts w:cs="Arial" w:hint="eastAsia"/>
+                <w:szCs w:val="21"/>
+                <w:lang w:eastAsia="zh-CN"/>
+              </w:rPr>
+              <w:t>项目</w:t>
+            </w:r>
+          </w:p>
+        </w:tc>
+        <w:tc>
+          <w:tcPr>
+            <w:tcW w:w="1843" w:type="dxa"/>
+            <w:gridSpan w:val="2"/>
+            <w:tcBorders>
+              <w:top w:val="single" w:sz="4" w:space="0" w:color="auto"/>
+              <w:left w:val="nil"/>
+              <w:bottom w:val="single" w:sz="8" w:space="0" w:color="auto"/>
+              <w:right w:val="single" w:sz="4" w:space="0" w:color="auto"/>
+            </w:tcBorders>
+            <w:tcMar>
+              <w:top w:w="0" w:type="dxa"/>
+              <w:left w:w="108" w:type="dxa"/>
+              <w:bottom w:w="0" w:type="dxa"/>
+              <w:right w:w="108" w:type="dxa"/>
+            </w:tcMar>
+            <w:vAlign w:val="center"/>
+          </w:tcPr>
+          <w:p>
+            <w:pPr>
+              <w:widowControl/>
+              <w:jc w:val="center"/>
+              <w:rPr>
+                <w:rFonts w:cs="Arial"/>
+                <w:szCs w:val="21"/>
+                <w:lang w:eastAsia="zh-CN"/>
+              </w:rPr>
+            </w:pPr>
+            <w:r>
+              <w:rPr>
+                <w:rFonts w:cs="Arial" w:hint="eastAsia"/>
+                <w:szCs w:val="21"/>
+                <w:lang w:eastAsia="zh-CN"/>
+              </w:rPr>
+              <w:t>项目管理组</w:t>
+            </w:r>
+          </w:p>
+          <w:p>
+            <w:pPr>
+              <w:widowControl/>
+              <w:jc w:val="center"/>
+              <w:rPr>
+                <w:rFonts w:cs="Arial"/>
+                <w:color w:val="000000"/>
+                <w:szCs w:val="21"/>
+                <w:lang w:eastAsia="zh-CN"/>
+              </w:rPr>
+            </w:pPr>
+            <w:r>
+              <w:rPr>
+                <w:rFonts w:cs="Arial"/>
+                <w:szCs w:val="21"/>
+              </w:rPr>
+              <w:object w:dxaOrig="225" w:dyaOrig="225">
+                <v:shape id="_x0000_i1189" type="#_x0000_t75" style="width:40.1pt;height:18.35pt" o:ole="">
+                  <v:imagedata r:id="rId86" o:title=""/>
+                </v:shape>
+                <w:control r:id="rId87" w:name="CheckBox110" w:shapeid="_x0000_i1189"/>
+              </w:object>
+            </w:r>
+            <w:r>
+              <w:rPr>
+                <w:rFonts w:cs="Arial"/>
+                <w:szCs w:val="21"/>
+              </w:rPr>
+              <w:object w:dxaOrig="225" w:dyaOrig="225">
+                <v:shape id="_x0000_i1201" type="#_x0000_t75" style="width:38.7pt;height:18.35pt" o:ole="">
+                  <v:imagedata r:id="rId88" o:title=""/>
+                </v:shape>
+                <w:control r:id="rId89" w:name="CheckBox210" w:shapeid="_x0000_i1201"/>
+              </w:object>
+            </w:r>
+          </w:p>
+        </w:tc>
+        <w:tc>
+          <w:tcPr>
+            <w:tcW w:w="1701" w:type="dxa"/>
+            <w:gridSpan w:val="2"/>
+            <w:tcBorders>
+              <w:top w:val="single" w:sz="4" w:space="0" w:color="auto"/>
+              <w:left w:val="single" w:sz="4" w:space="0" w:color="auto"/>
+              <w:bottom w:val="single" w:sz="8" w:space="0" w:color="auto"/>
+              <w:right w:val="single" w:sz="4" w:space="0" w:color="auto"/>
+            </w:tcBorders>
+            <w:vAlign w:val="center"/>
+          </w:tcPr>
+          <w:p>
+            <w:pPr>
+              <w:widowControl/>
+              <w:jc w:val="center"/>
+              <w:rPr>
+                <w:rFonts w:cs="Arial"/>
+                <w:szCs w:val="21"/>
+                <w:lang w:eastAsia="zh-CN"/>
+              </w:rPr>
+            </w:pPr>
+            <w:r>
+              <w:rPr>
+                <w:rFonts w:cs="Arial" w:hint="eastAsia"/>
+                <w:szCs w:val="21"/>
+                <w:lang w:eastAsia="zh-CN"/>
+              </w:rPr>
+              <w:t>测试组</w:t>
+            </w:r>
+          </w:p>
+          <w:p>
+            <w:pPr>
+              <w:widowControl/>
+              <w:jc w:val="center"/>
+              <w:rPr>
+                <w:rFonts w:cs="Arial"/>
+                <w:color w:val="000000"/>
+                <w:szCs w:val="21"/>
+                <w:lang w:eastAsia="zh-CN"/>
+              </w:rPr>
+            </w:pPr>
+            <w:r>
+              <w:rPr>
+                <w:rFonts w:cs="Arial"/>
+                <w:szCs w:val="21"/>
+              </w:rPr>
+              <w:object w:dxaOrig="225" w:dyaOrig="225">
+                <v:shape id="_x0000_i1202" type="#_x0000_t75" style="width:40.1pt;height:18.35pt" o:ole="">
+                  <v:imagedata r:id="rId90" o:title=""/>
+                </v:shape>
+                <w:control r:id="rId91" w:name="CheckBox111" w:shapeid="_x0000_i1202"/>
+              </w:object>
+            </w:r>
+            <w:r>
+              <w:rPr>
+                <w:rFonts w:cs="Arial"/>
+                <w:szCs w:val="21"/>
+              </w:rPr>
+              <w:object w:dxaOrig="225" w:dyaOrig="225">
+                <v:shape id="_x0000_i1203" type="#_x0000_t75" style="width:38.7pt;height:18.35pt" o:ole="">
+                  <v:imagedata r:id="rId92" o:title=""/>
+                </v:shape>
+                <w:control r:id="rId93" w:name="CheckBox211" w:shapeid="_x0000_i1203"/>
+              </w:object>
+            </w:r>
+          </w:p>
+        </w:tc>
+        <w:tc>
+          <w:tcPr>
+            <w:tcW w:w="1842" w:type="dxa"/>
+            <w:gridSpan w:val="3"/>
+            <w:tcBorders>
+              <w:top w:val="single" w:sz="4" w:space="0" w:color="auto"/>
+              <w:left w:val="single" w:sz="4" w:space="0" w:color="auto"/>
+              <w:bottom w:val="single" w:sz="8" w:space="0" w:color="auto"/>
+              <w:right w:val="single" w:sz="4" w:space="0" w:color="auto"/>
+            </w:tcBorders>
+            <w:vAlign w:val="center"/>
+          </w:tcPr>
+          <w:p>
+            <w:pPr>
+              <w:widowControl/>
+              <w:jc w:val="center"/>
+              <w:rPr>
+                <w:rFonts w:cs="Arial"/>
+                <w:szCs w:val="21"/>
+                <w:lang w:eastAsia="zh-CN"/>
+              </w:rPr>
+            </w:pPr>
+            <w:r>
+              <w:rPr>
+                <w:rFonts w:cs="Arial" w:hint="eastAsia"/>
+                <w:szCs w:val="21"/>
+                <w:lang w:eastAsia="zh-CN"/>
+              </w:rPr>
+              <w:t>评估分析组</w:t>
+            </w:r>
+          </w:p>
+          <w:p>
+            <w:pPr>
+              <w:widowControl/>
+              <w:jc w:val="center"/>
+              <w:rPr>
+                <w:rFonts w:cs="Arial"/>
+                <w:color w:val="000000"/>
+                <w:szCs w:val="21"/>
+                <w:lang w:eastAsia="zh-CN"/>
+              </w:rPr>
+            </w:pPr>
+            <w:r>
+              <w:rPr>
+                <w:rFonts w:cs="Arial"/>
+                <w:szCs w:val="21"/>
+              </w:rPr>
+              <w:object w:dxaOrig="225" w:dyaOrig="225">
+                <v:shape id="_x0000_i1197" type="#_x0000_t75" style="width:40.1pt;height:18.35pt" o:ole="">
+                  <v:imagedata r:id="rId94" o:title=""/>
+                </v:shape>
+                <w:control r:id="rId95" w:name="CheckBox112" w:shapeid="_x0000_i1197"/>
+              </w:object>
+            </w:r>
+            <w:r>
+              <w:rPr>
+                <w:rFonts w:cs="Arial"/>
+                <w:szCs w:val="21"/>
+              </w:rPr>
+              <w:object w:dxaOrig="225" w:dyaOrig="225">
+                <v:shape id="_x0000_i1199" type="#_x0000_t75" style="width:38.7pt;height:18.35pt" o:ole="">
+                  <v:imagedata r:id="rId96" o:title=""/>
+                </v:shape>
+                <w:control r:id="rId97" w:name="CheckBox212" w:shapeid="_x0000_i1199"/>
+              </w:object>
+            </w:r>
+          </w:p>
+        </w:tc>
+        <w:tc>
+          <w:tcPr>
+            <w:tcW w:w="1701" w:type="dxa"/>
+            <w:gridSpan w:val="2"/>
+            <w:tcBorders>
+              <w:top w:val="single" w:sz="4" w:space="0" w:color="auto"/>
+              <w:left w:val="single" w:sz="4" w:space="0" w:color="auto"/>
+              <w:bottom w:val="single" w:sz="8" w:space="0" w:color="auto"/>
+              <w:right w:val="single" w:sz="4" w:space="0" w:color="auto"/>
+            </w:tcBorders>
+            <w:vAlign w:val="center"/>
+          </w:tcPr>
+          <w:p>
+            <w:pPr>
+              <w:widowControl/>
+              <w:jc w:val="center"/>
+              <w:rPr>
+                <w:rFonts w:cs="Arial"/>
+                <w:szCs w:val="21"/>
+                <w:lang w:eastAsia="zh-CN"/>
+              </w:rPr>
+            </w:pPr>
+          </w:p>
+        </w:tc>
+        <w:tc>
+          <w:tcPr>
+            <w:tcW w:w="1701" w:type="dxa"/>
+            <w:tcBorders>
+              <w:top w:val="single" w:sz="4" w:space="0" w:color="auto"/>
+              <w:left w:val="single" w:sz="4" w:space="0" w:color="auto"/>
+              <w:bottom w:val="single" w:sz="8" w:space="0" w:color="auto"/>
+              <w:right w:val="double" w:sz="4" w:space="0" w:color="auto"/>
+            </w:tcBorders>
+            <w:vAlign w:val="center"/>
+          </w:tcPr>
+          <w:p>
+            <w:pPr>
+              <w:widowControl/>
+              <w:jc w:val="center"/>
+              <w:rPr>
+                <w:rFonts w:cs="Arial"/>
+                <w:szCs w:val="21"/>
+                <w:lang w:eastAsia="zh-CN"/>
+              </w:rPr>
+            </w:pPr>
           </w:p>
         </w:tc>
       </w:tr>
@@ -6745,7 +7538,7 @@
         </w:tc>
         <w:tc>
           <w:tcPr>
-            <w:tcW w:w="9504" w:type="dxa"/>
+            <w:tcW w:w="9872" w:type="dxa"/>
             <w:gridSpan w:val="12"/>
             <w:tcBorders>
               <w:top w:val="single" w:sz="4" w:space="0" w:color="auto"/>
@@ -6832,8 +7625,8 @@
           <w:lang w:eastAsia="zh-CN"/>
         </w:rPr>
         <w:sectPr>
-          <w:headerReference w:type="default" r:id="rId86"/>
-          <w:footerReference w:type="default" r:id="rId87"/>
+          <w:headerReference w:type="default" r:id="rId98"/>
+          <w:footerReference w:type="default" r:id="rId99"/>
           <w:pgSz w:w="11907" w:h="16840" w:code="9"/>
           <w:pgMar w:top="1701" w:right="1418" w:bottom="1134" w:left="1418" w:header="850" w:footer="992" w:gutter="0"/>
           <w:cols w:space="720"/>
@@ -6905,7 +7698,6 @@
       <w:tblPr>
         <w:tblW w:w="5141" w:type="pct"/>
         <w:jc w:val="center"/>
-        <w:tblInd w:w="228" w:type="dxa"/>
         <w:tblBorders>
           <w:top w:val="single" w:sz="4" w:space="0" w:color="auto"/>
           <w:left w:val="single" w:sz="4" w:space="0" w:color="auto"/>
@@ -6913,7 +7705,7 @@
           <w:right w:val="single" w:sz="4" w:space="0" w:color="auto"/>
         </w:tblBorders>
         <w:tblLayout w:type="fixed"/>
-        <w:tblLook w:val="0000"/>
+        <w:tblLook w:val="0000" w:firstRow="0" w:lastRow="0" w:firstColumn="0" w:lastColumn="0" w:noHBand="0" w:noVBand="0"/>
       </w:tblPr>
       <w:tblGrid>
         <w:gridCol w:w="687"/>
@@ -7192,7 +7984,6 @@
               </w:rPr>
               <w:t>{</w:t>
             </w:r>
-            <w:proofErr w:type="spellStart"/>
             <w:r>
               <w:rPr>
                 <w:rFonts w:ascii="Times New Roman" w:hAnsi="Times New Roman"/>
@@ -7200,7 +7991,6 @@
               </w:rPr>
               <w:t>st</w:t>
             </w:r>
-            <w:proofErr w:type="spellEnd"/>
             <w:r>
               <w:rPr>
                 <w:rFonts w:ascii="Times New Roman" w:hAnsi="Times New Roman" w:hint="eastAsia"/>
@@ -7290,6 +8080,8 @@
                 <w:lang w:eastAsia="zh-CN"/>
               </w:rPr>
             </w:pPr>
+            <w:bookmarkStart w:id="4" w:name="_GoBack"/>
+            <w:bookmarkEnd w:id="4"/>
             <w:r>
               <w:rPr>
                 <w:rFonts w:ascii="Times New Roman" w:hAnsi="Times New Roman"/>
@@ -7613,7 +8405,6 @@
       <w:tblPr>
         <w:tblW w:w="4439" w:type="pct"/>
         <w:jc w:val="center"/>
-        <w:tblInd w:w="-373" w:type="dxa"/>
         <w:tblBorders>
           <w:top w:val="single" w:sz="4" w:space="0" w:color="auto"/>
           <w:left w:val="single" w:sz="4" w:space="0" w:color="auto"/>
@@ -7622,7 +8413,7 @@
           <w:insideH w:val="single" w:sz="4" w:space="0" w:color="auto"/>
           <w:insideV w:val="single" w:sz="4" w:space="0" w:color="auto"/>
         </w:tblBorders>
-        <w:tblLook w:val="04A0"/>
+        <w:tblLook w:val="04A0" w:firstRow="1" w:lastRow="0" w:firstColumn="1" w:lastColumn="0" w:noHBand="0" w:noVBand="1"/>
       </w:tblPr>
       <w:tblGrid>
         <w:gridCol w:w="1148"/>
@@ -8199,14 +8990,13 @@
       <w:tblPr>
         <w:tblW w:w="4724" w:type="pct"/>
         <w:jc w:val="center"/>
-        <w:tblInd w:w="509" w:type="dxa"/>
         <w:tblBorders>
           <w:top w:val="single" w:sz="4" w:space="0" w:color="auto"/>
           <w:left w:val="single" w:sz="4" w:space="0" w:color="auto"/>
           <w:bottom w:val="single" w:sz="4" w:space="0" w:color="auto"/>
           <w:right w:val="single" w:sz="4" w:space="0" w:color="auto"/>
         </w:tblBorders>
-        <w:tblLook w:val="0000"/>
+        <w:tblLook w:val="0000" w:firstRow="0" w:lastRow="0" w:firstColumn="0" w:lastColumn="0" w:noHBand="0" w:noVBand="0"/>
       </w:tblPr>
       <w:tblGrid>
         <w:gridCol w:w="5358"/>
@@ -8685,8 +9475,8 @@
       </w:pPr>
     </w:p>
     <w:sectPr>
-      <w:headerReference w:type="even" r:id="rId88"/>
-      <w:headerReference w:type="default" r:id="rId89"/>
+      <w:headerReference w:type="even" r:id="rId100"/>
+      <w:headerReference w:type="default" r:id="rId101"/>
       <w:type w:val="continuous"/>
       <w:pgSz w:w="11907" w:h="16840" w:code="9"/>
       <w:pgMar w:top="1701" w:right="1418" w:bottom="1134" w:left="1418" w:header="567" w:footer="680" w:gutter="0"/>
@@ -8697,7 +9487,7 @@
 </file>
 
 <file path=word/endnotes.xml><?xml version="1.0" encoding="utf-8"?>
-<w:endnotes xmlns:ve="http://schemas.openxmlformats.org/markup-compatibility/2006" xmlns:o="urn:schemas-microsoft-com:office:office" xmlns:r="http://schemas.openxmlformats.org/officeDocument/2006/relationships" xmlns:m="http://schemas.openxmlformats.org/officeDocument/2006/math" xmlns:v="urn:schemas-microsoft-com:vml" xmlns:wp="http://schemas.openxmlformats.org/drawingml/2006/wordprocessingDrawing" xmlns:w10="urn:schemas-microsoft-com:office:word" xmlns:w="http://schemas.openxmlformats.org/wordprocessingml/2006/main" xmlns:wne="http://schemas.microsoft.com/office/word/2006/wordml">
+<w:endnotes xmlns:wpc="http://schemas.microsoft.com/office/word/2010/wordprocessingCanvas" xmlns:mc="http://schemas.openxmlformats.org/markup-compatibility/2006" xmlns:o="urn:schemas-microsoft-com:office:office" xmlns:r="http://schemas.openxmlformats.org/officeDocument/2006/relationships" xmlns:m="http://schemas.openxmlformats.org/officeDocument/2006/math" xmlns:v="urn:schemas-microsoft-com:vml" xmlns:wp14="http://schemas.microsoft.com/office/word/2010/wordprocessingDrawing" xmlns:wp="http://schemas.openxmlformats.org/drawingml/2006/wordprocessingDrawing" xmlns:w10="urn:schemas-microsoft-com:office:word" xmlns:w="http://schemas.openxmlformats.org/wordprocessingml/2006/main" xmlns:w14="http://schemas.microsoft.com/office/word/2010/wordml" xmlns:w15="http://schemas.microsoft.com/office/word/2012/wordml" xmlns:wpg="http://schemas.microsoft.com/office/word/2010/wordprocessingGroup" xmlns:wpi="http://schemas.microsoft.com/office/word/2010/wordprocessingInk" xmlns:wne="http://schemas.microsoft.com/office/word/2006/wordml" xmlns:wps="http://schemas.microsoft.com/office/word/2010/wordprocessingShape" mc:Ignorable="w14 w15 wp14">
   <w:endnote w:type="separator" w:id="-1">
     <w:p>
       <w:r>
@@ -8724,7 +9514,7 @@
 </file>
 
 <file path=word/footer1.xml><?xml version="1.0" encoding="utf-8"?>
-<w:ftr xmlns:ve="http://schemas.openxmlformats.org/markup-compatibility/2006" xmlns:o="urn:schemas-microsoft-com:office:office" xmlns:r="http://schemas.openxmlformats.org/officeDocument/2006/relationships" xmlns:m="http://schemas.openxmlformats.org/officeDocument/2006/math" xmlns:v="urn:schemas-microsoft-com:vml" xmlns:wp="http://schemas.openxmlformats.org/drawingml/2006/wordprocessingDrawing" xmlns:w10="urn:schemas-microsoft-com:office:word" xmlns:w="http://schemas.openxmlformats.org/wordprocessingml/2006/main" xmlns:wne="http://schemas.microsoft.com/office/word/2006/wordml">
+<w:ftr xmlns:wpc="http://schemas.microsoft.com/office/word/2010/wordprocessingCanvas" xmlns:mc="http://schemas.openxmlformats.org/markup-compatibility/2006" xmlns:o="urn:schemas-microsoft-com:office:office" xmlns:r="http://schemas.openxmlformats.org/officeDocument/2006/relationships" xmlns:m="http://schemas.openxmlformats.org/officeDocument/2006/math" xmlns:v="urn:schemas-microsoft-com:vml" xmlns:wp14="http://schemas.microsoft.com/office/word/2010/wordprocessingDrawing" xmlns:wp="http://schemas.openxmlformats.org/drawingml/2006/wordprocessingDrawing" xmlns:w10="urn:schemas-microsoft-com:office:word" xmlns:w="http://schemas.openxmlformats.org/wordprocessingml/2006/main" xmlns:w14="http://schemas.microsoft.com/office/word/2010/wordml" xmlns:w15="http://schemas.microsoft.com/office/word/2012/wordml" xmlns:wpg="http://schemas.microsoft.com/office/word/2010/wordprocessingGroup" xmlns:wpi="http://schemas.microsoft.com/office/word/2010/wordprocessingInk" xmlns:wne="http://schemas.microsoft.com/office/word/2006/wordml" xmlns:wps="http://schemas.microsoft.com/office/word/2010/wordprocessingShape" mc:Ignorable="w14 w15 wp14">
   <w:p>
     <w:pPr>
       <w:pStyle w:val="a3"/>
@@ -8762,7 +9552,7 @@
 </file>
 
 <file path=word/footer2.xml><?xml version="1.0" encoding="utf-8"?>
-<w:ftr xmlns:ve="http://schemas.openxmlformats.org/markup-compatibility/2006" xmlns:o="urn:schemas-microsoft-com:office:office" xmlns:r="http://schemas.openxmlformats.org/officeDocument/2006/relationships" xmlns:m="http://schemas.openxmlformats.org/officeDocument/2006/math" xmlns:v="urn:schemas-microsoft-com:vml" xmlns:wp="http://schemas.openxmlformats.org/drawingml/2006/wordprocessingDrawing" xmlns:w10="urn:schemas-microsoft-com:office:word" xmlns:w="http://schemas.openxmlformats.org/wordprocessingml/2006/main" xmlns:wne="http://schemas.microsoft.com/office/word/2006/wordml">
+<w:ftr xmlns:wpc="http://schemas.microsoft.com/office/word/2010/wordprocessingCanvas" xmlns:mc="http://schemas.openxmlformats.org/markup-compatibility/2006" xmlns:o="urn:schemas-microsoft-com:office:office" xmlns:r="http://schemas.openxmlformats.org/officeDocument/2006/relationships" xmlns:m="http://schemas.openxmlformats.org/officeDocument/2006/math" xmlns:v="urn:schemas-microsoft-com:vml" xmlns:wp14="http://schemas.microsoft.com/office/word/2010/wordprocessingDrawing" xmlns:wp="http://schemas.openxmlformats.org/drawingml/2006/wordprocessingDrawing" xmlns:w10="urn:schemas-microsoft-com:office:word" xmlns:w="http://schemas.openxmlformats.org/wordprocessingml/2006/main" xmlns:w14="http://schemas.microsoft.com/office/word/2010/wordml" xmlns:w15="http://schemas.microsoft.com/office/word/2012/wordml" xmlns:wpg="http://schemas.microsoft.com/office/word/2010/wordprocessingGroup" xmlns:wpi="http://schemas.microsoft.com/office/word/2010/wordprocessingInk" xmlns:wne="http://schemas.microsoft.com/office/word/2006/wordml" xmlns:wps="http://schemas.microsoft.com/office/word/2010/wordprocessingShape" mc:Ignorable="w14 w15 wp14">
   <w:p>
     <w:pPr>
       <w:pStyle w:val="a3"/>
@@ -8777,7 +9567,7 @@
 </file>
 
 <file path=word/footnotes.xml><?xml version="1.0" encoding="utf-8"?>
-<w:footnotes xmlns:ve="http://schemas.openxmlformats.org/markup-compatibility/2006" xmlns:o="urn:schemas-microsoft-com:office:office" xmlns:r="http://schemas.openxmlformats.org/officeDocument/2006/relationships" xmlns:m="http://schemas.openxmlformats.org/officeDocument/2006/math" xmlns:v="urn:schemas-microsoft-com:vml" xmlns:wp="http://schemas.openxmlformats.org/drawingml/2006/wordprocessingDrawing" xmlns:w10="urn:schemas-microsoft-com:office:word" xmlns:w="http://schemas.openxmlformats.org/wordprocessingml/2006/main" xmlns:wne="http://schemas.microsoft.com/office/word/2006/wordml">
+<w:footnotes xmlns:wpc="http://schemas.microsoft.com/office/word/2010/wordprocessingCanvas" xmlns:mc="http://schemas.openxmlformats.org/markup-compatibility/2006" xmlns:o="urn:schemas-microsoft-com:office:office" xmlns:r="http://schemas.openxmlformats.org/officeDocument/2006/relationships" xmlns:m="http://schemas.openxmlformats.org/officeDocument/2006/math" xmlns:v="urn:schemas-microsoft-com:vml" xmlns:wp14="http://schemas.microsoft.com/office/word/2010/wordprocessingDrawing" xmlns:wp="http://schemas.openxmlformats.org/drawingml/2006/wordprocessingDrawing" xmlns:w10="urn:schemas-microsoft-com:office:word" xmlns:w="http://schemas.openxmlformats.org/wordprocessingml/2006/main" xmlns:w14="http://schemas.microsoft.com/office/word/2010/wordml" xmlns:w15="http://schemas.microsoft.com/office/word/2012/wordml" xmlns:wpg="http://schemas.microsoft.com/office/word/2010/wordprocessingGroup" xmlns:wpi="http://schemas.microsoft.com/office/word/2010/wordprocessingInk" xmlns:wne="http://schemas.microsoft.com/office/word/2006/wordml" xmlns:wps="http://schemas.microsoft.com/office/word/2010/wordprocessingShape" mc:Ignorable="w14 w15 wp14">
   <w:footnote w:type="separator" w:id="-1">
     <w:p>
       <w:r>
@@ -8804,7 +9594,7 @@
 </file>
 
 <file path=word/header1.xml><?xml version="1.0" encoding="utf-8"?>
-<w:hdr xmlns:ve="http://schemas.openxmlformats.org/markup-compatibility/2006" xmlns:o="urn:schemas-microsoft-com:office:office" xmlns:r="http://schemas.openxmlformats.org/officeDocument/2006/relationships" xmlns:m="http://schemas.openxmlformats.org/officeDocument/2006/math" xmlns:v="urn:schemas-microsoft-com:vml" xmlns:wp="http://schemas.openxmlformats.org/drawingml/2006/wordprocessingDrawing" xmlns:w10="urn:schemas-microsoft-com:office:word" xmlns:w="http://schemas.openxmlformats.org/wordprocessingml/2006/main" xmlns:wne="http://schemas.microsoft.com/office/word/2006/wordml">
+<w:hdr xmlns:wpc="http://schemas.microsoft.com/office/word/2010/wordprocessingCanvas" xmlns:mc="http://schemas.openxmlformats.org/markup-compatibility/2006" xmlns:o="urn:schemas-microsoft-com:office:office" xmlns:r="http://schemas.openxmlformats.org/officeDocument/2006/relationships" xmlns:m="http://schemas.openxmlformats.org/officeDocument/2006/math" xmlns:v="urn:schemas-microsoft-com:vml" xmlns:wp14="http://schemas.microsoft.com/office/word/2010/wordprocessingDrawing" xmlns:wp="http://schemas.openxmlformats.org/drawingml/2006/wordprocessingDrawing" xmlns:w10="urn:schemas-microsoft-com:office:word" xmlns:w="http://schemas.openxmlformats.org/wordprocessingml/2006/main" xmlns:w14="http://schemas.microsoft.com/office/word/2010/wordml" xmlns:w15="http://schemas.microsoft.com/office/word/2012/wordml" xmlns:wpg="http://schemas.microsoft.com/office/word/2010/wordprocessingGroup" xmlns:wpi="http://schemas.microsoft.com/office/word/2010/wordprocessingInk" xmlns:wne="http://schemas.microsoft.com/office/word/2006/wordml" xmlns:wps="http://schemas.microsoft.com/office/word/2010/wordprocessingShape" mc:Ignorable="w14 w15 wp14">
   <w:p>
     <w:pPr>
       <w:pStyle w:val="a4"/>
@@ -8828,18 +9618,7 @@
         <w:szCs w:val="21"/>
         <w:lang w:eastAsia="zh-CN"/>
       </w:rPr>
-      <w:t xml:space="preserve">           </w:t>
-    </w:r>
-    <w:proofErr w:type="gramStart"/>
-    <w:r>
-      <w:rPr>
-        <w:rFonts w:ascii="黑体" w:eastAsia="黑体" w:hint="eastAsia"/>
-        <w:b/>
-        <w:color w:val="0000CC"/>
-        <w:szCs w:val="21"/>
-        <w:lang w:eastAsia="zh-CN"/>
-      </w:rPr>
-      <w:t>普</w:t>
+      <w:t xml:space="preserve">           普</w:t>
     </w:r>
     <w:r>
       <w:rPr>
@@ -8850,7 +9629,6 @@
       </w:rPr>
       <w:t>通商密</w:t>
     </w:r>
-    <w:proofErr w:type="gramEnd"/>
     <w:r>
       <w:rPr>
         <w:rFonts w:ascii="黑体" w:eastAsia="黑体" w:hint="eastAsia"/>
@@ -8894,13 +9672,13 @@
 </file>
 
 <file path=word/header2.xml><?xml version="1.0" encoding="utf-8"?>
-<w:hdr xmlns:ve="http://schemas.openxmlformats.org/markup-compatibility/2006" xmlns:o="urn:schemas-microsoft-com:office:office" xmlns:r="http://schemas.openxmlformats.org/officeDocument/2006/relationships" xmlns:m="http://schemas.openxmlformats.org/officeDocument/2006/math" xmlns:v="urn:schemas-microsoft-com:vml" xmlns:wp="http://schemas.openxmlformats.org/drawingml/2006/wordprocessingDrawing" xmlns:w10="urn:schemas-microsoft-com:office:word" xmlns:w="http://schemas.openxmlformats.org/wordprocessingml/2006/main" xmlns:wne="http://schemas.microsoft.com/office/word/2006/wordml">
+<w:hdr xmlns:wpc="http://schemas.microsoft.com/office/word/2010/wordprocessingCanvas" xmlns:mc="http://schemas.openxmlformats.org/markup-compatibility/2006" xmlns:o="urn:schemas-microsoft-com:office:office" xmlns:r="http://schemas.openxmlformats.org/officeDocument/2006/relationships" xmlns:m="http://schemas.openxmlformats.org/officeDocument/2006/math" xmlns:v="urn:schemas-microsoft-com:vml" xmlns:wp14="http://schemas.microsoft.com/office/word/2010/wordprocessingDrawing" xmlns:wp="http://schemas.openxmlformats.org/drawingml/2006/wordprocessingDrawing" xmlns:w10="urn:schemas-microsoft-com:office:word" xmlns:w="http://schemas.openxmlformats.org/wordprocessingml/2006/main" xmlns:w14="http://schemas.microsoft.com/office/word/2010/wordml" xmlns:w15="http://schemas.microsoft.com/office/word/2012/wordml" xmlns:wpg="http://schemas.microsoft.com/office/word/2010/wordprocessingGroup" xmlns:wpi="http://schemas.microsoft.com/office/word/2010/wordprocessingInk" xmlns:wne="http://schemas.microsoft.com/office/word/2006/wordml" xmlns:wps="http://schemas.microsoft.com/office/word/2010/wordprocessingShape" mc:Ignorable="w14 w15 wp14">
   <w:p/>
 </w:hdr>
 </file>
 
 <file path=word/header3.xml><?xml version="1.0" encoding="utf-8"?>
-<w:hdr xmlns:ve="http://schemas.openxmlformats.org/markup-compatibility/2006" xmlns:o="urn:schemas-microsoft-com:office:office" xmlns:r="http://schemas.openxmlformats.org/officeDocument/2006/relationships" xmlns:m="http://schemas.openxmlformats.org/officeDocument/2006/math" xmlns:v="urn:schemas-microsoft-com:vml" xmlns:wp="http://schemas.openxmlformats.org/drawingml/2006/wordprocessingDrawing" xmlns:w10="urn:schemas-microsoft-com:office:word" xmlns:w="http://schemas.openxmlformats.org/wordprocessingml/2006/main" xmlns:wne="http://schemas.microsoft.com/office/word/2006/wordml">
+<w:hdr xmlns:wpc="http://schemas.microsoft.com/office/word/2010/wordprocessingCanvas" xmlns:mc="http://schemas.openxmlformats.org/markup-compatibility/2006" xmlns:o="urn:schemas-microsoft-com:office:office" xmlns:r="http://schemas.openxmlformats.org/officeDocument/2006/relationships" xmlns:m="http://schemas.openxmlformats.org/officeDocument/2006/math" xmlns:v="urn:schemas-microsoft-com:vml" xmlns:wp14="http://schemas.microsoft.com/office/word/2010/wordprocessingDrawing" xmlns:wp="http://schemas.openxmlformats.org/drawingml/2006/wordprocessingDrawing" xmlns:w10="urn:schemas-microsoft-com:office:word" xmlns:w="http://schemas.openxmlformats.org/wordprocessingml/2006/main" xmlns:w14="http://schemas.microsoft.com/office/word/2010/wordml" xmlns:w15="http://schemas.microsoft.com/office/word/2012/wordml" xmlns:wpg="http://schemas.microsoft.com/office/word/2010/wordprocessingGroup" xmlns:wpi="http://schemas.microsoft.com/office/word/2010/wordprocessingInk" xmlns:wne="http://schemas.microsoft.com/office/word/2006/wordml" xmlns:wps="http://schemas.microsoft.com/office/word/2010/wordprocessingShape" mc:Ignorable="w14 w15 wp14">
   <w:p>
     <w:pPr>
       <w:jc w:val="right"/>
@@ -8923,31 +9701,25 @@
     </w:r>
     <w:r>
       <w:rPr>
-        <w:rFonts w:hint="eastAsia"/>
+        <w:rFonts w:ascii="宋体" w:hAnsi="宋体" w:hint="eastAsia"/>
       </w:rPr>
-      <w:t>阳江</w:t>
+      <w:t>红沿河</w:t>
     </w:r>
     <w:r>
-      <w:rPr>
-        <w:rFonts w:hint="eastAsia"/>
-      </w:rPr>
       <w:t>5&amp;6</w:t>
     </w:r>
     <w:r>
       <w:rPr>
-        <w:rFonts w:hint="eastAsia"/>
+        <w:rFonts w:ascii="宋体" w:hAnsi="宋体" w:hint="eastAsia"/>
       </w:rPr>
       <w:t>号机组</w:t>
     </w:r>
     <w:r>
-      <w:rPr>
-        <w:rFonts w:hint="eastAsia"/>
-      </w:rPr>
       <w:t>DCS</w:t>
     </w:r>
     <w:r>
       <w:rPr>
-        <w:rFonts w:hint="eastAsia"/>
+        <w:rFonts w:ascii="宋体" w:hAnsi="宋体" w:hint="eastAsia"/>
       </w:rPr>
       <w:t>项目</w:t>
     </w:r>
@@ -9073,7 +9845,7 @@
         <w:noProof/>
         <w:lang w:eastAsia="zh-CN"/>
       </w:rPr>
-      <w:t>5</w:t>
+      <w:t>4</w:t>
     </w:r>
     <w:r>
       <w:fldChar w:fldCharType="end"/>
@@ -9151,7 +9923,7 @@
 </file>
 
 <file path=word/numbering.xml><?xml version="1.0" encoding="utf-8"?>
-<w:numbering xmlns:ve="http://schemas.openxmlformats.org/markup-compatibility/2006" xmlns:o="urn:schemas-microsoft-com:office:office" xmlns:r="http://schemas.openxmlformats.org/officeDocument/2006/relationships" xmlns:m="http://schemas.openxmlformats.org/officeDocument/2006/math" xmlns:v="urn:schemas-microsoft-com:vml" xmlns:wp="http://schemas.openxmlformats.org/drawingml/2006/wordprocessingDrawing" xmlns:w10="urn:schemas-microsoft-com:office:word" xmlns:w="http://schemas.openxmlformats.org/wordprocessingml/2006/main" xmlns:wne="http://schemas.microsoft.com/office/word/2006/wordml">
+<w:numbering xmlns:wpc="http://schemas.microsoft.com/office/word/2010/wordprocessingCanvas" xmlns:mc="http://schemas.openxmlformats.org/markup-compatibility/2006" xmlns:o="urn:schemas-microsoft-com:office:office" xmlns:r="http://schemas.openxmlformats.org/officeDocument/2006/relationships" xmlns:m="http://schemas.openxmlformats.org/officeDocument/2006/math" xmlns:v="urn:schemas-microsoft-com:vml" xmlns:wp14="http://schemas.microsoft.com/office/word/2010/wordprocessingDrawing" xmlns:wp="http://schemas.openxmlformats.org/drawingml/2006/wordprocessingDrawing" xmlns:w10="urn:schemas-microsoft-com:office:word" xmlns:w="http://schemas.openxmlformats.org/wordprocessingml/2006/main" xmlns:w14="http://schemas.microsoft.com/office/word/2010/wordml" xmlns:w15="http://schemas.microsoft.com/office/word/2012/wordml" xmlns:wpg="http://schemas.microsoft.com/office/word/2010/wordprocessingGroup" xmlns:wpi="http://schemas.microsoft.com/office/word/2010/wordprocessingInk" xmlns:wne="http://schemas.microsoft.com/office/word/2006/wordml" xmlns:wps="http://schemas.microsoft.com/office/word/2010/wordprocessingShape" mc:Ignorable="w14 w15 wp14">
   <w:abstractNum w:abstractNumId="0">
     <w:nsid w:val="42E6286D"/>
     <w:multiLevelType w:val="multilevel"/>
@@ -9575,7 +10347,7 @@
 </file>
 
 <file path=word/styles.xml><?xml version="1.0" encoding="utf-8"?>
-<w:styles xmlns:r="http://schemas.openxmlformats.org/officeDocument/2006/relationships" xmlns:w="http://schemas.openxmlformats.org/wordprocessingml/2006/main">
+<w:styles xmlns:mc="http://schemas.openxmlformats.org/markup-compatibility/2006" xmlns:r="http://schemas.openxmlformats.org/officeDocument/2006/relationships" xmlns:w="http://schemas.openxmlformats.org/wordprocessingml/2006/main" xmlns:w14="http://schemas.microsoft.com/office/word/2010/wordml" xmlns:w15="http://schemas.microsoft.com/office/word/2012/wordml" mc:Ignorable="w14 w15">
   <w:docDefaults>
     <w:rPrDefault>
       <w:rPr>
@@ -9585,7 +10357,7 @@
     </w:rPrDefault>
     <w:pPrDefault/>
   </w:docDefaults>
-  <w:latentStyles w:defLockedState="0" w:defUIPriority="0" w:defSemiHidden="0" w:defUnhideWhenUsed="0" w:defQFormat="0" w:count="267">
+  <w:latentStyles w:defLockedState="0" w:defUIPriority="0" w:defSemiHidden="0" w:defUnhideWhenUsed="0" w:defQFormat="0" w:count="371">
     <w:lsdException w:name="Normal" w:qFormat="1"/>
     <w:lsdException w:name="heading 1" w:qFormat="1"/>
     <w:lsdException w:name="heading 2" w:qFormat="1"/>
@@ -9593,19 +10365,148 @@
     <w:lsdException w:name="heading 4" w:qFormat="1"/>
     <w:lsdException w:name="heading 5" w:qFormat="1"/>
     <w:lsdException w:name="heading 6" w:qFormat="1"/>
-    <w:lsdException w:name="heading 7" w:qFormat="1"/>
-    <w:lsdException w:name="heading 8" w:qFormat="1"/>
-    <w:lsdException w:name="heading 9" w:qFormat="1"/>
-    <w:lsdException w:name="toc 1" w:uiPriority="39"/>
-    <w:lsdException w:name="toc 2" w:uiPriority="39"/>
-    <w:lsdException w:name="toc 3" w:uiPriority="39"/>
-    <w:lsdException w:name="header" w:uiPriority="99"/>
+    <w:lsdException w:name="heading 7" w:semiHidden="1" w:unhideWhenUsed="1" w:qFormat="1"/>
+    <w:lsdException w:name="heading 8" w:semiHidden="1" w:unhideWhenUsed="1" w:qFormat="1"/>
+    <w:lsdException w:name="heading 9" w:semiHidden="1" w:unhideWhenUsed="1" w:qFormat="1"/>
+    <w:lsdException w:name="index 1" w:semiHidden="1" w:unhideWhenUsed="1"/>
+    <w:lsdException w:name="index 2" w:semiHidden="1" w:unhideWhenUsed="1"/>
+    <w:lsdException w:name="index 3" w:semiHidden="1" w:unhideWhenUsed="1"/>
+    <w:lsdException w:name="index 4" w:semiHidden="1" w:unhideWhenUsed="1"/>
+    <w:lsdException w:name="index 5" w:semiHidden="1" w:unhideWhenUsed="1"/>
+    <w:lsdException w:name="index 6" w:semiHidden="1" w:unhideWhenUsed="1"/>
+    <w:lsdException w:name="index 7" w:semiHidden="1" w:unhideWhenUsed="1"/>
+    <w:lsdException w:name="index 8" w:semiHidden="1" w:unhideWhenUsed="1"/>
+    <w:lsdException w:name="index 9" w:semiHidden="1" w:unhideWhenUsed="1"/>
+    <w:lsdException w:name="toc 1" w:semiHidden="1" w:uiPriority="39" w:unhideWhenUsed="1"/>
+    <w:lsdException w:name="toc 2" w:semiHidden="1" w:uiPriority="39" w:unhideWhenUsed="1"/>
+    <w:lsdException w:name="toc 3" w:semiHidden="1" w:uiPriority="39" w:unhideWhenUsed="1"/>
+    <w:lsdException w:name="toc 4" w:semiHidden="1" w:unhideWhenUsed="1"/>
+    <w:lsdException w:name="toc 5" w:semiHidden="1" w:unhideWhenUsed="1"/>
+    <w:lsdException w:name="toc 6" w:semiHidden="1" w:unhideWhenUsed="1"/>
+    <w:lsdException w:name="toc 7" w:semiHidden="1" w:unhideWhenUsed="1"/>
+    <w:lsdException w:name="toc 8" w:semiHidden="1" w:unhideWhenUsed="1"/>
+    <w:lsdException w:name="toc 9" w:semiHidden="1" w:unhideWhenUsed="1"/>
+    <w:lsdException w:name="Normal Indent" w:semiHidden="1" w:unhideWhenUsed="1"/>
+    <w:lsdException w:name="footnote text" w:semiHidden="1" w:unhideWhenUsed="1"/>
+    <w:lsdException w:name="annotation text" w:semiHidden="1" w:unhideWhenUsed="1"/>
+    <w:lsdException w:name="header" w:semiHidden="1" w:uiPriority="99" w:unhideWhenUsed="1"/>
+    <w:lsdException w:name="footer" w:semiHidden="1" w:unhideWhenUsed="1"/>
+    <w:lsdException w:name="index heading" w:semiHidden="1" w:unhideWhenUsed="1"/>
     <w:lsdException w:name="caption" w:semiHidden="1" w:unhideWhenUsed="1" w:qFormat="1"/>
+    <w:lsdException w:name="table of figures" w:semiHidden="1" w:unhideWhenUsed="1"/>
+    <w:lsdException w:name="envelope address" w:semiHidden="1" w:unhideWhenUsed="1"/>
+    <w:lsdException w:name="envelope return" w:semiHidden="1" w:unhideWhenUsed="1"/>
+    <w:lsdException w:name="footnote reference" w:semiHidden="1" w:unhideWhenUsed="1"/>
+    <w:lsdException w:name="annotation reference" w:semiHidden="1" w:unhideWhenUsed="1"/>
+    <w:lsdException w:name="line number" w:semiHidden="1" w:unhideWhenUsed="1"/>
+    <w:lsdException w:name="page number" w:semiHidden="1" w:unhideWhenUsed="1"/>
+    <w:lsdException w:name="endnote reference" w:semiHidden="1" w:unhideWhenUsed="1"/>
+    <w:lsdException w:name="endnote text" w:semiHidden="1" w:unhideWhenUsed="1"/>
+    <w:lsdException w:name="table of authorities" w:semiHidden="1" w:unhideWhenUsed="1"/>
+    <w:lsdException w:name="macro" w:semiHidden="1" w:unhideWhenUsed="1"/>
+    <w:lsdException w:name="toa heading" w:semiHidden="1" w:unhideWhenUsed="1"/>
+    <w:lsdException w:name="List" w:semiHidden="1" w:unhideWhenUsed="1"/>
+    <w:lsdException w:name="List Bullet" w:semiHidden="1" w:unhideWhenUsed="1"/>
+    <w:lsdException w:name="List 2" w:semiHidden="1" w:unhideWhenUsed="1"/>
+    <w:lsdException w:name="List 3" w:semiHidden="1" w:unhideWhenUsed="1"/>
+    <w:lsdException w:name="List Bullet 2" w:semiHidden="1" w:unhideWhenUsed="1"/>
+    <w:lsdException w:name="List Bullet 3" w:semiHidden="1" w:unhideWhenUsed="1"/>
+    <w:lsdException w:name="List Bullet 4" w:semiHidden="1" w:unhideWhenUsed="1"/>
+    <w:lsdException w:name="List Bullet 5" w:semiHidden="1" w:unhideWhenUsed="1"/>
+    <w:lsdException w:name="List Number 2" w:semiHidden="1" w:unhideWhenUsed="1"/>
+    <w:lsdException w:name="List Number 3" w:semiHidden="1" w:unhideWhenUsed="1"/>
+    <w:lsdException w:name="List Number 4" w:semiHidden="1" w:unhideWhenUsed="1"/>
+    <w:lsdException w:name="List Number 5" w:semiHidden="1" w:unhideWhenUsed="1"/>
     <w:lsdException w:name="Title" w:qFormat="1"/>
+    <w:lsdException w:name="Closing" w:semiHidden="1" w:unhideWhenUsed="1"/>
+    <w:lsdException w:name="Signature" w:semiHidden="1" w:unhideWhenUsed="1"/>
+    <w:lsdException w:name="Default Paragraph Font" w:semiHidden="1" w:unhideWhenUsed="1"/>
+    <w:lsdException w:name="Body Text" w:semiHidden="1" w:unhideWhenUsed="1"/>
+    <w:lsdException w:name="Body Text Indent" w:semiHidden="1" w:unhideWhenUsed="1"/>
+    <w:lsdException w:name="List Continue" w:semiHidden="1" w:unhideWhenUsed="1"/>
+    <w:lsdException w:name="List Continue 2" w:semiHidden="1" w:unhideWhenUsed="1"/>
+    <w:lsdException w:name="List Continue 3" w:semiHidden="1" w:unhideWhenUsed="1"/>
+    <w:lsdException w:name="List Continue 4" w:semiHidden="1" w:unhideWhenUsed="1"/>
+    <w:lsdException w:name="List Continue 5" w:semiHidden="1" w:unhideWhenUsed="1"/>
+    <w:lsdException w:name="Message Header" w:semiHidden="1" w:unhideWhenUsed="1"/>
     <w:lsdException w:name="Subtitle" w:qFormat="1"/>
-    <w:lsdException w:name="Hyperlink" w:uiPriority="99"/>
+    <w:lsdException w:name="Body Text First Indent 2" w:semiHidden="1" w:unhideWhenUsed="1"/>
+    <w:lsdException w:name="Note Heading" w:semiHidden="1" w:unhideWhenUsed="1"/>
+    <w:lsdException w:name="Body Text 2" w:semiHidden="1" w:unhideWhenUsed="1"/>
+    <w:lsdException w:name="Body Text 3" w:semiHidden="1" w:unhideWhenUsed="1"/>
+    <w:lsdException w:name="Body Text Indent 2" w:semiHidden="1" w:unhideWhenUsed="1"/>
+    <w:lsdException w:name="Body Text Indent 3" w:semiHidden="1" w:unhideWhenUsed="1"/>
+    <w:lsdException w:name="Block Text" w:semiHidden="1" w:unhideWhenUsed="1"/>
+    <w:lsdException w:name="Hyperlink" w:semiHidden="1" w:uiPriority="99" w:unhideWhenUsed="1"/>
+    <w:lsdException w:name="FollowedHyperlink" w:semiHidden="1" w:unhideWhenUsed="1"/>
     <w:lsdException w:name="Strong" w:qFormat="1"/>
     <w:lsdException w:name="Emphasis" w:qFormat="1"/>
+    <w:lsdException w:name="Document Map" w:semiHidden="1" w:unhideWhenUsed="1"/>
+    <w:lsdException w:name="Plain Text" w:semiHidden="1" w:unhideWhenUsed="1"/>
+    <w:lsdException w:name="E-mail Signature" w:semiHidden="1" w:unhideWhenUsed="1"/>
+    <w:lsdException w:name="HTML Top of Form" w:semiHidden="1" w:unhideWhenUsed="1"/>
+    <w:lsdException w:name="HTML Bottom of Form" w:semiHidden="1" w:unhideWhenUsed="1"/>
+    <w:lsdException w:name="Normal (Web)" w:semiHidden="1" w:unhideWhenUsed="1"/>
+    <w:lsdException w:name="HTML Acronym" w:semiHidden="1" w:unhideWhenUsed="1"/>
+    <w:lsdException w:name="HTML Address" w:semiHidden="1" w:unhideWhenUsed="1"/>
+    <w:lsdException w:name="HTML Cite" w:semiHidden="1" w:unhideWhenUsed="1"/>
+    <w:lsdException w:name="HTML Code" w:semiHidden="1" w:unhideWhenUsed="1"/>
+    <w:lsdException w:name="HTML Definition" w:semiHidden="1" w:unhideWhenUsed="1"/>
+    <w:lsdException w:name="HTML Keyboard" w:semiHidden="1" w:unhideWhenUsed="1"/>
+    <w:lsdException w:name="HTML Preformatted" w:semiHidden="1" w:unhideWhenUsed="1"/>
+    <w:lsdException w:name="HTML Sample" w:semiHidden="1" w:unhideWhenUsed="1"/>
+    <w:lsdException w:name="HTML Typewriter" w:semiHidden="1" w:unhideWhenUsed="1"/>
+    <w:lsdException w:name="HTML Variable" w:semiHidden="1" w:unhideWhenUsed="1"/>
+    <w:lsdException w:name="Normal Table" w:semiHidden="1" w:unhideWhenUsed="1"/>
+    <w:lsdException w:name="annotation subject" w:semiHidden="1" w:unhideWhenUsed="1"/>
+    <w:lsdException w:name="No List" w:semiHidden="1" w:unhideWhenUsed="1"/>
+    <w:lsdException w:name="Outline List 1" w:semiHidden="1" w:unhideWhenUsed="1"/>
+    <w:lsdException w:name="Outline List 2" w:semiHidden="1" w:unhideWhenUsed="1"/>
+    <w:lsdException w:name="Outline List 3" w:semiHidden="1" w:unhideWhenUsed="1"/>
+    <w:lsdException w:name="Table Simple 1" w:semiHidden="1" w:unhideWhenUsed="1"/>
+    <w:lsdException w:name="Table Simple 2" w:semiHidden="1" w:unhideWhenUsed="1"/>
+    <w:lsdException w:name="Table Simple 3" w:semiHidden="1" w:unhideWhenUsed="1"/>
+    <w:lsdException w:name="Table Classic 1" w:semiHidden="1" w:unhideWhenUsed="1"/>
+    <w:lsdException w:name="Table Classic 2" w:semiHidden="1" w:unhideWhenUsed="1"/>
+    <w:lsdException w:name="Table Classic 3" w:semiHidden="1" w:unhideWhenUsed="1"/>
+    <w:lsdException w:name="Table Classic 4" w:semiHidden="1" w:unhideWhenUsed="1"/>
+    <w:lsdException w:name="Table Colorful 1" w:semiHidden="1" w:unhideWhenUsed="1"/>
+    <w:lsdException w:name="Table Colorful 2" w:semiHidden="1" w:unhideWhenUsed="1"/>
+    <w:lsdException w:name="Table Colorful 3" w:semiHidden="1" w:unhideWhenUsed="1"/>
+    <w:lsdException w:name="Table Columns 1" w:semiHidden="1" w:unhideWhenUsed="1"/>
+    <w:lsdException w:name="Table Columns 2" w:semiHidden="1" w:unhideWhenUsed="1"/>
+    <w:lsdException w:name="Table Columns 3" w:semiHidden="1" w:unhideWhenUsed="1"/>
+    <w:lsdException w:name="Table Columns 4" w:semiHidden="1" w:unhideWhenUsed="1"/>
+    <w:lsdException w:name="Table Columns 5" w:semiHidden="1" w:unhideWhenUsed="1"/>
+    <w:lsdException w:name="Table Grid 1" w:semiHidden="1" w:unhideWhenUsed="1"/>
+    <w:lsdException w:name="Table Grid 2" w:semiHidden="1" w:unhideWhenUsed="1"/>
+    <w:lsdException w:name="Table Grid 3" w:semiHidden="1" w:unhideWhenUsed="1"/>
+    <w:lsdException w:name="Table Grid 4" w:semiHidden="1" w:unhideWhenUsed="1"/>
+    <w:lsdException w:name="Table Grid 5" w:semiHidden="1" w:unhideWhenUsed="1"/>
+    <w:lsdException w:name="Table Grid 6" w:semiHidden="1" w:unhideWhenUsed="1"/>
+    <w:lsdException w:name="Table Grid 7" w:semiHidden="1" w:unhideWhenUsed="1"/>
+    <w:lsdException w:name="Table Grid 8" w:semiHidden="1" w:unhideWhenUsed="1"/>
+    <w:lsdException w:name="Table List 1" w:semiHidden="1" w:unhideWhenUsed="1"/>
+    <w:lsdException w:name="Table List 2" w:semiHidden="1" w:unhideWhenUsed="1"/>
+    <w:lsdException w:name="Table List 3" w:semiHidden="1" w:unhideWhenUsed="1"/>
+    <w:lsdException w:name="Table List 4" w:semiHidden="1" w:unhideWhenUsed="1"/>
+    <w:lsdException w:name="Table List 5" w:semiHidden="1" w:unhideWhenUsed="1"/>
+    <w:lsdException w:name="Table List 6" w:semiHidden="1" w:unhideWhenUsed="1"/>
+    <w:lsdException w:name="Table List 7" w:semiHidden="1" w:unhideWhenUsed="1"/>
+    <w:lsdException w:name="Table List 8" w:semiHidden="1" w:unhideWhenUsed="1"/>
+    <w:lsdException w:name="Table 3D effects 1" w:semiHidden="1" w:unhideWhenUsed="1"/>
+    <w:lsdException w:name="Table 3D effects 2" w:semiHidden="1" w:unhideWhenUsed="1"/>
+    <w:lsdException w:name="Table 3D effects 3" w:semiHidden="1" w:unhideWhenUsed="1"/>
+    <w:lsdException w:name="Table Contemporary" w:semiHidden="1" w:unhideWhenUsed="1"/>
+    <w:lsdException w:name="Table Elegant" w:semiHidden="1" w:unhideWhenUsed="1"/>
+    <w:lsdException w:name="Table Professional" w:semiHidden="1" w:unhideWhenUsed="1"/>
+    <w:lsdException w:name="Table Subtle 1" w:semiHidden="1" w:unhideWhenUsed="1"/>
+    <w:lsdException w:name="Table Subtle 2" w:semiHidden="1" w:unhideWhenUsed="1"/>
+    <w:lsdException w:name="Table Web 1" w:semiHidden="1" w:unhideWhenUsed="1"/>
+    <w:lsdException w:name="Table Web 2" w:semiHidden="1" w:unhideWhenUsed="1"/>
+    <w:lsdException w:name="Table Web 3" w:semiHidden="1" w:unhideWhenUsed="1"/>
+    <w:lsdException w:name="Balloon Text" w:semiHidden="1" w:unhideWhenUsed="1"/>
+    <w:lsdException w:name="Table Theme" w:semiHidden="1" w:unhideWhenUsed="1"/>
     <w:lsdException w:name="Placeholder Text" w:semiHidden="1" w:uiPriority="99"/>
     <w:lsdException w:name="No Spacing" w:uiPriority="1" w:qFormat="1"/>
     <w:lsdException w:name="Light Shading" w:uiPriority="60"/>
@@ -9717,6 +10618,110 @@
     <w:lsdException w:name="Book Title" w:uiPriority="33" w:qFormat="1"/>
     <w:lsdException w:name="Bibliography" w:semiHidden="1" w:uiPriority="37" w:unhideWhenUsed="1"/>
     <w:lsdException w:name="TOC Heading" w:semiHidden="1" w:uiPriority="39" w:unhideWhenUsed="1" w:qFormat="1"/>
+    <w:lsdException w:name="Plain Table 1" w:uiPriority="41"/>
+    <w:lsdException w:name="Plain Table 2" w:uiPriority="42"/>
+    <w:lsdException w:name="Plain Table 3" w:uiPriority="43"/>
+    <w:lsdException w:name="Plain Table 4" w:uiPriority="44"/>
+    <w:lsdException w:name="Plain Table 5" w:uiPriority="45"/>
+    <w:lsdException w:name="Grid Table Light" w:uiPriority="40"/>
+    <w:lsdException w:name="Grid Table 1 Light" w:uiPriority="46"/>
+    <w:lsdException w:name="Grid Table 2" w:uiPriority="47"/>
+    <w:lsdException w:name="Grid Table 3" w:uiPriority="48"/>
+    <w:lsdException w:name="Grid Table 4" w:uiPriority="49"/>
+    <w:lsdException w:name="Grid Table 5 Dark" w:uiPriority="50"/>
+    <w:lsdException w:name="Grid Table 6 Colorful" w:uiPriority="51"/>
+    <w:lsdException w:name="Grid Table 7 Colorful" w:uiPriority="52"/>
+    <w:lsdException w:name="Grid Table 1 Light Accent 1" w:uiPriority="46"/>
+    <w:lsdException w:name="Grid Table 2 Accent 1" w:uiPriority="47"/>
+    <w:lsdException w:name="Grid Table 3 Accent 1" w:uiPriority="48"/>
+    <w:lsdException w:name="Grid Table 4 Accent 1" w:uiPriority="49"/>
+    <w:lsdException w:name="Grid Table 5 Dark Accent 1" w:uiPriority="50"/>
+    <w:lsdException w:name="Grid Table 6 Colorful Accent 1" w:uiPriority="51"/>
+    <w:lsdException w:name="Grid Table 7 Colorful Accent 1" w:uiPriority="52"/>
+    <w:lsdException w:name="Grid Table 1 Light Accent 2" w:uiPriority="46"/>
+    <w:lsdException w:name="Grid Table 2 Accent 2" w:uiPriority="47"/>
+    <w:lsdException w:name="Grid Table 3 Accent 2" w:uiPriority="48"/>
+    <w:lsdException w:name="Grid Table 4 Accent 2" w:uiPriority="49"/>
+    <w:lsdException w:name="Grid Table 5 Dark Accent 2" w:uiPriority="50"/>
+    <w:lsdException w:name="Grid Table 6 Colorful Accent 2" w:uiPriority="51"/>
+    <w:lsdException w:name="Grid Table 7 Colorful Accent 2" w:uiPriority="52"/>
+    <w:lsdException w:name="Grid Table 1 Light Accent 3" w:uiPriority="46"/>
+    <w:lsdException w:name="Grid Table 2 Accent 3" w:uiPriority="47"/>
+    <w:lsdException w:name="Grid Table 3 Accent 3" w:uiPriority="48"/>
+    <w:lsdException w:name="Grid Table 4 Accent 3" w:uiPriority="49"/>
+    <w:lsdException w:name="Grid Table 5 Dark Accent 3" w:uiPriority="50"/>
+    <w:lsdException w:name="Grid Table 6 Colorful Accent 3" w:uiPriority="51"/>
+    <w:lsdException w:name="Grid Table 7 Colorful Accent 3" w:uiPriority="52"/>
+    <w:lsdException w:name="Grid Table 1 Light Accent 4" w:uiPriority="46"/>
+    <w:lsdException w:name="Grid Table 2 Accent 4" w:uiPriority="47"/>
+    <w:lsdException w:name="Grid Table 3 Accent 4" w:uiPriority="48"/>
+    <w:lsdException w:name="Grid Table 4 Accent 4" w:uiPriority="49"/>
+    <w:lsdException w:name="Grid Table 5 Dark Accent 4" w:uiPriority="50"/>
+    <w:lsdException w:name="Grid Table 6 Colorful Accent 4" w:uiPriority="51"/>
+    <w:lsdException w:name="Grid Table 7 Colorful Accent 4" w:uiPriority="52"/>
+    <w:lsdException w:name="Grid Table 1 Light Accent 5" w:uiPriority="46"/>
+    <w:lsdException w:name="Grid Table 2 Accent 5" w:uiPriority="47"/>
+    <w:lsdException w:name="Grid Table 3 Accent 5" w:uiPriority="48"/>
+    <w:lsdException w:name="Grid Table 4 Accent 5" w:uiPriority="49"/>
+    <w:lsdException w:name="Grid Table 5 Dark Accent 5" w:uiPriority="50"/>
+    <w:lsdException w:name="Grid Table 6 Colorful Accent 5" w:uiPriority="51"/>
+    <w:lsdException w:name="Grid Table 7 Colorful Accent 5" w:uiPriority="52"/>
+    <w:lsdException w:name="Grid Table 1 Light Accent 6" w:uiPriority="46"/>
+    <w:lsdException w:name="Grid Table 2 Accent 6" w:uiPriority="47"/>
+    <w:lsdException w:name="Grid Table 3 Accent 6" w:uiPriority="48"/>
+    <w:lsdException w:name="Grid Table 4 Accent 6" w:uiPriority="49"/>
+    <w:lsdException w:name="Grid Table 5 Dark Accent 6" w:uiPriority="50"/>
+    <w:lsdException w:name="Grid Table 6 Colorful Accent 6" w:uiPriority="51"/>
+    <w:lsdException w:name="Grid Table 7 Colorful Accent 6" w:uiPriority="52"/>
+    <w:lsdException w:name="List Table 1 Light" w:uiPriority="46"/>
+    <w:lsdException w:name="List Table 2" w:uiPriority="47"/>
+    <w:lsdException w:name="List Table 3" w:uiPriority="48"/>
+    <w:lsdException w:name="List Table 4" w:uiPriority="49"/>
+    <w:lsdException w:name="List Table 5 Dark" w:uiPriority="50"/>
+    <w:lsdException w:name="List Table 6 Colorful" w:uiPriority="51"/>
+    <w:lsdException w:name="List Table 7 Colorful" w:uiPriority="52"/>
+    <w:lsdException w:name="List Table 1 Light Accent 1" w:uiPriority="46"/>
+    <w:lsdException w:name="List Table 2 Accent 1" w:uiPriority="47"/>
+    <w:lsdException w:name="List Table 3 Accent 1" w:uiPriority="48"/>
+    <w:lsdException w:name="List Table 4 Accent 1" w:uiPriority="49"/>
+    <w:lsdException w:name="List Table 5 Dark Accent 1" w:uiPriority="50"/>
+    <w:lsdException w:name="List Table 6 Colorful Accent 1" w:uiPriority="51"/>
+    <w:lsdException w:name="List Table 7 Colorful Accent 1" w:uiPriority="52"/>
+    <w:lsdException w:name="List Table 1 Light Accent 2" w:uiPriority="46"/>
+    <w:lsdException w:name="List Table 2 Accent 2" w:uiPriority="47"/>
+    <w:lsdException w:name="List Table 3 Accent 2" w:uiPriority="48"/>
+    <w:lsdException w:name="List Table 4 Accent 2" w:uiPriority="49"/>
+    <w:lsdException w:name="List Table 5 Dark Accent 2" w:uiPriority="50"/>
+    <w:lsdException w:name="List Table 6 Colorful Accent 2" w:uiPriority="51"/>
+    <w:lsdException w:name="List Table 7 Colorful Accent 2" w:uiPriority="52"/>
+    <w:lsdException w:name="List Table 1 Light Accent 3" w:uiPriority="46"/>
+    <w:lsdException w:name="List Table 2 Accent 3" w:uiPriority="47"/>
+    <w:lsdException w:name="List Table 3 Accent 3" w:uiPriority="48"/>
+    <w:lsdException w:name="List Table 4 Accent 3" w:uiPriority="49"/>
+    <w:lsdException w:name="List Table 5 Dark Accent 3" w:uiPriority="50"/>
+    <w:lsdException w:name="List Table 6 Colorful Accent 3" w:uiPriority="51"/>
+    <w:lsdException w:name="List Table 7 Colorful Accent 3" w:uiPriority="52"/>
+    <w:lsdException w:name="List Table 1 Light Accent 4" w:uiPriority="46"/>
+    <w:lsdException w:name="List Table 2 Accent 4" w:uiPriority="47"/>
+    <w:lsdException w:name="List Table 3 Accent 4" w:uiPriority="48"/>
+    <w:lsdException w:name="List Table 4 Accent 4" w:uiPriority="49"/>
+    <w:lsdException w:name="List Table 5 Dark Accent 4" w:uiPriority="50"/>
+    <w:lsdException w:name="List Table 6 Colorful Accent 4" w:uiPriority="51"/>
+    <w:lsdException w:name="List Table 7 Colorful Accent 4" w:uiPriority="52"/>
+    <w:lsdException w:name="List Table 1 Light Accent 5" w:uiPriority="46"/>
+    <w:lsdException w:name="List Table 2 Accent 5" w:uiPriority="47"/>
+    <w:lsdException w:name="List Table 3 Accent 5" w:uiPriority="48"/>
+    <w:lsdException w:name="List Table 4 Accent 5" w:uiPriority="49"/>
+    <w:lsdException w:name="List Table 5 Dark Accent 5" w:uiPriority="50"/>
+    <w:lsdException w:name="List Table 6 Colorful Accent 5" w:uiPriority="51"/>
+    <w:lsdException w:name="List Table 7 Colorful Accent 5" w:uiPriority="52"/>
+    <w:lsdException w:name="List Table 1 Light Accent 6" w:uiPriority="46"/>
+    <w:lsdException w:name="List Table 2 Accent 6" w:uiPriority="47"/>
+    <w:lsdException w:name="List Table 3 Accent 6" w:uiPriority="48"/>
+    <w:lsdException w:name="List Table 4 Accent 6" w:uiPriority="49"/>
+    <w:lsdException w:name="List Table 5 Dark Accent 6" w:uiPriority="50"/>
+    <w:lsdException w:name="List Table 6 Colorful Accent 6" w:uiPriority="51"/>
+    <w:lsdException w:name="List Table 7 Colorful Accent 6" w:uiPriority="52"/>
   </w:latentStyles>
   <w:style w:type="paragraph" w:default="1" w:styleId="a">
     <w:name w:val="Normal"/>
@@ -10001,7 +11006,6 @@
     <w:uiPriority w:val="99"/>
     <w:semiHidden/>
     <w:unhideWhenUsed/>
-    <w:qFormat/>
     <w:tblPr>
       <w:tblInd w:w="0" w:type="dxa"/>
       <w:tblCellMar>
@@ -10331,6 +11335,24 @@
       <w:lang w:val="fr-FR" w:eastAsia="fr-FR"/>
     </w:rPr>
   </w:style>
+  <w:style w:type="paragraph" w:styleId="ac">
+    <w:name w:val="List Paragraph"/>
+    <w:basedOn w:val="a"/>
+    <w:uiPriority w:val="34"/>
+    <w:qFormat/>
+    <w:rsid w:val="00D01CB4"/>
+    <w:pPr>
+      <w:widowControl/>
+      <w:spacing w:line="240" w:lineRule="auto"/>
+      <w:ind w:firstLine="420"/>
+      <w:jc w:val="both"/>
+    </w:pPr>
+    <w:rPr>
+      <w:rFonts w:ascii="Calibri" w:hAnsi="Calibri" w:cs="宋体"/>
+      <w:szCs w:val="21"/>
+      <w:lang w:val="en-US" w:eastAsia="zh-CN"/>
+    </w:rPr>
+  </w:style>
 </w:styles>
 </file>
 
@@ -10462,7 +11484,31 @@
 <ax:ocx xmlns:ax="http://schemas.microsoft.com/office/2006/activeX" xmlns:r="http://schemas.openxmlformats.org/officeDocument/2006/relationships" ax:classid="{8BD21D40-EC42-11CE-9E0D-00AA006002F3}" ax:persistence="persistStorage" r:id="rId1"/>
 </file>
 
+<file path=word/activeX/activeX39.xml><?xml version="1.0" encoding="utf-8"?>
+<ax:ocx xmlns:ax="http://schemas.microsoft.com/office/2006/activeX" xmlns:r="http://schemas.openxmlformats.org/officeDocument/2006/relationships" ax:classid="{8BD21D40-EC42-11CE-9E0D-00AA006002F3}" ax:persistence="persistStorage" r:id="rId1"/>
+</file>
+
 <file path=word/activeX/activeX4.xml><?xml version="1.0" encoding="utf-8"?>
+<ax:ocx xmlns:ax="http://schemas.microsoft.com/office/2006/activeX" xmlns:r="http://schemas.openxmlformats.org/officeDocument/2006/relationships" ax:classid="{8BD21D40-EC42-11CE-9E0D-00AA006002F3}" ax:persistence="persistStorage" r:id="rId1"/>
+</file>
+
+<file path=word/activeX/activeX40.xml><?xml version="1.0" encoding="utf-8"?>
+<ax:ocx xmlns:ax="http://schemas.microsoft.com/office/2006/activeX" xmlns:r="http://schemas.openxmlformats.org/officeDocument/2006/relationships" ax:classid="{8BD21D40-EC42-11CE-9E0D-00AA006002F3}" ax:persistence="persistStorage" r:id="rId1"/>
+</file>
+
+<file path=word/activeX/activeX41.xml><?xml version="1.0" encoding="utf-8"?>
+<ax:ocx xmlns:ax="http://schemas.microsoft.com/office/2006/activeX" xmlns:r="http://schemas.openxmlformats.org/officeDocument/2006/relationships" ax:classid="{8BD21D40-EC42-11CE-9E0D-00AA006002F3}" ax:persistence="persistStorage" r:id="rId1"/>
+</file>
+
+<file path=word/activeX/activeX42.xml><?xml version="1.0" encoding="utf-8"?>
+<ax:ocx xmlns:ax="http://schemas.microsoft.com/office/2006/activeX" xmlns:r="http://schemas.openxmlformats.org/officeDocument/2006/relationships" ax:classid="{8BD21D40-EC42-11CE-9E0D-00AA006002F3}" ax:persistence="persistStorage" r:id="rId1"/>
+</file>
+
+<file path=word/activeX/activeX43.xml><?xml version="1.0" encoding="utf-8"?>
+<ax:ocx xmlns:ax="http://schemas.microsoft.com/office/2006/activeX" xmlns:r="http://schemas.openxmlformats.org/officeDocument/2006/relationships" ax:classid="{8BD21D40-EC42-11CE-9E0D-00AA006002F3}" ax:persistence="persistStorage" r:id="rId1"/>
+</file>
+
+<file path=word/activeX/activeX44.xml><?xml version="1.0" encoding="utf-8"?>
 <ax:ocx xmlns:ax="http://schemas.microsoft.com/office/2006/activeX" xmlns:r="http://schemas.openxmlformats.org/officeDocument/2006/relationships" ax:classid="{8BD21D40-EC42-11CE-9E0D-00AA006002F3}" ax:persistence="persistStorage" r:id="rId1"/>
 </file>
 
@@ -10494,7 +11540,7 @@
         <a:sysClr val="windowText" lastClr="000000"/>
       </a:dk1>
       <a:lt1>
-        <a:sysClr val="window" lastClr="CCE8CF"/>
+        <a:sysClr val="window" lastClr="FFFFFF"/>
       </a:lt1>
       <a:dk2>
         <a:srgbClr val="1F497D"/>
@@ -10774,7 +11820,7 @@
 </file>
 
 <file path=customXml/itemProps1.xml><?xml version="1.0" encoding="utf-8"?>
-<ds:datastoreItem xmlns:ds="http://schemas.openxmlformats.org/officeDocument/2006/customXml" ds:itemID="{F50FA88A-13A9-4C4E-B3D3-520951E40415}">
+<ds:datastoreItem xmlns:ds="http://schemas.openxmlformats.org/officeDocument/2006/customXml" ds:itemID="{55B7EE32-D673-4251-988C-0F3579665F8D}">
   <ds:schemaRefs>
     <ds:schemaRef ds:uri="http://schemas.openxmlformats.org/officeDocument/2006/bibliography"/>
   </ds:schemaRefs>

</xml_diff>